<commit_message>
updated caption of ERD
</commit_message>
<xml_diff>
--- a/Usman Ahmad #21 SRS ShoeCommerce.docx
+++ b/Usman Ahmad #21 SRS ShoeCommerce.docx
@@ -4791,7 +4791,6 @@
           <w:szCs w:val="28"/>
         </w:rPr>
       </w:pPr>
-      <w:proofErr w:type="gramStart"/>
       <w:r>
         <w:rPr>
           <w:sz w:val="28"/>
@@ -4800,7 +4799,6 @@
         <w:t>1.1  Purpose</w:t>
       </w:r>
       <w:bookmarkEnd w:id="5"/>
-      <w:proofErr w:type="gramEnd"/>
       <w:r>
         <w:rPr>
           <w:sz w:val="28"/>
@@ -4852,7 +4850,6 @@
           <w:szCs w:val="28"/>
         </w:rPr>
       </w:pPr>
-      <w:proofErr w:type="gramStart"/>
       <w:r>
         <w:rPr>
           <w:sz w:val="28"/>
@@ -4861,7 +4858,6 @@
         <w:t>1.2  Scope</w:t>
       </w:r>
       <w:bookmarkEnd w:id="6"/>
-      <w:proofErr w:type="gramEnd"/>
       <w:r>
         <w:rPr>
           <w:sz w:val="28"/>
@@ -4893,39 +4889,23 @@
           <w:b w:val="0"/>
         </w:rPr>
         <w:lastRenderedPageBreak/>
-        <w:t xml:space="preserve">personal details and shipping information. The platform allows browsing by categories, searching products, and filtering by brand, size, price, and color. Each product page shows details, images, price, and available sizes. Users can add items to their cart, update quantities, manage a </w:t>
-      </w:r>
-      <w:proofErr w:type="spellStart"/>
-      <w:r>
+        <w:t>personal details and shipping information. The platform allows browsing by categories, searching products, and filtering by brand, size, price, and color. Each product page shows details, images, price, and available sizes. Users can add items to their cart, update quantities, manage a wishlist, proceed to secure checkout using Stripe, track order status, and view order history.</w:t>
+      </w:r>
+    </w:p>
+    <w:p>
+      <w:pPr>
+        <w:pStyle w:val="Heading2"/>
+        <w:ind w:left="0" w:firstLine="720"/>
         <w:rPr>
           <w:rFonts w:ascii="Times New Roman" w:hAnsi="Times New Roman"/>
           <w:b w:val="0"/>
         </w:rPr>
-        <w:t>wishlist</w:t>
-      </w:r>
-      <w:proofErr w:type="spellEnd"/>
+      </w:pPr>
       <w:r>
         <w:rPr>
           <w:rFonts w:ascii="Times New Roman" w:hAnsi="Times New Roman"/>
           <w:b w:val="0"/>
         </w:rPr>
-        <w:t>, proceed to secure checkout using Stripe, track order status, and view order history.</w:t>
-      </w:r>
-    </w:p>
-    <w:p>
-      <w:pPr>
-        <w:pStyle w:val="Heading2"/>
-        <w:ind w:left="0" w:firstLine="720"/>
-        <w:rPr>
-          <w:rFonts w:ascii="Times New Roman" w:hAnsi="Times New Roman"/>
-          <w:b w:val="0"/>
-        </w:rPr>
-      </w:pPr>
-      <w:r>
-        <w:rPr>
-          <w:rFonts w:ascii="Times New Roman" w:hAnsi="Times New Roman"/>
-          <w:b w:val="0"/>
-        </w:rPr>
         <w:t>On the administrative side, ShoeCommerce provides tools for managing the platform efficiently. Admins can log in to a dashboard displaying total orders, sales, users, and products. They can manage categories, add or update product information with multiple images, track inventory, view all orders, change order statuses, manage users, and generate daily or monthly sales reports. The system focuses on providing a smooth shopping experience for users and an effective management interface for admins, without including AI or external features.</w:t>
       </w:r>
     </w:p>
@@ -4937,21 +4917,12 @@
           <w:szCs w:val="28"/>
         </w:rPr>
       </w:pPr>
-      <w:proofErr w:type="gramStart"/>
       <w:r>
         <w:rPr>
           <w:sz w:val="28"/>
           <w:szCs w:val="28"/>
         </w:rPr>
-        <w:t>1.3  Definitions</w:t>
-      </w:r>
-      <w:proofErr w:type="gramEnd"/>
-      <w:r>
-        <w:rPr>
-          <w:sz w:val="28"/>
-          <w:szCs w:val="28"/>
-        </w:rPr>
-        <w:t>, Acronyms, and Abbreviations.</w:t>
+        <w:t>1.3  Definitions, Acronyms, and Abbreviations.</w:t>
       </w:r>
       <w:bookmarkEnd w:id="7"/>
       <w:r>
@@ -5349,7 +5320,6 @@
           <w:szCs w:val="28"/>
         </w:rPr>
       </w:pPr>
-      <w:proofErr w:type="gramStart"/>
       <w:r>
         <w:rPr>
           <w:sz w:val="28"/>
@@ -5358,7 +5328,6 @@
         <w:t>1.4  References</w:t>
       </w:r>
       <w:bookmarkEnd w:id="8"/>
-      <w:proofErr w:type="gramEnd"/>
       <w:r>
         <w:rPr>
           <w:sz w:val="28"/>
@@ -5432,7 +5401,6 @@
         </w:rPr>
       </w:pPr>
       <w:bookmarkStart w:id="9" w:name="_Toc438068817"/>
-      <w:proofErr w:type="gramStart"/>
       <w:r>
         <w:rPr>
           <w:sz w:val="28"/>
@@ -5442,7 +5410,6 @@
         <w:t>1.5  Overview</w:t>
       </w:r>
       <w:bookmarkEnd w:id="9"/>
-      <w:proofErr w:type="gramEnd"/>
       <w:r>
         <w:rPr>
           <w:sz w:val="28"/>
@@ -5849,25 +5816,7 @@
           <w:sz w:val="24"/>
           <w:szCs w:val="24"/>
         </w:rPr>
-        <w:t xml:space="preserve">ShoeCommerce is a standalone, web-based e-commerce platform designed for buying and selling shoes online. It operates independently and does not rely on any existing systems. The platform has two main modules: the User Module and the Admin Module. The User Module allows customers to register, verify their account, manage profiles, browse products, apply filters, add items to a cart or </w:t>
-      </w:r>
-      <w:proofErr w:type="spellStart"/>
-      <w:r>
-        <w:rPr>
-          <w:rFonts w:ascii="Times New Roman" w:eastAsia="Times New Roman" w:hAnsi="Times New Roman" w:cs="Times New Roman"/>
-          <w:sz w:val="24"/>
-          <w:szCs w:val="24"/>
-        </w:rPr>
-        <w:t>wishlist</w:t>
-      </w:r>
-      <w:proofErr w:type="spellEnd"/>
-      <w:r>
-        <w:rPr>
-          <w:rFonts w:ascii="Times New Roman" w:eastAsia="Times New Roman" w:hAnsi="Times New Roman" w:cs="Times New Roman"/>
-          <w:sz w:val="24"/>
-          <w:szCs w:val="24"/>
-        </w:rPr>
-        <w:t>, complete checkout, and track orders. The Admin Module provides tools for managing products, categories, inventory, users, orders, and generating sales reports. The platform interacts with external services such as the Stripe payment gateway for processing online payments and an email service for user account verification.</w:t>
+        <w:t>ShoeCommerce is a standalone, web-based e-commerce platform designed for buying and selling shoes online. It operates independently and does not rely on any existing systems. The platform has two main modules: the User Module and the Admin Module. The User Module allows customers to register, verify their account, manage profiles, browse products, apply filters, add items to a cart or wishlist, complete checkout, and track orders. The Admin Module provides tools for managing products, categories, inventory, users, orders, and generating sales reports. The platform interacts with external services such as the Stripe payment gateway for processing online payments and an email service for user account verification.</w:t>
       </w:r>
     </w:p>
     <w:p>
@@ -5915,15 +5864,7 @@
         <w:t>User Operations:</w:t>
       </w:r>
       <w:r>
-        <w:t xml:space="preserve"> Registration, account verification via email, login/logout, profile management, product browsing, applying filters, managing </w:t>
-      </w:r>
-      <w:proofErr w:type="spellStart"/>
-      <w:r>
-        <w:t>wishlist</w:t>
-      </w:r>
-      <w:proofErr w:type="spellEnd"/>
-      <w:r>
-        <w:t xml:space="preserve"> and shopping cart, checkout, and tracking order status.</w:t>
+        <w:t xml:space="preserve"> Registration, account verification via email, login/logout, profile management, product browsing, applying filters, managing wishlist and shopping cart, checkout, and tracking order status.</w:t>
       </w:r>
     </w:p>
     <w:p>
@@ -5971,15 +5912,7 @@
         <w:t>Shopping Cart &amp; Wishlist:</w:t>
       </w:r>
       <w:r>
-        <w:t xml:space="preserve"> Users can add items to their cart, modify quantities, remove items, or save items to a </w:t>
-      </w:r>
-      <w:proofErr w:type="spellStart"/>
-      <w:r>
-        <w:t>wishlist</w:t>
-      </w:r>
-      <w:proofErr w:type="spellEnd"/>
-      <w:r>
-        <w:t>.</w:t>
+        <w:t xml:space="preserve"> Users can add items to their cart, modify quantities, remove items, or save items to a wishlist.</w:t>
       </w:r>
     </w:p>
     <w:p>
@@ -6239,25 +6172,7 @@
           <w:b w:val="0"/>
           <w:bCs w:val="0"/>
         </w:rPr>
-        <w:t xml:space="preserve"> Add items to cart, update quantity, remove items, and save favorites in </w:t>
-      </w:r>
-      <w:proofErr w:type="spellStart"/>
-      <w:r>
-        <w:rPr>
-          <w:rStyle w:val="Strong"/>
-          <w:b w:val="0"/>
-          <w:bCs w:val="0"/>
-        </w:rPr>
-        <w:t>wishlist</w:t>
-      </w:r>
-      <w:proofErr w:type="spellEnd"/>
-      <w:r>
-        <w:rPr>
-          <w:rStyle w:val="Strong"/>
-          <w:b w:val="0"/>
-          <w:bCs w:val="0"/>
-        </w:rPr>
-        <w:t>.</w:t>
+        <w:t xml:space="preserve"> Add items to cart, update quantity, remove items, and save favorites in wishlist.</w:t>
       </w:r>
     </w:p>
     <w:p>
@@ -7653,25 +7568,7 @@
           <w:sz w:val="24"/>
           <w:szCs w:val="24"/>
         </w:rPr>
-        <w:t xml:space="preserve">Users can sign up, log in, browse products, upload profiles, manage carts, </w:t>
-      </w:r>
-      <w:proofErr w:type="spellStart"/>
-      <w:r>
-        <w:rPr>
-          <w:rFonts w:ascii="Times New Roman" w:eastAsia="Times New Roman" w:hAnsi="Times New Roman" w:cs="Times New Roman"/>
-          <w:sz w:val="24"/>
-          <w:szCs w:val="24"/>
-        </w:rPr>
-        <w:t>wishlists</w:t>
-      </w:r>
-      <w:proofErr w:type="spellEnd"/>
-      <w:r>
-        <w:rPr>
-          <w:rFonts w:ascii="Times New Roman" w:eastAsia="Times New Roman" w:hAnsi="Times New Roman" w:cs="Times New Roman"/>
-          <w:sz w:val="24"/>
-          <w:szCs w:val="24"/>
-        </w:rPr>
-        <w:t>, and complete checkout.</w:t>
+        <w:t>Users can sign up, log in, browse products, upload profiles, manage carts, wishlists, and complete checkout.</w:t>
       </w:r>
     </w:p>
     <w:p>
@@ -10918,25 +10815,7 @@
           <w:szCs w:val="24"/>
         </w:rPr>
         <w:br/>
-        <w:t>Users can browse products, search, filter, view details, and manage cart/</w:t>
-      </w:r>
-      <w:proofErr w:type="spellStart"/>
-      <w:r>
-        <w:rPr>
-          <w:rFonts w:asciiTheme="majorBidi" w:eastAsia="Times New Roman" w:hAnsiTheme="majorBidi" w:cstheme="majorBidi"/>
-          <w:sz w:val="24"/>
-          <w:szCs w:val="24"/>
-        </w:rPr>
-        <w:t>wishlist</w:t>
-      </w:r>
-      <w:proofErr w:type="spellEnd"/>
-      <w:r>
-        <w:rPr>
-          <w:rFonts w:asciiTheme="majorBidi" w:eastAsia="Times New Roman" w:hAnsiTheme="majorBidi" w:cstheme="majorBidi"/>
-          <w:sz w:val="24"/>
-          <w:szCs w:val="24"/>
-        </w:rPr>
-        <w:t>.</w:t>
+        <w:t>Users can browse products, search, filter, view details, and manage cart/wishlist.</w:t>
       </w:r>
     </w:p>
     <w:p>
@@ -11039,25 +10918,7 @@
           <w:sz w:val="24"/>
           <w:szCs w:val="24"/>
         </w:rPr>
-        <w:t>Add-to-cart/</w:t>
-      </w:r>
-      <w:proofErr w:type="spellStart"/>
-      <w:r>
-        <w:rPr>
-          <w:rFonts w:asciiTheme="majorBidi" w:eastAsia="Times New Roman" w:hAnsiTheme="majorBidi" w:cstheme="majorBidi"/>
-          <w:sz w:val="24"/>
-          <w:szCs w:val="24"/>
-        </w:rPr>
-        <w:t>wishlist</w:t>
-      </w:r>
-      <w:proofErr w:type="spellEnd"/>
-      <w:r>
-        <w:rPr>
-          <w:rFonts w:asciiTheme="majorBidi" w:eastAsia="Times New Roman" w:hAnsiTheme="majorBidi" w:cstheme="majorBidi"/>
-          <w:sz w:val="24"/>
-          <w:szCs w:val="24"/>
-        </w:rPr>
-        <w:t xml:space="preserve"> actions</w:t>
+        <w:t>Add-to-cart/wishlist actions</w:t>
       </w:r>
     </w:p>
     <w:p>
@@ -11119,18 +10980,8 @@
           <w:szCs w:val="24"/>
         </w:rPr>
         <w:lastRenderedPageBreak/>
-        <w:t>Update cart/</w:t>
-      </w:r>
-      <w:proofErr w:type="spellStart"/>
-      <w:r>
-        <w:rPr>
-          <w:rFonts w:asciiTheme="majorBidi" w:eastAsia="Times New Roman" w:hAnsiTheme="majorBidi" w:cstheme="majorBidi"/>
-          <w:sz w:val="24"/>
-          <w:szCs w:val="24"/>
-        </w:rPr>
-        <w:t>wishlist</w:t>
-      </w:r>
-      <w:proofErr w:type="spellEnd"/>
+        <w:t>Update cart/wishlist</w:t>
+      </w:r>
     </w:p>
     <w:p>
       <w:pPr>
@@ -11807,25 +11658,7 @@
           <w:sz w:val="24"/>
           <w:szCs w:val="24"/>
         </w:rPr>
-        <w:t xml:space="preserve">Update </w:t>
-      </w:r>
-      <w:proofErr w:type="spellStart"/>
-      <w:r>
-        <w:rPr>
-          <w:rFonts w:asciiTheme="majorBidi" w:eastAsia="Times New Roman" w:hAnsiTheme="majorBidi" w:cstheme="majorBidi"/>
-          <w:sz w:val="24"/>
-          <w:szCs w:val="24"/>
-        </w:rPr>
-        <w:t>wishlist</w:t>
-      </w:r>
-      <w:proofErr w:type="spellEnd"/>
-      <w:r>
-        <w:rPr>
-          <w:rFonts w:asciiTheme="majorBidi" w:eastAsia="Times New Roman" w:hAnsiTheme="majorBidi" w:cstheme="majorBidi"/>
-          <w:sz w:val="24"/>
-          <w:szCs w:val="24"/>
-        </w:rPr>
-        <w:t xml:space="preserve"> in database</w:t>
+        <w:t>Update wishlist in database</w:t>
       </w:r>
     </w:p>
     <w:p>
@@ -11865,25 +11698,7 @@
           <w:sz w:val="24"/>
           <w:szCs w:val="24"/>
         </w:rPr>
-        <w:t xml:space="preserve">Updated </w:t>
-      </w:r>
-      <w:proofErr w:type="spellStart"/>
-      <w:r>
-        <w:rPr>
-          <w:rFonts w:asciiTheme="majorBidi" w:eastAsia="Times New Roman" w:hAnsiTheme="majorBidi" w:cstheme="majorBidi"/>
-          <w:sz w:val="24"/>
-          <w:szCs w:val="24"/>
-        </w:rPr>
-        <w:t>wishlist</w:t>
-      </w:r>
-      <w:proofErr w:type="spellEnd"/>
-      <w:r>
-        <w:rPr>
-          <w:rFonts w:asciiTheme="majorBidi" w:eastAsia="Times New Roman" w:hAnsiTheme="majorBidi" w:cstheme="majorBidi"/>
-          <w:sz w:val="24"/>
-          <w:szCs w:val="24"/>
-        </w:rPr>
-        <w:t xml:space="preserve"> display</w:t>
+        <w:t>Updated wishlist display</w:t>
       </w:r>
     </w:p>
     <w:p>
@@ -13579,27 +13394,14 @@
       <w:r>
         <w:t xml:space="preserve">Figure </w:t>
       </w:r>
-      <w:r>
-        <w:fldChar w:fldCharType="begin"/>
-      </w:r>
-      <w:r>
-        <w:instrText xml:space="preserve"> SEQ Figure \* ARABIC </w:instrText>
-      </w:r>
-      <w:r>
-        <w:fldChar w:fldCharType="separate"/>
-      </w:r>
-      <w:r>
-        <w:rPr>
-          <w:noProof/>
-        </w:rPr>
-        <w:t>1</w:t>
-      </w:r>
-      <w:r>
-        <w:rPr>
-          <w:noProof/>
-        </w:rPr>
-        <w:fldChar w:fldCharType="end"/>
-      </w:r>
+      <w:fldSimple w:instr=" SEQ Figure \* ARABIC ">
+        <w:r>
+          <w:rPr>
+            <w:noProof/>
+          </w:rPr>
+          <w:t>1</w:t>
+        </w:r>
+      </w:fldSimple>
       <w:r>
         <w:t xml:space="preserve"> User Registration</w:t>
       </w:r>
@@ -14120,27 +13922,14 @@
       <w:r>
         <w:t xml:space="preserve">Figure </w:t>
       </w:r>
-      <w:r>
-        <w:fldChar w:fldCharType="begin"/>
-      </w:r>
-      <w:r>
-        <w:instrText xml:space="preserve"> SEQ Figure \* ARABIC </w:instrText>
-      </w:r>
-      <w:r>
-        <w:fldChar w:fldCharType="separate"/>
-      </w:r>
-      <w:r>
-        <w:rPr>
-          <w:noProof/>
-        </w:rPr>
-        <w:t>2</w:t>
-      </w:r>
-      <w:r>
-        <w:rPr>
-          <w:noProof/>
-        </w:rPr>
-        <w:fldChar w:fldCharType="end"/>
-      </w:r>
+      <w:fldSimple w:instr=" SEQ Figure \* ARABIC ">
+        <w:r>
+          <w:rPr>
+            <w:noProof/>
+          </w:rPr>
+          <w:t>2</w:t>
+        </w:r>
+      </w:fldSimple>
       <w:r>
         <w:t xml:space="preserve"> </w:t>
       </w:r>
@@ -14664,27 +14453,14 @@
       <w:r>
         <w:t xml:space="preserve">Figure </w:t>
       </w:r>
-      <w:r>
-        <w:fldChar w:fldCharType="begin"/>
-      </w:r>
-      <w:r>
-        <w:instrText xml:space="preserve"> SEQ Figure \* ARABIC </w:instrText>
-      </w:r>
-      <w:r>
-        <w:fldChar w:fldCharType="separate"/>
-      </w:r>
-      <w:r>
-        <w:rPr>
-          <w:noProof/>
-        </w:rPr>
-        <w:t>3</w:t>
-      </w:r>
-      <w:r>
-        <w:rPr>
-          <w:noProof/>
-        </w:rPr>
-        <w:fldChar w:fldCharType="end"/>
-      </w:r>
+      <w:fldSimple w:instr=" SEQ Figure \* ARABIC ">
+        <w:r>
+          <w:rPr>
+            <w:noProof/>
+          </w:rPr>
+          <w:t>3</w:t>
+        </w:r>
+      </w:fldSimple>
       <w:r>
         <w:t xml:space="preserve"> </w:t>
       </w:r>
@@ -15206,27 +14982,14 @@
       <w:r>
         <w:t xml:space="preserve">Figure </w:t>
       </w:r>
-      <w:r>
-        <w:fldChar w:fldCharType="begin"/>
-      </w:r>
-      <w:r>
-        <w:instrText xml:space="preserve"> SEQ Figure \* ARABIC </w:instrText>
-      </w:r>
-      <w:r>
-        <w:fldChar w:fldCharType="separate"/>
-      </w:r>
-      <w:r>
-        <w:rPr>
-          <w:noProof/>
-        </w:rPr>
-        <w:t>4</w:t>
-      </w:r>
-      <w:r>
-        <w:rPr>
-          <w:noProof/>
-        </w:rPr>
-        <w:fldChar w:fldCharType="end"/>
-      </w:r>
+      <w:fldSimple w:instr=" SEQ Figure \* ARABIC ">
+        <w:r>
+          <w:rPr>
+            <w:noProof/>
+          </w:rPr>
+          <w:t>4</w:t>
+        </w:r>
+      </w:fldSimple>
       <w:r>
         <w:t xml:space="preserve"> </w:t>
       </w:r>
@@ -15740,27 +15503,14 @@
       <w:r>
         <w:t xml:space="preserve">Figure </w:t>
       </w:r>
-      <w:r>
-        <w:fldChar w:fldCharType="begin"/>
-      </w:r>
-      <w:r>
-        <w:instrText xml:space="preserve"> SEQ Figure \* ARABIC </w:instrText>
-      </w:r>
-      <w:r>
-        <w:fldChar w:fldCharType="separate"/>
-      </w:r>
-      <w:r>
-        <w:rPr>
-          <w:noProof/>
-        </w:rPr>
-        <w:t>5</w:t>
-      </w:r>
-      <w:r>
-        <w:rPr>
-          <w:noProof/>
-        </w:rPr>
-        <w:fldChar w:fldCharType="end"/>
-      </w:r>
+      <w:fldSimple w:instr=" SEQ Figure \* ARABIC ">
+        <w:r>
+          <w:rPr>
+            <w:noProof/>
+          </w:rPr>
+          <w:t>5</w:t>
+        </w:r>
+      </w:fldSimple>
       <w:r>
         <w:t xml:space="preserve"> </w:t>
       </w:r>
@@ -16157,25 +15907,7 @@
                 <w:szCs w:val="24"/>
               </w:rPr>
               <w:br/>
-              <w:t xml:space="preserve">4. User clicks link and </w:t>
-            </w:r>
-            <w:proofErr w:type="gramStart"/>
-            <w:r>
-              <w:rPr>
-                <w:rFonts w:asciiTheme="majorBidi" w:hAnsiTheme="majorBidi" w:cstheme="majorBidi"/>
-                <w:sz w:val="24"/>
-                <w:szCs w:val="24"/>
-              </w:rPr>
-              <w:t>enters</w:t>
-            </w:r>
-            <w:proofErr w:type="gramEnd"/>
-            <w:r>
-              <w:rPr>
-                <w:rFonts w:asciiTheme="majorBidi" w:hAnsiTheme="majorBidi" w:cstheme="majorBidi"/>
-                <w:sz w:val="24"/>
-                <w:szCs w:val="24"/>
-              </w:rPr>
-              <w:t xml:space="preserve"> new password.</w:t>
+              <w:t>4. User clicks link and enters new password.</w:t>
             </w:r>
             <w:r>
               <w:rPr>
@@ -16311,27 +16043,14 @@
       <w:r>
         <w:t xml:space="preserve">Figure </w:t>
       </w:r>
-      <w:r>
-        <w:fldChar w:fldCharType="begin"/>
-      </w:r>
-      <w:r>
-        <w:instrText xml:space="preserve"> SEQ Figure \* ARABIC </w:instrText>
-      </w:r>
-      <w:r>
-        <w:fldChar w:fldCharType="separate"/>
-      </w:r>
-      <w:r>
-        <w:rPr>
-          <w:noProof/>
-        </w:rPr>
-        <w:t>6</w:t>
-      </w:r>
-      <w:r>
-        <w:rPr>
-          <w:noProof/>
-        </w:rPr>
-        <w:fldChar w:fldCharType="end"/>
-      </w:r>
+      <w:fldSimple w:instr=" SEQ Figure \* ARABIC ">
+        <w:r>
+          <w:rPr>
+            <w:noProof/>
+          </w:rPr>
+          <w:t>6</w:t>
+        </w:r>
+      </w:fldSimple>
       <w:r>
         <w:t xml:space="preserve"> </w:t>
       </w:r>
@@ -16840,27 +16559,14 @@
       <w:r>
         <w:t xml:space="preserve">Figure </w:t>
       </w:r>
-      <w:r>
-        <w:fldChar w:fldCharType="begin"/>
-      </w:r>
-      <w:r>
-        <w:instrText xml:space="preserve"> SEQ Figure \* ARABIC </w:instrText>
-      </w:r>
-      <w:r>
-        <w:fldChar w:fldCharType="separate"/>
-      </w:r>
-      <w:r>
-        <w:rPr>
-          <w:noProof/>
-        </w:rPr>
-        <w:t>7</w:t>
-      </w:r>
-      <w:r>
-        <w:rPr>
-          <w:noProof/>
-        </w:rPr>
-        <w:fldChar w:fldCharType="end"/>
-      </w:r>
+      <w:fldSimple w:instr=" SEQ Figure \* ARABIC ">
+        <w:r>
+          <w:rPr>
+            <w:noProof/>
+          </w:rPr>
+          <w:t>7</w:t>
+        </w:r>
+      </w:fldSimple>
       <w:r>
         <w:t xml:space="preserve"> </w:t>
       </w:r>
@@ -17489,27 +17195,14 @@
       <w:r>
         <w:t xml:space="preserve">Figure </w:t>
       </w:r>
-      <w:r>
-        <w:fldChar w:fldCharType="begin"/>
-      </w:r>
-      <w:r>
-        <w:instrText xml:space="preserve"> SEQ Figure \* ARABIC </w:instrText>
-      </w:r>
-      <w:r>
-        <w:fldChar w:fldCharType="separate"/>
-      </w:r>
-      <w:r>
-        <w:rPr>
-          <w:noProof/>
-        </w:rPr>
-        <w:t>8</w:t>
-      </w:r>
-      <w:r>
-        <w:rPr>
-          <w:noProof/>
-        </w:rPr>
-        <w:fldChar w:fldCharType="end"/>
-      </w:r>
+      <w:fldSimple w:instr=" SEQ Figure \* ARABIC ">
+        <w:r>
+          <w:rPr>
+            <w:noProof/>
+          </w:rPr>
+          <w:t>8</w:t>
+        </w:r>
+      </w:fldSimple>
       <w:r>
         <w:t xml:space="preserve"> </w:t>
       </w:r>
@@ -18009,27 +17702,14 @@
       <w:r>
         <w:t xml:space="preserve">Figure </w:t>
       </w:r>
-      <w:r>
-        <w:fldChar w:fldCharType="begin"/>
-      </w:r>
-      <w:r>
-        <w:instrText xml:space="preserve"> SEQ Figure \* ARABIC </w:instrText>
-      </w:r>
-      <w:r>
-        <w:fldChar w:fldCharType="separate"/>
-      </w:r>
-      <w:r>
-        <w:rPr>
-          <w:noProof/>
-        </w:rPr>
-        <w:t>9</w:t>
-      </w:r>
-      <w:r>
-        <w:rPr>
-          <w:noProof/>
-        </w:rPr>
-        <w:fldChar w:fldCharType="end"/>
-      </w:r>
+      <w:fldSimple w:instr=" SEQ Figure \* ARABIC ">
+        <w:r>
+          <w:rPr>
+            <w:noProof/>
+          </w:rPr>
+          <w:t>9</w:t>
+        </w:r>
+      </w:fldSimple>
       <w:r>
         <w:t xml:space="preserve"> </w:t>
       </w:r>
@@ -18529,27 +18209,14 @@
       <w:r>
         <w:t xml:space="preserve">Figure </w:t>
       </w:r>
-      <w:r>
-        <w:fldChar w:fldCharType="begin"/>
-      </w:r>
-      <w:r>
-        <w:instrText xml:space="preserve"> SEQ Figure \* ARABIC </w:instrText>
-      </w:r>
-      <w:r>
-        <w:fldChar w:fldCharType="separate"/>
-      </w:r>
-      <w:r>
-        <w:rPr>
-          <w:noProof/>
-        </w:rPr>
-        <w:t>10</w:t>
-      </w:r>
-      <w:r>
-        <w:rPr>
-          <w:noProof/>
-        </w:rPr>
-        <w:fldChar w:fldCharType="end"/>
-      </w:r>
+      <w:fldSimple w:instr=" SEQ Figure \* ARABIC ">
+        <w:r>
+          <w:rPr>
+            <w:noProof/>
+          </w:rPr>
+          <w:t>10</w:t>
+        </w:r>
+      </w:fldSimple>
       <w:r>
         <w:t xml:space="preserve"> </w:t>
       </w:r>
@@ -19049,27 +18716,14 @@
       <w:r>
         <w:t xml:space="preserve">Figure </w:t>
       </w:r>
-      <w:r>
-        <w:fldChar w:fldCharType="begin"/>
-      </w:r>
-      <w:r>
-        <w:instrText xml:space="preserve"> SEQ Figure \* ARABIC </w:instrText>
-      </w:r>
-      <w:r>
-        <w:fldChar w:fldCharType="separate"/>
-      </w:r>
-      <w:r>
-        <w:rPr>
-          <w:noProof/>
-        </w:rPr>
-        <w:t>11</w:t>
-      </w:r>
-      <w:r>
-        <w:rPr>
-          <w:noProof/>
-        </w:rPr>
-        <w:fldChar w:fldCharType="end"/>
-      </w:r>
+      <w:fldSimple w:instr=" SEQ Figure \* ARABIC ">
+        <w:r>
+          <w:rPr>
+            <w:noProof/>
+          </w:rPr>
+          <w:t>11</w:t>
+        </w:r>
+      </w:fldSimple>
       <w:r>
         <w:t xml:space="preserve"> </w:t>
       </w:r>
@@ -19569,27 +19223,14 @@
       <w:r>
         <w:t xml:space="preserve">Figure </w:t>
       </w:r>
-      <w:r>
-        <w:fldChar w:fldCharType="begin"/>
-      </w:r>
-      <w:r>
-        <w:instrText xml:space="preserve"> SEQ Figure \* ARABIC </w:instrText>
-      </w:r>
-      <w:r>
-        <w:fldChar w:fldCharType="separate"/>
-      </w:r>
-      <w:r>
-        <w:rPr>
-          <w:noProof/>
-        </w:rPr>
-        <w:t>12</w:t>
-      </w:r>
-      <w:r>
-        <w:rPr>
-          <w:noProof/>
-        </w:rPr>
-        <w:fldChar w:fldCharType="end"/>
-      </w:r>
+      <w:fldSimple w:instr=" SEQ Figure \* ARABIC ">
+        <w:r>
+          <w:rPr>
+            <w:noProof/>
+          </w:rPr>
+          <w:t>12</w:t>
+        </w:r>
+      </w:fldSimple>
       <w:r>
         <w:t xml:space="preserve"> </w:t>
       </w:r>
@@ -20098,27 +19739,14 @@
       <w:r>
         <w:t xml:space="preserve">Figure </w:t>
       </w:r>
-      <w:r>
-        <w:fldChar w:fldCharType="begin"/>
-      </w:r>
-      <w:r>
-        <w:instrText xml:space="preserve"> SEQ Figure \* ARABIC </w:instrText>
-      </w:r>
-      <w:r>
-        <w:fldChar w:fldCharType="separate"/>
-      </w:r>
-      <w:r>
-        <w:rPr>
-          <w:noProof/>
-        </w:rPr>
-        <w:t>13</w:t>
-      </w:r>
-      <w:r>
-        <w:rPr>
-          <w:noProof/>
-        </w:rPr>
-        <w:fldChar w:fldCharType="end"/>
-      </w:r>
+      <w:fldSimple w:instr=" SEQ Figure \* ARABIC ">
+        <w:r>
+          <w:rPr>
+            <w:noProof/>
+          </w:rPr>
+          <w:t>13</w:t>
+        </w:r>
+      </w:fldSimple>
       <w:r>
         <w:t xml:space="preserve"> </w:t>
       </w:r>
@@ -20618,27 +20246,14 @@
       <w:r>
         <w:t xml:space="preserve">Figure </w:t>
       </w:r>
-      <w:r>
-        <w:fldChar w:fldCharType="begin"/>
-      </w:r>
-      <w:r>
-        <w:instrText xml:space="preserve"> SEQ Figure \* ARABIC </w:instrText>
-      </w:r>
-      <w:r>
-        <w:fldChar w:fldCharType="separate"/>
-      </w:r>
-      <w:r>
-        <w:rPr>
-          <w:noProof/>
-        </w:rPr>
-        <w:t>14</w:t>
-      </w:r>
-      <w:r>
-        <w:rPr>
-          <w:noProof/>
-        </w:rPr>
-        <w:fldChar w:fldCharType="end"/>
-      </w:r>
+      <w:fldSimple w:instr=" SEQ Figure \* ARABIC ">
+        <w:r>
+          <w:rPr>
+            <w:noProof/>
+          </w:rPr>
+          <w:t>14</w:t>
+        </w:r>
+      </w:fldSimple>
       <w:r>
         <w:t xml:space="preserve"> </w:t>
       </w:r>
@@ -20834,25 +20449,7 @@
                 <w:sz w:val="24"/>
                 <w:szCs w:val="24"/>
               </w:rPr>
-              <w:t xml:space="preserve">User adds a product to their </w:t>
-            </w:r>
-            <w:proofErr w:type="spellStart"/>
-            <w:r>
-              <w:rPr>
-                <w:rFonts w:asciiTheme="majorBidi" w:hAnsiTheme="majorBidi" w:cstheme="majorBidi"/>
-                <w:sz w:val="24"/>
-                <w:szCs w:val="24"/>
-              </w:rPr>
-              <w:t>wishlist</w:t>
-            </w:r>
-            <w:proofErr w:type="spellEnd"/>
-            <w:r>
-              <w:rPr>
-                <w:rFonts w:asciiTheme="majorBidi" w:hAnsiTheme="majorBidi" w:cstheme="majorBidi"/>
-                <w:sz w:val="24"/>
-                <w:szCs w:val="24"/>
-              </w:rPr>
-              <w:t xml:space="preserve"> for future purchase.</w:t>
+              <w:t>User adds a product to their wishlist for future purchase.</w:t>
             </w:r>
           </w:p>
         </w:tc>
@@ -20968,25 +20565,7 @@
                 <w:sz w:val="24"/>
                 <w:szCs w:val="24"/>
               </w:rPr>
-              <w:t xml:space="preserve">Product added to </w:t>
-            </w:r>
-            <w:proofErr w:type="spellStart"/>
-            <w:r>
-              <w:rPr>
-                <w:rFonts w:asciiTheme="majorBidi" w:hAnsiTheme="majorBidi" w:cstheme="majorBidi"/>
-                <w:sz w:val="24"/>
-                <w:szCs w:val="24"/>
-              </w:rPr>
-              <w:t>wishlist</w:t>
-            </w:r>
-            <w:proofErr w:type="spellEnd"/>
-            <w:r>
-              <w:rPr>
-                <w:rFonts w:asciiTheme="majorBidi" w:hAnsiTheme="majorBidi" w:cstheme="majorBidi"/>
-                <w:sz w:val="24"/>
-                <w:szCs w:val="24"/>
-              </w:rPr>
-              <w:t>.</w:t>
+              <w:t>Product added to wishlist.</w:t>
             </w:r>
           </w:p>
         </w:tc>
@@ -21053,25 +20632,7 @@
                 <w:szCs w:val="24"/>
               </w:rPr>
               <w:br/>
-              <w:t xml:space="preserve">2. System updates </w:t>
-            </w:r>
-            <w:proofErr w:type="spellStart"/>
-            <w:r>
-              <w:rPr>
-                <w:rFonts w:asciiTheme="majorBidi" w:hAnsiTheme="majorBidi" w:cstheme="majorBidi"/>
-                <w:sz w:val="24"/>
-                <w:szCs w:val="24"/>
-              </w:rPr>
-              <w:t>wishlist</w:t>
-            </w:r>
-            <w:proofErr w:type="spellEnd"/>
-            <w:r>
-              <w:rPr>
-                <w:rFonts w:asciiTheme="majorBidi" w:hAnsiTheme="majorBidi" w:cstheme="majorBidi"/>
-                <w:sz w:val="24"/>
-                <w:szCs w:val="24"/>
-              </w:rPr>
-              <w:t xml:space="preserve"> database.</w:t>
+              <w:t>2. System updates wishlist database.</w:t>
             </w:r>
             <w:r>
               <w:rPr>
@@ -21192,27 +20753,14 @@
       <w:r>
         <w:t xml:space="preserve">Figure </w:t>
       </w:r>
-      <w:r>
-        <w:fldChar w:fldCharType="begin"/>
-      </w:r>
-      <w:r>
-        <w:instrText xml:space="preserve"> SEQ Figure \* ARABIC </w:instrText>
-      </w:r>
-      <w:r>
-        <w:fldChar w:fldCharType="separate"/>
-      </w:r>
-      <w:r>
-        <w:rPr>
-          <w:noProof/>
-        </w:rPr>
-        <w:t>15</w:t>
-      </w:r>
-      <w:r>
-        <w:rPr>
-          <w:noProof/>
-        </w:rPr>
-        <w:fldChar w:fldCharType="end"/>
-      </w:r>
+      <w:fldSimple w:instr=" SEQ Figure \* ARABIC ">
+        <w:r>
+          <w:rPr>
+            <w:noProof/>
+          </w:rPr>
+          <w:t>15</w:t>
+        </w:r>
+      </w:fldSimple>
       <w:r>
         <w:t xml:space="preserve"> </w:t>
       </w:r>
@@ -21408,25 +20956,7 @@
                 <w:sz w:val="24"/>
                 <w:szCs w:val="24"/>
               </w:rPr>
-              <w:t xml:space="preserve">User removes a product from the </w:t>
-            </w:r>
-            <w:proofErr w:type="spellStart"/>
-            <w:r>
-              <w:rPr>
-                <w:rFonts w:asciiTheme="majorBidi" w:hAnsiTheme="majorBidi" w:cstheme="majorBidi"/>
-                <w:sz w:val="24"/>
-                <w:szCs w:val="24"/>
-              </w:rPr>
-              <w:t>wishlist</w:t>
-            </w:r>
-            <w:proofErr w:type="spellEnd"/>
-            <w:r>
-              <w:rPr>
-                <w:rFonts w:asciiTheme="majorBidi" w:hAnsiTheme="majorBidi" w:cstheme="majorBidi"/>
-                <w:sz w:val="24"/>
-                <w:szCs w:val="24"/>
-              </w:rPr>
-              <w:t>.</w:t>
+              <w:t>User removes a product from the wishlist.</w:t>
             </w:r>
           </w:p>
         </w:tc>
@@ -21484,25 +21014,7 @@
                 <w:sz w:val="24"/>
                 <w:szCs w:val="24"/>
               </w:rPr>
-              <w:t xml:space="preserve">Product exists in </w:t>
-            </w:r>
-            <w:proofErr w:type="spellStart"/>
-            <w:r>
-              <w:rPr>
-                <w:rFonts w:asciiTheme="majorBidi" w:hAnsiTheme="majorBidi" w:cstheme="majorBidi"/>
-                <w:sz w:val="24"/>
-                <w:szCs w:val="24"/>
-              </w:rPr>
-              <w:t>wishlist</w:t>
-            </w:r>
-            <w:proofErr w:type="spellEnd"/>
-            <w:r>
-              <w:rPr>
-                <w:rFonts w:asciiTheme="majorBidi" w:hAnsiTheme="majorBidi" w:cstheme="majorBidi"/>
-                <w:sz w:val="24"/>
-                <w:szCs w:val="24"/>
-              </w:rPr>
-              <w:t>.</w:t>
+              <w:t>Product exists in wishlist.</w:t>
             </w:r>
           </w:p>
         </w:tc>
@@ -21560,25 +21072,7 @@
                 <w:sz w:val="24"/>
                 <w:szCs w:val="24"/>
               </w:rPr>
-              <w:t xml:space="preserve">Product removed from </w:t>
-            </w:r>
-            <w:proofErr w:type="spellStart"/>
-            <w:r>
-              <w:rPr>
-                <w:rFonts w:asciiTheme="majorBidi" w:hAnsiTheme="majorBidi" w:cstheme="majorBidi"/>
-                <w:sz w:val="24"/>
-                <w:szCs w:val="24"/>
-              </w:rPr>
-              <w:t>wishlist</w:t>
-            </w:r>
-            <w:proofErr w:type="spellEnd"/>
-            <w:r>
-              <w:rPr>
-                <w:rFonts w:asciiTheme="majorBidi" w:hAnsiTheme="majorBidi" w:cstheme="majorBidi"/>
-                <w:sz w:val="24"/>
-                <w:szCs w:val="24"/>
-              </w:rPr>
-              <w:t>.</w:t>
+              <w:t>Product removed from wishlist.</w:t>
             </w:r>
           </w:p>
         </w:tc>
@@ -21766,27 +21260,14 @@
       <w:r>
         <w:t xml:space="preserve">Figure </w:t>
       </w:r>
-      <w:r>
-        <w:fldChar w:fldCharType="begin"/>
-      </w:r>
-      <w:r>
-        <w:instrText xml:space="preserve"> SEQ Figure \* ARABIC </w:instrText>
-      </w:r>
-      <w:r>
-        <w:fldChar w:fldCharType="separate"/>
-      </w:r>
-      <w:r>
-        <w:rPr>
-          <w:noProof/>
-        </w:rPr>
-        <w:t>16</w:t>
-      </w:r>
-      <w:r>
-        <w:rPr>
-          <w:noProof/>
-        </w:rPr>
-        <w:fldChar w:fldCharType="end"/>
-      </w:r>
+      <w:fldSimple w:instr=" SEQ Figure \* ARABIC ">
+        <w:r>
+          <w:rPr>
+            <w:noProof/>
+          </w:rPr>
+          <w:t>16</w:t>
+        </w:r>
+      </w:fldSimple>
       <w:r>
         <w:t xml:space="preserve"> </w:t>
       </w:r>
@@ -22304,27 +21785,14 @@
       <w:r>
         <w:t xml:space="preserve">Figure </w:t>
       </w:r>
-      <w:r>
-        <w:fldChar w:fldCharType="begin"/>
-      </w:r>
-      <w:r>
-        <w:instrText xml:space="preserve"> SEQ Figure \* ARABIC </w:instrText>
-      </w:r>
-      <w:r>
-        <w:fldChar w:fldCharType="separate"/>
-      </w:r>
-      <w:r>
-        <w:rPr>
-          <w:noProof/>
-        </w:rPr>
-        <w:t>17</w:t>
-      </w:r>
-      <w:r>
-        <w:rPr>
-          <w:noProof/>
-        </w:rPr>
-        <w:fldChar w:fldCharType="end"/>
-      </w:r>
+      <w:fldSimple w:instr=" SEQ Figure \* ARABIC ">
+        <w:r>
+          <w:rPr>
+            <w:noProof/>
+          </w:rPr>
+          <w:t>17</w:t>
+        </w:r>
+      </w:fldSimple>
       <w:r>
         <w:t xml:space="preserve"> </w:t>
       </w:r>
@@ -22824,27 +22292,14 @@
       <w:r>
         <w:t xml:space="preserve">Figure </w:t>
       </w:r>
-      <w:r>
-        <w:fldChar w:fldCharType="begin"/>
-      </w:r>
-      <w:r>
-        <w:instrText xml:space="preserve"> SEQ Figure \* ARABIC </w:instrText>
-      </w:r>
-      <w:r>
-        <w:fldChar w:fldCharType="separate"/>
-      </w:r>
-      <w:r>
-        <w:rPr>
-          <w:noProof/>
-        </w:rPr>
-        <w:t>18</w:t>
-      </w:r>
-      <w:r>
-        <w:rPr>
-          <w:noProof/>
-        </w:rPr>
-        <w:fldChar w:fldCharType="end"/>
-      </w:r>
+      <w:fldSimple w:instr=" SEQ Figure \* ARABIC ">
+        <w:r>
+          <w:rPr>
+            <w:noProof/>
+          </w:rPr>
+          <w:t>18</w:t>
+        </w:r>
+      </w:fldSimple>
       <w:r>
         <w:t xml:space="preserve"> </w:t>
       </w:r>
@@ -23343,27 +22798,14 @@
       <w:r>
         <w:t xml:space="preserve">Figure </w:t>
       </w:r>
-      <w:r>
-        <w:fldChar w:fldCharType="begin"/>
-      </w:r>
-      <w:r>
-        <w:instrText xml:space="preserve"> SEQ Figure \* ARABIC </w:instrText>
-      </w:r>
-      <w:r>
-        <w:fldChar w:fldCharType="separate"/>
-      </w:r>
-      <w:r>
-        <w:rPr>
-          <w:noProof/>
-        </w:rPr>
-        <w:t>19</w:t>
-      </w:r>
-      <w:r>
-        <w:rPr>
-          <w:noProof/>
-        </w:rPr>
-        <w:fldChar w:fldCharType="end"/>
-      </w:r>
+      <w:fldSimple w:instr=" SEQ Figure \* ARABIC ">
+        <w:r>
+          <w:rPr>
+            <w:noProof/>
+          </w:rPr>
+          <w:t>19</w:t>
+        </w:r>
+      </w:fldSimple>
       <w:r>
         <w:t xml:space="preserve"> </w:t>
       </w:r>
@@ -23874,27 +23316,14 @@
       <w:r>
         <w:t xml:space="preserve">Figure </w:t>
       </w:r>
-      <w:r>
-        <w:fldChar w:fldCharType="begin"/>
-      </w:r>
-      <w:r>
-        <w:instrText xml:space="preserve"> SEQ Figure \* ARABIC </w:instrText>
-      </w:r>
-      <w:r>
-        <w:fldChar w:fldCharType="separate"/>
-      </w:r>
-      <w:r>
-        <w:rPr>
-          <w:noProof/>
-        </w:rPr>
-        <w:t>20</w:t>
-      </w:r>
-      <w:r>
-        <w:rPr>
-          <w:noProof/>
-        </w:rPr>
-        <w:fldChar w:fldCharType="end"/>
-      </w:r>
+      <w:fldSimple w:instr=" SEQ Figure \* ARABIC ">
+        <w:r>
+          <w:rPr>
+            <w:noProof/>
+          </w:rPr>
+          <w:t>20</w:t>
+        </w:r>
+      </w:fldSimple>
       <w:r>
         <w:t xml:space="preserve"> </w:t>
       </w:r>
@@ -24403,27 +23832,14 @@
       <w:r>
         <w:t xml:space="preserve">Figure </w:t>
       </w:r>
-      <w:r>
-        <w:fldChar w:fldCharType="begin"/>
-      </w:r>
-      <w:r>
-        <w:instrText xml:space="preserve"> SEQ Figure \* ARABIC </w:instrText>
-      </w:r>
-      <w:r>
-        <w:fldChar w:fldCharType="separate"/>
-      </w:r>
-      <w:r>
-        <w:rPr>
-          <w:noProof/>
-        </w:rPr>
-        <w:t>21</w:t>
-      </w:r>
-      <w:r>
-        <w:rPr>
-          <w:noProof/>
-        </w:rPr>
-        <w:fldChar w:fldCharType="end"/>
-      </w:r>
+      <w:fldSimple w:instr=" SEQ Figure \* ARABIC ">
+        <w:r>
+          <w:rPr>
+            <w:noProof/>
+          </w:rPr>
+          <w:t>21</w:t>
+        </w:r>
+      </w:fldSimple>
       <w:r>
         <w:t xml:space="preserve"> </w:t>
       </w:r>
@@ -24923,27 +24339,14 @@
       <w:r>
         <w:t xml:space="preserve">Figure </w:t>
       </w:r>
-      <w:r>
-        <w:fldChar w:fldCharType="begin"/>
-      </w:r>
-      <w:r>
-        <w:instrText xml:space="preserve"> SEQ Figure \* ARABIC </w:instrText>
-      </w:r>
-      <w:r>
-        <w:fldChar w:fldCharType="separate"/>
-      </w:r>
-      <w:r>
-        <w:rPr>
-          <w:noProof/>
-        </w:rPr>
-        <w:t>22</w:t>
-      </w:r>
-      <w:r>
-        <w:rPr>
-          <w:noProof/>
-        </w:rPr>
-        <w:fldChar w:fldCharType="end"/>
-      </w:r>
+      <w:fldSimple w:instr=" SEQ Figure \* ARABIC ">
+        <w:r>
+          <w:rPr>
+            <w:noProof/>
+          </w:rPr>
+          <w:t>22</w:t>
+        </w:r>
+      </w:fldSimple>
       <w:r>
         <w:t xml:space="preserve"> </w:t>
       </w:r>
@@ -25139,25 +24542,7 @@
                 <w:sz w:val="24"/>
                 <w:szCs w:val="24"/>
               </w:rPr>
-              <w:t xml:space="preserve">User receives notifications about order updates or </w:t>
-            </w:r>
-            <w:proofErr w:type="spellStart"/>
-            <w:r>
-              <w:rPr>
-                <w:rFonts w:asciiTheme="majorBidi" w:hAnsiTheme="majorBidi" w:cstheme="majorBidi"/>
-                <w:sz w:val="24"/>
-                <w:szCs w:val="24"/>
-              </w:rPr>
-              <w:t>wishlist</w:t>
-            </w:r>
-            <w:proofErr w:type="spellEnd"/>
-            <w:r>
-              <w:rPr>
-                <w:rFonts w:asciiTheme="majorBidi" w:hAnsiTheme="majorBidi" w:cstheme="majorBidi"/>
-                <w:sz w:val="24"/>
-                <w:szCs w:val="24"/>
-              </w:rPr>
-              <w:t xml:space="preserve"> changes.</w:t>
+              <w:t>User receives notifications about order updates or wishlist changes.</w:t>
             </w:r>
           </w:p>
         </w:tc>
@@ -25215,25 +24600,7 @@
                 <w:sz w:val="24"/>
                 <w:szCs w:val="24"/>
               </w:rPr>
-              <w:t>User is logged in and has orders/</w:t>
-            </w:r>
-            <w:proofErr w:type="spellStart"/>
-            <w:r>
-              <w:rPr>
-                <w:rFonts w:asciiTheme="majorBidi" w:hAnsiTheme="majorBidi" w:cstheme="majorBidi"/>
-                <w:sz w:val="24"/>
-                <w:szCs w:val="24"/>
-              </w:rPr>
-              <w:t>wishlist</w:t>
-            </w:r>
-            <w:proofErr w:type="spellEnd"/>
-            <w:r>
-              <w:rPr>
-                <w:rFonts w:asciiTheme="majorBidi" w:hAnsiTheme="majorBidi" w:cstheme="majorBidi"/>
-                <w:sz w:val="24"/>
-                <w:szCs w:val="24"/>
-              </w:rPr>
-              <w:t xml:space="preserve"> items.</w:t>
+              <w:t>User is logged in and has orders/wishlist items.</w:t>
             </w:r>
           </w:p>
         </w:tc>
@@ -25470,27 +24837,14 @@
       <w:r>
         <w:t xml:space="preserve">Figure </w:t>
       </w:r>
-      <w:r>
-        <w:fldChar w:fldCharType="begin"/>
-      </w:r>
-      <w:r>
-        <w:instrText xml:space="preserve"> SEQ Figure \* ARABIC </w:instrText>
-      </w:r>
-      <w:r>
-        <w:fldChar w:fldCharType="separate"/>
-      </w:r>
-      <w:r>
-        <w:rPr>
-          <w:noProof/>
-        </w:rPr>
-        <w:t>23</w:t>
-      </w:r>
-      <w:r>
-        <w:rPr>
-          <w:noProof/>
-        </w:rPr>
-        <w:fldChar w:fldCharType="end"/>
-      </w:r>
+      <w:fldSimple w:instr=" SEQ Figure \* ARABIC ">
+        <w:r>
+          <w:rPr>
+            <w:noProof/>
+          </w:rPr>
+          <w:t>23</w:t>
+        </w:r>
+      </w:fldSimple>
       <w:r>
         <w:t xml:space="preserve"> </w:t>
       </w:r>
@@ -25999,27 +25353,14 @@
       <w:r>
         <w:t xml:space="preserve">Figure </w:t>
       </w:r>
-      <w:r>
-        <w:fldChar w:fldCharType="begin"/>
-      </w:r>
-      <w:r>
-        <w:instrText xml:space="preserve"> SEQ Figure \* ARABIC </w:instrText>
-      </w:r>
-      <w:r>
-        <w:fldChar w:fldCharType="separate"/>
-      </w:r>
-      <w:r>
-        <w:rPr>
-          <w:noProof/>
-        </w:rPr>
-        <w:t>24</w:t>
-      </w:r>
-      <w:r>
-        <w:rPr>
-          <w:noProof/>
-        </w:rPr>
-        <w:fldChar w:fldCharType="end"/>
-      </w:r>
+      <w:fldSimple w:instr=" SEQ Figure \* ARABIC ">
+        <w:r>
+          <w:rPr>
+            <w:noProof/>
+          </w:rPr>
+          <w:t>24</w:t>
+        </w:r>
+      </w:fldSimple>
       <w:r>
         <w:t xml:space="preserve"> </w:t>
       </w:r>
@@ -26519,27 +25860,14 @@
       <w:r>
         <w:t xml:space="preserve">Figure </w:t>
       </w:r>
-      <w:r>
-        <w:fldChar w:fldCharType="begin"/>
-      </w:r>
-      <w:r>
-        <w:instrText xml:space="preserve"> SEQ Figure \* ARABIC </w:instrText>
-      </w:r>
-      <w:r>
-        <w:fldChar w:fldCharType="separate"/>
-      </w:r>
-      <w:r>
-        <w:rPr>
-          <w:noProof/>
-        </w:rPr>
-        <w:t>25</w:t>
-      </w:r>
-      <w:r>
-        <w:rPr>
-          <w:noProof/>
-        </w:rPr>
-        <w:fldChar w:fldCharType="end"/>
-      </w:r>
+      <w:fldSimple w:instr=" SEQ Figure \* ARABIC ">
+        <w:r>
+          <w:rPr>
+            <w:noProof/>
+          </w:rPr>
+          <w:t>25</w:t>
+        </w:r>
+      </w:fldSimple>
       <w:r>
         <w:t xml:space="preserve"> </w:t>
       </w:r>
@@ -27056,27 +26384,14 @@
       <w:r>
         <w:t xml:space="preserve">Figure </w:t>
       </w:r>
-      <w:r>
-        <w:fldChar w:fldCharType="begin"/>
-      </w:r>
-      <w:r>
-        <w:instrText xml:space="preserve"> SEQ Figure \* ARABIC </w:instrText>
-      </w:r>
-      <w:r>
-        <w:fldChar w:fldCharType="separate"/>
-      </w:r>
-      <w:r>
-        <w:rPr>
-          <w:noProof/>
-        </w:rPr>
-        <w:t>26</w:t>
-      </w:r>
-      <w:r>
-        <w:rPr>
-          <w:noProof/>
-        </w:rPr>
-        <w:fldChar w:fldCharType="end"/>
-      </w:r>
+      <w:fldSimple w:instr=" SEQ Figure \* ARABIC ">
+        <w:r>
+          <w:rPr>
+            <w:noProof/>
+          </w:rPr>
+          <w:t>26</w:t>
+        </w:r>
+      </w:fldSimple>
       <w:r>
         <w:t xml:space="preserve"> </w:t>
       </w:r>
@@ -27594,27 +26909,14 @@
       <w:r>
         <w:t xml:space="preserve">Figure </w:t>
       </w:r>
-      <w:r>
-        <w:fldChar w:fldCharType="begin"/>
-      </w:r>
-      <w:r>
-        <w:instrText xml:space="preserve"> SEQ Figure \* ARABIC </w:instrText>
-      </w:r>
-      <w:r>
-        <w:fldChar w:fldCharType="separate"/>
-      </w:r>
-      <w:r>
-        <w:rPr>
-          <w:noProof/>
-        </w:rPr>
-        <w:t>27</w:t>
-      </w:r>
-      <w:r>
-        <w:rPr>
-          <w:noProof/>
-        </w:rPr>
-        <w:fldChar w:fldCharType="end"/>
-      </w:r>
+      <w:fldSimple w:instr=" SEQ Figure \* ARABIC ">
+        <w:r>
+          <w:rPr>
+            <w:noProof/>
+          </w:rPr>
+          <w:t>27</w:t>
+        </w:r>
+      </w:fldSimple>
       <w:r>
         <w:t xml:space="preserve"> </w:t>
       </w:r>
@@ -28114,27 +27416,14 @@
       <w:r>
         <w:t xml:space="preserve">Figure </w:t>
       </w:r>
-      <w:r>
-        <w:fldChar w:fldCharType="begin"/>
-      </w:r>
-      <w:r>
-        <w:instrText xml:space="preserve"> SEQ Figure \* ARABIC </w:instrText>
-      </w:r>
-      <w:r>
-        <w:fldChar w:fldCharType="separate"/>
-      </w:r>
-      <w:r>
-        <w:rPr>
-          <w:noProof/>
-        </w:rPr>
-        <w:t>28</w:t>
-      </w:r>
-      <w:r>
-        <w:rPr>
-          <w:noProof/>
-        </w:rPr>
-        <w:fldChar w:fldCharType="end"/>
-      </w:r>
+      <w:fldSimple w:instr=" SEQ Figure \* ARABIC ">
+        <w:r>
+          <w:rPr>
+            <w:noProof/>
+          </w:rPr>
+          <w:t>28</w:t>
+        </w:r>
+      </w:fldSimple>
       <w:r>
         <w:t xml:space="preserve"> </w:t>
       </w:r>
@@ -28643,27 +27932,14 @@
       <w:r>
         <w:t xml:space="preserve">Figure </w:t>
       </w:r>
-      <w:r>
-        <w:fldChar w:fldCharType="begin"/>
-      </w:r>
-      <w:r>
-        <w:instrText xml:space="preserve"> SEQ Figure \* ARABIC </w:instrText>
-      </w:r>
-      <w:r>
-        <w:fldChar w:fldCharType="separate"/>
-      </w:r>
-      <w:r>
-        <w:rPr>
-          <w:noProof/>
-        </w:rPr>
-        <w:t>29</w:t>
-      </w:r>
-      <w:r>
-        <w:rPr>
-          <w:noProof/>
-        </w:rPr>
-        <w:fldChar w:fldCharType="end"/>
-      </w:r>
+      <w:fldSimple w:instr=" SEQ Figure \* ARABIC ">
+        <w:r>
+          <w:rPr>
+            <w:noProof/>
+          </w:rPr>
+          <w:t>29</w:t>
+        </w:r>
+      </w:fldSimple>
       <w:r>
         <w:t xml:space="preserve"> </w:t>
       </w:r>
@@ -29172,27 +28448,14 @@
       <w:r>
         <w:t xml:space="preserve">Figure </w:t>
       </w:r>
-      <w:r>
-        <w:fldChar w:fldCharType="begin"/>
-      </w:r>
-      <w:r>
-        <w:instrText xml:space="preserve"> SEQ Figure \* ARABIC </w:instrText>
-      </w:r>
-      <w:r>
-        <w:fldChar w:fldCharType="separate"/>
-      </w:r>
-      <w:r>
-        <w:rPr>
-          <w:noProof/>
-        </w:rPr>
-        <w:t>30</w:t>
-      </w:r>
-      <w:r>
-        <w:rPr>
-          <w:noProof/>
-        </w:rPr>
-        <w:fldChar w:fldCharType="end"/>
-      </w:r>
+      <w:fldSimple w:instr=" SEQ Figure \* ARABIC ">
+        <w:r>
+          <w:rPr>
+            <w:noProof/>
+          </w:rPr>
+          <w:t>30</w:t>
+        </w:r>
+      </w:fldSimple>
       <w:r>
         <w:t xml:space="preserve"> </w:t>
       </w:r>
@@ -29714,27 +28977,14 @@
       <w:r>
         <w:t xml:space="preserve">Figure </w:t>
       </w:r>
-      <w:r>
-        <w:fldChar w:fldCharType="begin"/>
-      </w:r>
-      <w:r>
-        <w:instrText xml:space="preserve"> SEQ Figure \* ARABIC </w:instrText>
-      </w:r>
-      <w:r>
-        <w:fldChar w:fldCharType="separate"/>
-      </w:r>
-      <w:r>
-        <w:rPr>
-          <w:noProof/>
-        </w:rPr>
-        <w:t>31</w:t>
-      </w:r>
-      <w:r>
-        <w:rPr>
-          <w:noProof/>
-        </w:rPr>
-        <w:fldChar w:fldCharType="end"/>
-      </w:r>
+      <w:fldSimple w:instr=" SEQ Figure \* ARABIC ">
+        <w:r>
+          <w:rPr>
+            <w:noProof/>
+          </w:rPr>
+          <w:t>31</w:t>
+        </w:r>
+      </w:fldSimple>
       <w:r>
         <w:t xml:space="preserve"> </w:t>
       </w:r>
@@ -30247,27 +29497,14 @@
       <w:r>
         <w:t xml:space="preserve">Figure </w:t>
       </w:r>
-      <w:r>
-        <w:fldChar w:fldCharType="begin"/>
-      </w:r>
-      <w:r>
-        <w:instrText xml:space="preserve"> SEQ Figure \* ARABIC </w:instrText>
-      </w:r>
-      <w:r>
-        <w:fldChar w:fldCharType="separate"/>
-      </w:r>
-      <w:r>
-        <w:rPr>
-          <w:noProof/>
-        </w:rPr>
-        <w:t>32</w:t>
-      </w:r>
-      <w:r>
-        <w:rPr>
-          <w:noProof/>
-        </w:rPr>
-        <w:fldChar w:fldCharType="end"/>
-      </w:r>
+      <w:fldSimple w:instr=" SEQ Figure \* ARABIC ">
+        <w:r>
+          <w:rPr>
+            <w:noProof/>
+          </w:rPr>
+          <w:t>32</w:t>
+        </w:r>
+      </w:fldSimple>
       <w:r>
         <w:t xml:space="preserve"> </w:t>
       </w:r>
@@ -30771,27 +30008,14 @@
       <w:r>
         <w:t xml:space="preserve">Figure </w:t>
       </w:r>
-      <w:r>
-        <w:fldChar w:fldCharType="begin"/>
-      </w:r>
-      <w:r>
-        <w:instrText xml:space="preserve"> SEQ Figure \* ARABIC </w:instrText>
-      </w:r>
-      <w:r>
-        <w:fldChar w:fldCharType="separate"/>
-      </w:r>
-      <w:r>
-        <w:rPr>
-          <w:noProof/>
-        </w:rPr>
-        <w:t>33</w:t>
-      </w:r>
-      <w:r>
-        <w:rPr>
-          <w:noProof/>
-        </w:rPr>
-        <w:fldChar w:fldCharType="end"/>
-      </w:r>
+      <w:fldSimple w:instr=" SEQ Figure \* ARABIC ">
+        <w:r>
+          <w:rPr>
+            <w:noProof/>
+          </w:rPr>
+          <w:t>33</w:t>
+        </w:r>
+      </w:fldSimple>
       <w:r>
         <w:t xml:space="preserve"> </w:t>
       </w:r>
@@ -31304,27 +30528,14 @@
       <w:r>
         <w:t xml:space="preserve">Figure </w:t>
       </w:r>
-      <w:r>
-        <w:fldChar w:fldCharType="begin"/>
-      </w:r>
-      <w:r>
-        <w:instrText xml:space="preserve"> SEQ Figure \* ARABIC </w:instrText>
-      </w:r>
-      <w:r>
-        <w:fldChar w:fldCharType="separate"/>
-      </w:r>
-      <w:r>
-        <w:rPr>
-          <w:noProof/>
-        </w:rPr>
-        <w:t>34</w:t>
-      </w:r>
-      <w:r>
-        <w:rPr>
-          <w:noProof/>
-        </w:rPr>
-        <w:fldChar w:fldCharType="end"/>
-      </w:r>
+      <w:fldSimple w:instr=" SEQ Figure \* ARABIC ">
+        <w:r>
+          <w:rPr>
+            <w:noProof/>
+          </w:rPr>
+          <w:t>34</w:t>
+        </w:r>
+      </w:fldSimple>
       <w:r>
         <w:t xml:space="preserve"> </w:t>
       </w:r>
@@ -31837,27 +31048,14 @@
       <w:r>
         <w:t xml:space="preserve">Figure </w:t>
       </w:r>
-      <w:r>
-        <w:fldChar w:fldCharType="begin"/>
-      </w:r>
-      <w:r>
-        <w:instrText xml:space="preserve"> SEQ Figure \* ARABIC </w:instrText>
-      </w:r>
-      <w:r>
-        <w:fldChar w:fldCharType="separate"/>
-      </w:r>
-      <w:r>
-        <w:rPr>
-          <w:noProof/>
-        </w:rPr>
-        <w:t>35</w:t>
-      </w:r>
-      <w:r>
-        <w:rPr>
-          <w:noProof/>
-        </w:rPr>
-        <w:fldChar w:fldCharType="end"/>
-      </w:r>
+      <w:fldSimple w:instr=" SEQ Figure \* ARABIC ">
+        <w:r>
+          <w:rPr>
+            <w:noProof/>
+          </w:rPr>
+          <w:t>35</w:t>
+        </w:r>
+      </w:fldSimple>
       <w:r>
         <w:t xml:space="preserve"> </w:t>
       </w:r>
@@ -32347,38 +31545,12 @@
           <w:numId w:val="39"/>
         </w:numPr>
       </w:pPr>
-      <w:proofErr w:type="spellStart"/>
       <w:r>
         <w:t>u</w:t>
       </w:r>
       <w:r>
-        <w:t>ser_id</w:t>
-      </w:r>
-      <w:proofErr w:type="spellEnd"/>
-      <w:r>
-        <w:t xml:space="preserve">, name, email, password, phone, </w:t>
-      </w:r>
-      <w:proofErr w:type="spellStart"/>
-      <w:r>
-        <w:t>shipping_address</w:t>
-      </w:r>
-      <w:proofErr w:type="spellEnd"/>
-      <w:r>
-        <w:t xml:space="preserve">, </w:t>
-      </w:r>
-      <w:proofErr w:type="spellStart"/>
-      <w:r>
-        <w:t>order_history</w:t>
-      </w:r>
-      <w:proofErr w:type="spellEnd"/>
-      <w:r>
-        <w:t xml:space="preserve">, </w:t>
-      </w:r>
-      <w:proofErr w:type="spellStart"/>
-      <w:r>
-        <w:t>wishlist</w:t>
-      </w:r>
-      <w:proofErr w:type="spellEnd"/>
+        <w:t>ser_id, name, email, password, phone, shipping_address, order_history, wishlist</w:t>
+      </w:r>
     </w:p>
     <w:p>
       <w:pPr>
@@ -32409,94 +31581,8 @@
           <w:numId w:val="91"/>
         </w:numPr>
       </w:pPr>
-      <w:proofErr w:type="gramStart"/>
-      <w:r>
-        <w:t>register(</w:t>
-      </w:r>
-      <w:proofErr w:type="gramEnd"/>
-      <w:r>
-        <w:t xml:space="preserve">), </w:t>
-      </w:r>
-      <w:proofErr w:type="gramStart"/>
-      <w:r>
-        <w:t>login(</w:t>
-      </w:r>
-      <w:proofErr w:type="gramEnd"/>
-      <w:r>
-        <w:t xml:space="preserve">), </w:t>
-      </w:r>
-      <w:proofErr w:type="gramStart"/>
-      <w:r>
-        <w:t>logout(</w:t>
-      </w:r>
-      <w:proofErr w:type="gramEnd"/>
-      <w:r>
-        <w:t xml:space="preserve">), </w:t>
-      </w:r>
-      <w:proofErr w:type="spellStart"/>
-      <w:proofErr w:type="gramStart"/>
-      <w:r>
-        <w:t>updateProfile</w:t>
-      </w:r>
-      <w:proofErr w:type="spellEnd"/>
-      <w:r>
-        <w:t>(</w:t>
-      </w:r>
-      <w:proofErr w:type="gramEnd"/>
-      <w:r>
-        <w:t xml:space="preserve">), </w:t>
-      </w:r>
-      <w:proofErr w:type="spellStart"/>
-      <w:proofErr w:type="gramStart"/>
-      <w:r>
-        <w:t>viewProfile</w:t>
-      </w:r>
-      <w:proofErr w:type="spellEnd"/>
-      <w:r>
-        <w:t>(</w:t>
-      </w:r>
-      <w:proofErr w:type="gramEnd"/>
-      <w:r>
-        <w:t xml:space="preserve">), </w:t>
-      </w:r>
-      <w:proofErr w:type="spellStart"/>
-      <w:proofErr w:type="gramStart"/>
-      <w:r>
-        <w:t>addToCart</w:t>
-      </w:r>
-      <w:proofErr w:type="spellEnd"/>
-      <w:r>
-        <w:t>(</w:t>
-      </w:r>
-      <w:proofErr w:type="gramEnd"/>
-      <w:r>
-        <w:t xml:space="preserve">), </w:t>
-      </w:r>
-      <w:proofErr w:type="spellStart"/>
-      <w:proofErr w:type="gramStart"/>
-      <w:r>
-        <w:t>manageWishlist</w:t>
-      </w:r>
-      <w:proofErr w:type="spellEnd"/>
-      <w:r>
-        <w:t>(</w:t>
-      </w:r>
-      <w:proofErr w:type="gramEnd"/>
-      <w:r>
-        <w:t xml:space="preserve">), </w:t>
-      </w:r>
-      <w:proofErr w:type="spellStart"/>
-      <w:proofErr w:type="gramStart"/>
-      <w:r>
-        <w:t>viewOrderHistory</w:t>
-      </w:r>
-      <w:proofErr w:type="spellEnd"/>
-      <w:r>
-        <w:t>(</w:t>
-      </w:r>
-      <w:proofErr w:type="gramEnd"/>
-      <w:r>
-        <w:t>)</w:t>
+      <w:r>
+        <w:t>register(), login(), logout(), updateProfile(), viewProfile(), addToCart(), manageWishlist(), viewOrderHistory()</w:t>
       </w:r>
     </w:p>
     <w:p>
@@ -32706,23 +31792,13 @@
           <w:szCs w:val="24"/>
         </w:rPr>
       </w:pPr>
-      <w:proofErr w:type="spellStart"/>
       <w:r>
         <w:rPr>
           <w:rFonts w:ascii="Times New Roman" w:eastAsia="Times New Roman" w:hAnsi="Times New Roman" w:cs="Times New Roman"/>
           <w:sz w:val="24"/>
           <w:szCs w:val="24"/>
         </w:rPr>
-        <w:t>product_id</w:t>
-      </w:r>
-      <w:proofErr w:type="spellEnd"/>
-      <w:r>
-        <w:rPr>
-          <w:rFonts w:ascii="Times New Roman" w:eastAsia="Times New Roman" w:hAnsi="Times New Roman" w:cs="Times New Roman"/>
-          <w:sz w:val="24"/>
-          <w:szCs w:val="24"/>
-        </w:rPr>
-        <w:t>, name, brand, category, size, price, images, stock</w:t>
+        <w:t>product_id, name, brand, category, size, price, images, stock</w:t>
       </w:r>
     </w:p>
     <w:p>
@@ -32759,115 +31835,11 @@
           <w:szCs w:val="24"/>
         </w:rPr>
       </w:pPr>
-      <w:proofErr w:type="spellStart"/>
-      <w:proofErr w:type="gramStart"/>
-      <w:r>
-        <w:rPr>
-          <w:szCs w:val="24"/>
-        </w:rPr>
-        <w:t>addProduct</w:t>
-      </w:r>
-      <w:proofErr w:type="spellEnd"/>
-      <w:r>
-        <w:rPr>
-          <w:szCs w:val="24"/>
-        </w:rPr>
-        <w:t>(</w:t>
-      </w:r>
-      <w:proofErr w:type="gramEnd"/>
-      <w:r>
-        <w:rPr>
-          <w:szCs w:val="24"/>
-        </w:rPr>
-        <w:t xml:space="preserve">), </w:t>
-      </w:r>
-      <w:proofErr w:type="spellStart"/>
-      <w:proofErr w:type="gramStart"/>
-      <w:r>
-        <w:rPr>
-          <w:szCs w:val="24"/>
-        </w:rPr>
-        <w:t>updateProduct</w:t>
-      </w:r>
-      <w:proofErr w:type="spellEnd"/>
-      <w:r>
-        <w:rPr>
-          <w:szCs w:val="24"/>
-        </w:rPr>
-        <w:t>(</w:t>
-      </w:r>
-      <w:proofErr w:type="gramEnd"/>
-      <w:r>
-        <w:rPr>
-          <w:szCs w:val="24"/>
-        </w:rPr>
-        <w:t xml:space="preserve">), </w:t>
-      </w:r>
-      <w:proofErr w:type="spellStart"/>
-      <w:proofErr w:type="gramStart"/>
-      <w:r>
-        <w:rPr>
-          <w:szCs w:val="24"/>
-        </w:rPr>
-        <w:t>deleteProduct</w:t>
-      </w:r>
-      <w:proofErr w:type="spellEnd"/>
-      <w:r>
-        <w:rPr>
-          <w:szCs w:val="24"/>
-        </w:rPr>
-        <w:t>(</w:t>
-      </w:r>
-      <w:proofErr w:type="gramEnd"/>
-      <w:r>
-        <w:rPr>
-          <w:szCs w:val="24"/>
-        </w:rPr>
-        <w:t xml:space="preserve">), </w:t>
-      </w:r>
-      <w:proofErr w:type="spellStart"/>
-      <w:proofErr w:type="gramStart"/>
-      <w:r>
-        <w:rPr>
-          <w:szCs w:val="24"/>
-        </w:rPr>
-        <w:t>filterProducts</w:t>
-      </w:r>
-      <w:proofErr w:type="spellEnd"/>
-      <w:r>
-        <w:rPr>
-          <w:szCs w:val="24"/>
-        </w:rPr>
-        <w:t>(</w:t>
-      </w:r>
-      <w:proofErr w:type="gramEnd"/>
-      <w:r>
-        <w:rPr>
-          <w:szCs w:val="24"/>
-        </w:rPr>
-        <w:t xml:space="preserve">), </w:t>
-      </w:r>
-      <w:proofErr w:type="spellStart"/>
-      <w:proofErr w:type="gramStart"/>
-      <w:r>
-        <w:rPr>
-          <w:szCs w:val="24"/>
-        </w:rPr>
-        <w:t>updateInventory</w:t>
-      </w:r>
-      <w:proofErr w:type="spellEnd"/>
-      <w:r>
-        <w:rPr>
-          <w:szCs w:val="24"/>
-        </w:rPr>
-        <w:t>(</w:t>
-      </w:r>
-      <w:proofErr w:type="gramEnd"/>
-      <w:r>
-        <w:rPr>
-          <w:szCs w:val="24"/>
-        </w:rPr>
-        <w:t>)</w:t>
+      <w:r>
+        <w:rPr>
+          <w:szCs w:val="24"/>
+        </w:rPr>
+        <w:t>addProduct(), updateProduct(), deleteProduct(), filterProducts(), updateInventory()</w:t>
       </w:r>
     </w:p>
     <w:p>
@@ -33103,13 +32075,8 @@
           <w:numId w:val="39"/>
         </w:numPr>
       </w:pPr>
-      <w:proofErr w:type="spellStart"/>
-      <w:r>
-        <w:t>admin_id</w:t>
-      </w:r>
-      <w:proofErr w:type="spellEnd"/>
-      <w:r>
-        <w:t>, name, email, password</w:t>
+      <w:r>
+        <w:t>admin_id, name, email, password</w:t>
       </w:r>
     </w:p>
     <w:p>
@@ -33141,138 +32108,8 @@
           <w:numId w:val="91"/>
         </w:numPr>
       </w:pPr>
-      <w:proofErr w:type="gramStart"/>
-      <w:r>
-        <w:t>login(</w:t>
-      </w:r>
-      <w:proofErr w:type="gramEnd"/>
-      <w:r>
-        <w:t xml:space="preserve">), </w:t>
-      </w:r>
-      <w:proofErr w:type="gramStart"/>
-      <w:r>
-        <w:t>logout(</w:t>
-      </w:r>
-      <w:proofErr w:type="gramEnd"/>
-      <w:r>
-        <w:t xml:space="preserve">), </w:t>
-      </w:r>
-      <w:proofErr w:type="spellStart"/>
-      <w:proofErr w:type="gramStart"/>
-      <w:r>
-        <w:t>addProduct</w:t>
-      </w:r>
-      <w:proofErr w:type="spellEnd"/>
-      <w:r>
-        <w:t>(</w:t>
-      </w:r>
-      <w:proofErr w:type="gramEnd"/>
-      <w:r>
-        <w:t xml:space="preserve">), </w:t>
-      </w:r>
-      <w:proofErr w:type="spellStart"/>
-      <w:proofErr w:type="gramStart"/>
-      <w:r>
-        <w:t>updateProduct</w:t>
-      </w:r>
-      <w:proofErr w:type="spellEnd"/>
-      <w:r>
-        <w:t>(</w:t>
-      </w:r>
-      <w:proofErr w:type="gramEnd"/>
-      <w:r>
-        <w:t xml:space="preserve">), </w:t>
-      </w:r>
-      <w:proofErr w:type="spellStart"/>
-      <w:proofErr w:type="gramStart"/>
-      <w:r>
-        <w:t>deleteProduct</w:t>
-      </w:r>
-      <w:proofErr w:type="spellEnd"/>
-      <w:r>
-        <w:t>(</w:t>
-      </w:r>
-      <w:proofErr w:type="gramEnd"/>
-      <w:r>
-        <w:t xml:space="preserve">), </w:t>
-      </w:r>
-      <w:proofErr w:type="spellStart"/>
-      <w:proofErr w:type="gramStart"/>
-      <w:r>
-        <w:t>updateInventory</w:t>
-      </w:r>
-      <w:proofErr w:type="spellEnd"/>
-      <w:r>
-        <w:t>(</w:t>
-      </w:r>
-      <w:proofErr w:type="gramEnd"/>
-      <w:r>
-        <w:t xml:space="preserve">), </w:t>
-      </w:r>
-      <w:proofErr w:type="spellStart"/>
-      <w:proofErr w:type="gramStart"/>
-      <w:r>
-        <w:t>addCategory</w:t>
-      </w:r>
-      <w:proofErr w:type="spellEnd"/>
-      <w:r>
-        <w:t>(</w:t>
-      </w:r>
-      <w:proofErr w:type="gramEnd"/>
-      <w:r>
-        <w:t xml:space="preserve">), </w:t>
-      </w:r>
-      <w:proofErr w:type="spellStart"/>
-      <w:proofErr w:type="gramStart"/>
-      <w:r>
-        <w:t>updateCategory</w:t>
-      </w:r>
-      <w:proofErr w:type="spellEnd"/>
-      <w:r>
-        <w:t>(</w:t>
-      </w:r>
-      <w:proofErr w:type="gramEnd"/>
-      <w:r>
-        <w:t xml:space="preserve">), </w:t>
-      </w:r>
-      <w:proofErr w:type="spellStart"/>
-      <w:proofErr w:type="gramStart"/>
-      <w:r>
-        <w:t>deleteCategory</w:t>
-      </w:r>
-      <w:proofErr w:type="spellEnd"/>
-      <w:r>
-        <w:t>(</w:t>
-      </w:r>
-      <w:proofErr w:type="gramEnd"/>
-      <w:r>
-        <w:t xml:space="preserve">), </w:t>
-      </w:r>
-      <w:proofErr w:type="spellStart"/>
-      <w:proofErr w:type="gramStart"/>
-      <w:r>
-        <w:t>manageUsers</w:t>
-      </w:r>
-      <w:proofErr w:type="spellEnd"/>
-      <w:r>
-        <w:t>(</w:t>
-      </w:r>
-      <w:proofErr w:type="gramEnd"/>
-      <w:r>
-        <w:t xml:space="preserve">), </w:t>
-      </w:r>
-      <w:proofErr w:type="spellStart"/>
-      <w:proofErr w:type="gramStart"/>
-      <w:r>
-        <w:t>viewReports</w:t>
-      </w:r>
-      <w:proofErr w:type="spellEnd"/>
-      <w:r>
-        <w:t>(</w:t>
-      </w:r>
-      <w:proofErr w:type="gramEnd"/>
-      <w:r>
-        <w:t>)</w:t>
+      <w:r>
+        <w:t>login(), logout(), addProduct(), updateProduct(), deleteProduct(), updateInventory(), addCategory(), updateCategory(), deleteCategory(), manageUsers(), viewReports()</w:t>
       </w:r>
     </w:p>
     <w:p>
@@ -33350,27 +32187,14 @@
       <w:r>
         <w:t xml:space="preserve">Figure </w:t>
       </w:r>
-      <w:r>
-        <w:fldChar w:fldCharType="begin"/>
-      </w:r>
-      <w:r>
-        <w:instrText xml:space="preserve"> SEQ Figure \* ARABIC </w:instrText>
-      </w:r>
-      <w:r>
-        <w:fldChar w:fldCharType="separate"/>
-      </w:r>
-      <w:r>
-        <w:rPr>
-          <w:noProof/>
-        </w:rPr>
-        <w:t>38</w:t>
-      </w:r>
-      <w:r>
-        <w:rPr>
-          <w:noProof/>
-        </w:rPr>
-        <w:fldChar w:fldCharType="end"/>
-      </w:r>
+      <w:fldSimple w:instr=" SEQ Figure \* ARABIC ">
+        <w:r>
+          <w:rPr>
+            <w:noProof/>
+          </w:rPr>
+          <w:t>38</w:t>
+        </w:r>
+      </w:fldSimple>
       <w:r>
         <w:t xml:space="preserve"> </w:t>
       </w:r>
@@ -33493,13 +32317,8 @@
           <w:numId w:val="39"/>
         </w:numPr>
       </w:pPr>
-      <w:proofErr w:type="spellStart"/>
-      <w:r>
-        <w:t>category_id</w:t>
-      </w:r>
-      <w:proofErr w:type="spellEnd"/>
-      <w:r>
-        <w:t>, name, description</w:t>
+      <w:r>
+        <w:t>category_id, name, description</w:t>
       </w:r>
     </w:p>
     <w:p>
@@ -33531,44 +32350,8 @@
           <w:numId w:val="91"/>
         </w:numPr>
       </w:pPr>
-      <w:proofErr w:type="spellStart"/>
-      <w:proofErr w:type="gramStart"/>
-      <w:r>
-        <w:t>addCategory</w:t>
-      </w:r>
-      <w:proofErr w:type="spellEnd"/>
-      <w:r>
-        <w:t>(</w:t>
-      </w:r>
-      <w:proofErr w:type="gramEnd"/>
-      <w:r>
-        <w:t xml:space="preserve">), </w:t>
-      </w:r>
-      <w:proofErr w:type="spellStart"/>
-      <w:proofErr w:type="gramStart"/>
-      <w:r>
-        <w:t>updateCategory</w:t>
-      </w:r>
-      <w:proofErr w:type="spellEnd"/>
-      <w:r>
-        <w:t>(</w:t>
-      </w:r>
-      <w:proofErr w:type="gramEnd"/>
-      <w:r>
-        <w:t xml:space="preserve">), </w:t>
-      </w:r>
-      <w:proofErr w:type="spellStart"/>
-      <w:proofErr w:type="gramStart"/>
-      <w:r>
-        <w:t>removeCategory</w:t>
-      </w:r>
-      <w:proofErr w:type="spellEnd"/>
-      <w:r>
-        <w:t>(</w:t>
-      </w:r>
-      <w:proofErr w:type="gramEnd"/>
-      <w:r>
-        <w:t>)</w:t>
+      <w:r>
+        <w:t>addCategory(), updateCategory(), removeCategory()</w:t>
       </w:r>
     </w:p>
     <w:p>
@@ -33644,27 +32427,14 @@
       <w:r>
         <w:t xml:space="preserve">Figure </w:t>
       </w:r>
-      <w:r>
-        <w:fldChar w:fldCharType="begin"/>
-      </w:r>
-      <w:r>
-        <w:instrText xml:space="preserve"> SEQ Figure \* ARABIC </w:instrText>
-      </w:r>
-      <w:r>
-        <w:fldChar w:fldCharType="separate"/>
-      </w:r>
-      <w:r>
-        <w:rPr>
-          <w:noProof/>
-        </w:rPr>
-        <w:t>39</w:t>
-      </w:r>
-      <w:r>
-        <w:rPr>
-          <w:noProof/>
-        </w:rPr>
-        <w:fldChar w:fldCharType="end"/>
-      </w:r>
+      <w:fldSimple w:instr=" SEQ Figure \* ARABIC ">
+        <w:r>
+          <w:rPr>
+            <w:noProof/>
+          </w:rPr>
+          <w:t>39</w:t>
+        </w:r>
+      </w:fldSimple>
       <w:r>
         <w:t xml:space="preserve"> Category Class Diagram</w:t>
       </w:r>
@@ -33781,13 +32551,8 @@
           <w:numId w:val="39"/>
         </w:numPr>
       </w:pPr>
-      <w:proofErr w:type="spellStart"/>
-      <w:r>
-        <w:t>cart_id</w:t>
-      </w:r>
-      <w:proofErr w:type="spellEnd"/>
-      <w:r>
-        <w:t>, user, items</w:t>
+      <w:r>
+        <w:t>cart_id, user, items</w:t>
       </w:r>
     </w:p>
     <w:p>
@@ -33820,70 +32585,8 @@
           <w:numId w:val="91"/>
         </w:numPr>
       </w:pPr>
-      <w:proofErr w:type="spellStart"/>
-      <w:proofErr w:type="gramStart"/>
-      <w:r>
-        <w:t>addItem</w:t>
-      </w:r>
-      <w:proofErr w:type="spellEnd"/>
-      <w:r>
-        <w:t>(</w:t>
-      </w:r>
-      <w:proofErr w:type="gramEnd"/>
-      <w:r>
-        <w:t xml:space="preserve">), </w:t>
-      </w:r>
-      <w:proofErr w:type="spellStart"/>
-      <w:proofErr w:type="gramStart"/>
-      <w:r>
-        <w:t>removeItem</w:t>
-      </w:r>
-      <w:proofErr w:type="spellEnd"/>
-      <w:r>
-        <w:t>(</w:t>
-      </w:r>
-      <w:proofErr w:type="gramEnd"/>
-      <w:r>
-        <w:t xml:space="preserve">), </w:t>
-      </w:r>
-      <w:proofErr w:type="spellStart"/>
-      <w:proofErr w:type="gramStart"/>
-      <w:r>
-        <w:t>updateQuantity</w:t>
-      </w:r>
-      <w:proofErr w:type="spellEnd"/>
-      <w:r>
-        <w:t>(</w:t>
-      </w:r>
-      <w:proofErr w:type="gramEnd"/>
-      <w:r>
-        <w:t xml:space="preserve">), </w:t>
-      </w:r>
-      <w:proofErr w:type="spellStart"/>
-      <w:proofErr w:type="gramStart"/>
-      <w:r>
-        <w:t>viewCart</w:t>
-      </w:r>
-      <w:proofErr w:type="spellEnd"/>
-      <w:r>
-        <w:t>(</w:t>
-      </w:r>
-      <w:proofErr w:type="gramEnd"/>
-      <w:r>
-        <w:t xml:space="preserve">), </w:t>
-      </w:r>
-      <w:proofErr w:type="spellStart"/>
-      <w:proofErr w:type="gramStart"/>
-      <w:r>
-        <w:t>calculateTotal</w:t>
-      </w:r>
-      <w:proofErr w:type="spellEnd"/>
-      <w:r>
-        <w:t>(</w:t>
-      </w:r>
-      <w:proofErr w:type="gramEnd"/>
-      <w:r>
-        <w:t>)</w:t>
+      <w:r>
+        <w:t>addItem(), removeItem(), updateQuantity(), viewCart(), calculateTotal()</w:t>
       </w:r>
     </w:p>
     <w:p>
@@ -33959,27 +32662,14 @@
       <w:r>
         <w:t xml:space="preserve">Figure </w:t>
       </w:r>
-      <w:r>
-        <w:fldChar w:fldCharType="begin"/>
-      </w:r>
-      <w:r>
-        <w:instrText xml:space="preserve"> SEQ Figure \* ARABIC </w:instrText>
-      </w:r>
-      <w:r>
-        <w:fldChar w:fldCharType="separate"/>
-      </w:r>
-      <w:r>
-        <w:rPr>
-          <w:noProof/>
-        </w:rPr>
-        <w:t>40</w:t>
-      </w:r>
-      <w:r>
-        <w:rPr>
-          <w:noProof/>
-        </w:rPr>
-        <w:fldChar w:fldCharType="end"/>
-      </w:r>
+      <w:fldSimple w:instr=" SEQ Figure \* ARABIC ">
+        <w:r>
+          <w:rPr>
+            <w:noProof/>
+          </w:rPr>
+          <w:t>40</w:t>
+        </w:r>
+      </w:fldSimple>
       <w:r>
         <w:t xml:space="preserve"> Cart Class Diagram</w:t>
       </w:r>
@@ -34026,7 +32716,6 @@
         </w:rPr>
         <w:t xml:space="preserve"> </w:t>
       </w:r>
-      <w:proofErr w:type="spellStart"/>
       <w:r>
         <w:rPr>
           <w:rFonts w:asciiTheme="minorBidi" w:eastAsia="Times New Roman" w:hAnsiTheme="minorBidi"/>
@@ -34037,7 +32726,6 @@
         </w:rPr>
         <w:t>CartItem</w:t>
       </w:r>
-      <w:proofErr w:type="spellEnd"/>
       <w:r>
         <w:rPr>
           <w:rFonts w:asciiTheme="minorBidi" w:eastAsia="Times New Roman" w:hAnsiTheme="minorBidi"/>
@@ -34121,18 +32809,8 @@
           <w:numId w:val="91"/>
         </w:numPr>
       </w:pPr>
-      <w:proofErr w:type="spellStart"/>
-      <w:proofErr w:type="gramStart"/>
-      <w:r>
-        <w:t>updateQuantity</w:t>
-      </w:r>
-      <w:proofErr w:type="spellEnd"/>
-      <w:r>
-        <w:t>(</w:t>
-      </w:r>
-      <w:proofErr w:type="gramEnd"/>
-      <w:r>
-        <w:t>)</w:t>
+      <w:r>
+        <w:t>updateQuantity()</w:t>
       </w:r>
     </w:p>
     <w:p>
@@ -34208,37 +32886,16 @@
       <w:r>
         <w:t xml:space="preserve">Figure </w:t>
       </w:r>
-      <w:r>
-        <w:fldChar w:fldCharType="begin"/>
-      </w:r>
-      <w:r>
-        <w:instrText xml:space="preserve"> SEQ Figure \* ARABIC </w:instrText>
-      </w:r>
-      <w:r>
-        <w:fldChar w:fldCharType="separate"/>
-      </w:r>
-      <w:r>
-        <w:rPr>
-          <w:noProof/>
-        </w:rPr>
-        <w:t>41</w:t>
-      </w:r>
-      <w:r>
-        <w:rPr>
-          <w:noProof/>
-        </w:rPr>
-        <w:fldChar w:fldCharType="end"/>
-      </w:r>
-      <w:r>
-        <w:t xml:space="preserve"> </w:t>
-      </w:r>
-      <w:proofErr w:type="spellStart"/>
-      <w:r>
-        <w:t>CartItem</w:t>
-      </w:r>
-      <w:proofErr w:type="spellEnd"/>
-      <w:r>
-        <w:t xml:space="preserve"> Class Diagram</w:t>
+      <w:fldSimple w:instr=" SEQ Figure \* ARABIC ">
+        <w:r>
+          <w:rPr>
+            <w:noProof/>
+          </w:rPr>
+          <w:t>41</w:t>
+        </w:r>
+      </w:fldSimple>
+      <w:r>
+        <w:t xml:space="preserve"> CartItem Class Diagram</w:t>
       </w:r>
     </w:p>
     <w:p>
@@ -34343,13 +33000,8 @@
           <w:numId w:val="39"/>
         </w:numPr>
       </w:pPr>
-      <w:proofErr w:type="spellStart"/>
-      <w:r>
-        <w:t>wishlist_id</w:t>
-      </w:r>
-      <w:proofErr w:type="spellEnd"/>
-      <w:r>
-        <w:t>, user, products</w:t>
+      <w:r>
+        <w:t>wishlist_id, user, products</w:t>
       </w:r>
     </w:p>
     <w:p>
@@ -34381,44 +33033,8 @@
           <w:numId w:val="91"/>
         </w:numPr>
       </w:pPr>
-      <w:proofErr w:type="spellStart"/>
-      <w:proofErr w:type="gramStart"/>
-      <w:r>
-        <w:t>addProduct</w:t>
-      </w:r>
-      <w:proofErr w:type="spellEnd"/>
-      <w:r>
-        <w:t>(</w:t>
-      </w:r>
-      <w:proofErr w:type="gramEnd"/>
-      <w:r>
-        <w:t xml:space="preserve">), </w:t>
-      </w:r>
-      <w:proofErr w:type="spellStart"/>
-      <w:proofErr w:type="gramStart"/>
-      <w:r>
-        <w:t>removeProduct</w:t>
-      </w:r>
-      <w:proofErr w:type="spellEnd"/>
-      <w:r>
-        <w:t>(</w:t>
-      </w:r>
-      <w:proofErr w:type="gramEnd"/>
-      <w:r>
-        <w:t xml:space="preserve">), </w:t>
-      </w:r>
-      <w:proofErr w:type="spellStart"/>
-      <w:proofErr w:type="gramStart"/>
-      <w:r>
-        <w:t>viewWishlist</w:t>
-      </w:r>
-      <w:proofErr w:type="spellEnd"/>
-      <w:r>
-        <w:t>(</w:t>
-      </w:r>
-      <w:proofErr w:type="gramEnd"/>
-      <w:r>
-        <w:t>)</w:t>
+      <w:r>
+        <w:t>addProduct(), removeProduct(), viewWishlist()</w:t>
       </w:r>
     </w:p>
     <w:p>
@@ -34495,27 +33111,14 @@
       <w:r>
         <w:t xml:space="preserve">Figure </w:t>
       </w:r>
-      <w:r>
-        <w:fldChar w:fldCharType="begin"/>
-      </w:r>
-      <w:r>
-        <w:instrText xml:space="preserve"> SEQ Figure \* ARABIC </w:instrText>
-      </w:r>
-      <w:r>
-        <w:fldChar w:fldCharType="separate"/>
-      </w:r>
-      <w:r>
-        <w:rPr>
-          <w:noProof/>
-        </w:rPr>
-        <w:t>42</w:t>
-      </w:r>
-      <w:r>
-        <w:rPr>
-          <w:noProof/>
-        </w:rPr>
-        <w:fldChar w:fldCharType="end"/>
-      </w:r>
+      <w:fldSimple w:instr=" SEQ Figure \* ARABIC ">
+        <w:r>
+          <w:rPr>
+            <w:noProof/>
+          </w:rPr>
+          <w:t>42</w:t>
+        </w:r>
+      </w:fldSimple>
       <w:r>
         <w:t xml:space="preserve"> Wishlist Class Diagram</w:t>
       </w:r>
@@ -34622,35 +33225,9 @@
           <w:numId w:val="39"/>
         </w:numPr>
       </w:pPr>
-      <w:proofErr w:type="spellStart"/>
-      <w:r>
-        <w:t>order_id</w:t>
-      </w:r>
-      <w:proofErr w:type="spellEnd"/>
-      <w:r>
-        <w:t xml:space="preserve">, user, items, </w:t>
-      </w:r>
-      <w:proofErr w:type="spellStart"/>
-      <w:r>
-        <w:t>total_amount</w:t>
-      </w:r>
-      <w:proofErr w:type="spellEnd"/>
-      <w:r>
-        <w:t xml:space="preserve">, status, </w:t>
-      </w:r>
-      <w:proofErr w:type="spellStart"/>
-      <w:r>
-        <w:t>shipping_address</w:t>
-      </w:r>
-      <w:proofErr w:type="spellEnd"/>
-      <w:r>
-        <w:t xml:space="preserve">, payment, </w:t>
-      </w:r>
-      <w:proofErr w:type="spellStart"/>
-      <w:r>
-        <w:t>order_date</w:t>
-      </w:r>
-      <w:proofErr w:type="spellEnd"/>
+      <w:r>
+        <w:t>order_id, user, items, total_amount, status, shipping_address, payment, order_date</w:t>
+      </w:r>
     </w:p>
     <w:p>
       <w:pPr>
@@ -34681,57 +33258,8 @@
           <w:numId w:val="91"/>
         </w:numPr>
       </w:pPr>
-      <w:proofErr w:type="spellStart"/>
-      <w:proofErr w:type="gramStart"/>
-      <w:r>
-        <w:t>placeOrder</w:t>
-      </w:r>
-      <w:proofErr w:type="spellEnd"/>
-      <w:r>
-        <w:t>(</w:t>
-      </w:r>
-      <w:proofErr w:type="gramEnd"/>
-      <w:r>
-        <w:t xml:space="preserve">), </w:t>
-      </w:r>
-      <w:proofErr w:type="spellStart"/>
-      <w:proofErr w:type="gramStart"/>
-      <w:r>
-        <w:t>cancelOrder</w:t>
-      </w:r>
-      <w:proofErr w:type="spellEnd"/>
-      <w:r>
-        <w:t>(</w:t>
-      </w:r>
-      <w:proofErr w:type="gramEnd"/>
-      <w:r>
-        <w:t xml:space="preserve">), </w:t>
-      </w:r>
-      <w:proofErr w:type="spellStart"/>
-      <w:proofErr w:type="gramStart"/>
-      <w:r>
-        <w:t>updateStatus</w:t>
-      </w:r>
-      <w:proofErr w:type="spellEnd"/>
-      <w:r>
-        <w:t>(</w:t>
-      </w:r>
-      <w:proofErr w:type="gramEnd"/>
-      <w:r>
-        <w:t xml:space="preserve">), </w:t>
-      </w:r>
-      <w:proofErr w:type="spellStart"/>
-      <w:proofErr w:type="gramStart"/>
-      <w:r>
-        <w:t>trackOrder</w:t>
-      </w:r>
-      <w:proofErr w:type="spellEnd"/>
-      <w:r>
-        <w:t>(</w:t>
-      </w:r>
-      <w:proofErr w:type="gramEnd"/>
-      <w:r>
-        <w:t>)</w:t>
+      <w:r>
+        <w:t>placeOrder(), cancelOrder(), updateStatus(), trackOrder()</w:t>
       </w:r>
     </w:p>
     <w:p>
@@ -34807,27 +33335,14 @@
       <w:r>
         <w:t xml:space="preserve">Figure </w:t>
       </w:r>
-      <w:r>
-        <w:fldChar w:fldCharType="begin"/>
-      </w:r>
-      <w:r>
-        <w:instrText xml:space="preserve"> SEQ Figure \* ARABIC </w:instrText>
-      </w:r>
-      <w:r>
-        <w:fldChar w:fldCharType="separate"/>
-      </w:r>
-      <w:r>
-        <w:rPr>
-          <w:noProof/>
-        </w:rPr>
-        <w:t>43</w:t>
-      </w:r>
-      <w:r>
-        <w:rPr>
-          <w:noProof/>
-        </w:rPr>
-        <w:fldChar w:fldCharType="end"/>
-      </w:r>
+      <w:fldSimple w:instr=" SEQ Figure \* ARABIC ">
+        <w:r>
+          <w:rPr>
+            <w:noProof/>
+          </w:rPr>
+          <w:t>43</w:t>
+        </w:r>
+      </w:fldSimple>
       <w:r>
         <w:t xml:space="preserve"> Order Class Diagram</w:t>
       </w:r>
@@ -34874,7 +33389,6 @@
         </w:rPr>
         <w:t xml:space="preserve"> </w:t>
       </w:r>
-      <w:proofErr w:type="spellStart"/>
       <w:r>
         <w:rPr>
           <w:rFonts w:asciiTheme="minorBidi" w:eastAsia="Times New Roman" w:hAnsiTheme="minorBidi"/>
@@ -34885,7 +33399,6 @@
         </w:rPr>
         <w:t>OrderItem</w:t>
       </w:r>
-      <w:proofErr w:type="spellEnd"/>
       <w:r>
         <w:rPr>
           <w:rFonts w:asciiTheme="minorBidi" w:eastAsia="Times New Roman" w:hAnsiTheme="minorBidi"/>
@@ -34969,14 +33482,9 @@
           <w:numId w:val="91"/>
         </w:numPr>
       </w:pPr>
-      <w:proofErr w:type="spellStart"/>
       <w:r>
         <w:lastRenderedPageBreak/>
-        <w:t>calculateItemTotal</w:t>
-      </w:r>
-      <w:proofErr w:type="spellEnd"/>
-      <w:r>
-        <w:t xml:space="preserve"> </w:t>
+        <w:t xml:space="preserve">calculateItemTotal </w:t>
       </w:r>
       <w:r>
         <w:t>()</w:t>
@@ -35055,37 +33563,16 @@
       <w:r>
         <w:t xml:space="preserve">Figure </w:t>
       </w:r>
-      <w:r>
-        <w:fldChar w:fldCharType="begin"/>
-      </w:r>
-      <w:r>
-        <w:instrText xml:space="preserve"> SEQ Figure \* ARABIC </w:instrText>
-      </w:r>
-      <w:r>
-        <w:fldChar w:fldCharType="separate"/>
-      </w:r>
-      <w:r>
-        <w:rPr>
-          <w:noProof/>
-        </w:rPr>
-        <w:t>44</w:t>
-      </w:r>
-      <w:r>
-        <w:rPr>
-          <w:noProof/>
-        </w:rPr>
-        <w:fldChar w:fldCharType="end"/>
-      </w:r>
-      <w:r>
-        <w:t xml:space="preserve"> </w:t>
-      </w:r>
-      <w:proofErr w:type="spellStart"/>
-      <w:r>
-        <w:t>OrderItem</w:t>
-      </w:r>
-      <w:proofErr w:type="spellEnd"/>
-      <w:r>
-        <w:t xml:space="preserve"> Class Item</w:t>
+      <w:fldSimple w:instr=" SEQ Figure \* ARABIC ">
+        <w:r>
+          <w:rPr>
+            <w:noProof/>
+          </w:rPr>
+          <w:t>44</w:t>
+        </w:r>
+      </w:fldSimple>
+      <w:r>
+        <w:t xml:space="preserve"> OrderItem Class Item</w:t>
       </w:r>
     </w:p>
     <w:p>
@@ -35190,35 +33677,9 @@
           <w:numId w:val="39"/>
         </w:numPr>
       </w:pPr>
-      <w:proofErr w:type="spellStart"/>
-      <w:r>
-        <w:t>payment_id</w:t>
-      </w:r>
-      <w:proofErr w:type="spellEnd"/>
-      <w:r>
-        <w:t xml:space="preserve">, order, amount, </w:t>
-      </w:r>
-      <w:proofErr w:type="spellStart"/>
-      <w:r>
-        <w:t>payment_method</w:t>
-      </w:r>
-      <w:proofErr w:type="spellEnd"/>
-      <w:r>
-        <w:t xml:space="preserve">, </w:t>
-      </w:r>
-      <w:proofErr w:type="spellStart"/>
-      <w:r>
-        <w:t>payment_status</w:t>
-      </w:r>
-      <w:proofErr w:type="spellEnd"/>
-      <w:r>
-        <w:t xml:space="preserve">, </w:t>
-      </w:r>
-      <w:proofErr w:type="spellStart"/>
-      <w:r>
-        <w:t>payment_date</w:t>
-      </w:r>
-      <w:proofErr w:type="spellEnd"/>
+      <w:r>
+        <w:t>payment_id, order, amount, payment_method, payment_status, payment_date</w:t>
+      </w:r>
     </w:p>
     <w:p>
       <w:pPr>
@@ -35249,31 +33710,8 @@
           <w:numId w:val="91"/>
         </w:numPr>
       </w:pPr>
-      <w:proofErr w:type="spellStart"/>
-      <w:proofErr w:type="gramStart"/>
-      <w:r>
-        <w:t>processPayment</w:t>
-      </w:r>
-      <w:proofErr w:type="spellEnd"/>
-      <w:r>
-        <w:t>(</w:t>
-      </w:r>
-      <w:proofErr w:type="gramEnd"/>
-      <w:r>
-        <w:t xml:space="preserve">), </w:t>
-      </w:r>
-      <w:proofErr w:type="spellStart"/>
-      <w:proofErr w:type="gramStart"/>
-      <w:r>
-        <w:t>verifyPayment</w:t>
-      </w:r>
-      <w:proofErr w:type="spellEnd"/>
-      <w:r>
-        <w:t>(</w:t>
-      </w:r>
-      <w:proofErr w:type="gramEnd"/>
-      <w:r>
-        <w:t>)</w:t>
+      <w:r>
+        <w:t>processPayment(), verifyPayment()</w:t>
       </w:r>
     </w:p>
     <w:p>
@@ -35349,27 +33787,14 @@
       <w:r>
         <w:t xml:space="preserve">Figure </w:t>
       </w:r>
-      <w:r>
-        <w:fldChar w:fldCharType="begin"/>
-      </w:r>
-      <w:r>
-        <w:instrText xml:space="preserve"> SEQ Figure \* ARABIC </w:instrText>
-      </w:r>
-      <w:r>
-        <w:fldChar w:fldCharType="separate"/>
-      </w:r>
-      <w:r>
-        <w:rPr>
-          <w:noProof/>
-        </w:rPr>
-        <w:t>45</w:t>
-      </w:r>
-      <w:r>
-        <w:rPr>
-          <w:noProof/>
-        </w:rPr>
-        <w:fldChar w:fldCharType="end"/>
-      </w:r>
+      <w:fldSimple w:instr=" SEQ Figure \* ARABIC ">
+        <w:r>
+          <w:rPr>
+            <w:noProof/>
+          </w:rPr>
+          <w:t>45</w:t>
+        </w:r>
+      </w:fldSimple>
       <w:r>
         <w:t xml:space="preserve"> Payment Class Diagram</w:t>
       </w:r>
@@ -35476,35 +33901,9 @@
           <w:numId w:val="39"/>
         </w:numPr>
       </w:pPr>
-      <w:proofErr w:type="spellStart"/>
-      <w:r>
-        <w:t>coupon_id</w:t>
-      </w:r>
-      <w:proofErr w:type="spellEnd"/>
-      <w:r>
-        <w:t xml:space="preserve">, code, </w:t>
-      </w:r>
-      <w:proofErr w:type="spellStart"/>
-      <w:r>
-        <w:t>discount_percentage</w:t>
-      </w:r>
-      <w:proofErr w:type="spellEnd"/>
-      <w:r>
-        <w:t xml:space="preserve">, </w:t>
-      </w:r>
-      <w:proofErr w:type="spellStart"/>
-      <w:r>
-        <w:t>expiry_date</w:t>
-      </w:r>
-      <w:proofErr w:type="spellEnd"/>
-      <w:r>
-        <w:t xml:space="preserve">, </w:t>
-      </w:r>
-      <w:proofErr w:type="spellStart"/>
-      <w:r>
-        <w:t>usage_limit</w:t>
-      </w:r>
-      <w:proofErr w:type="spellEnd"/>
+      <w:r>
+        <w:t>coupon_id, code, discount_percentage, expiry_date, usage_limit</w:t>
+      </w:r>
     </w:p>
     <w:p>
       <w:pPr>
@@ -35535,31 +33934,8 @@
           <w:numId w:val="91"/>
         </w:numPr>
       </w:pPr>
-      <w:proofErr w:type="spellStart"/>
-      <w:proofErr w:type="gramStart"/>
-      <w:r>
-        <w:t>applyCoupon</w:t>
-      </w:r>
-      <w:proofErr w:type="spellEnd"/>
-      <w:r>
-        <w:t>(</w:t>
-      </w:r>
-      <w:proofErr w:type="gramEnd"/>
-      <w:r>
-        <w:t xml:space="preserve">), </w:t>
-      </w:r>
-      <w:proofErr w:type="spellStart"/>
-      <w:proofErr w:type="gramStart"/>
-      <w:r>
-        <w:t>validateCoupon</w:t>
-      </w:r>
-      <w:proofErr w:type="spellEnd"/>
-      <w:r>
-        <w:t>(</w:t>
-      </w:r>
-      <w:proofErr w:type="gramEnd"/>
-      <w:r>
-        <w:t>)</w:t>
+      <w:r>
+        <w:t>applyCoupon(), validateCoupon()</w:t>
       </w:r>
     </w:p>
     <w:p>
@@ -35641,27 +34017,14 @@
       <w:r>
         <w:t xml:space="preserve">Figure </w:t>
       </w:r>
-      <w:r>
-        <w:fldChar w:fldCharType="begin"/>
-      </w:r>
-      <w:r>
-        <w:instrText xml:space="preserve"> SEQ Figure \* ARABIC </w:instrText>
-      </w:r>
-      <w:r>
-        <w:fldChar w:fldCharType="separate"/>
-      </w:r>
-      <w:r>
-        <w:rPr>
-          <w:noProof/>
-        </w:rPr>
-        <w:t>46</w:t>
-      </w:r>
-      <w:r>
-        <w:rPr>
-          <w:noProof/>
-        </w:rPr>
-        <w:fldChar w:fldCharType="end"/>
-      </w:r>
+      <w:fldSimple w:instr=" SEQ Figure \* ARABIC ">
+        <w:r>
+          <w:rPr>
+            <w:noProof/>
+          </w:rPr>
+          <w:t>46</w:t>
+        </w:r>
+      </w:fldSimple>
       <w:r>
         <w:t xml:space="preserve"> Coupon Class Diagram</w:t>
       </w:r>
@@ -35882,25 +34245,7 @@
           <w:sz w:val="24"/>
           <w:szCs w:val="24"/>
         </w:rPr>
-        <w:t xml:space="preserve">Security is a top priority for the ShoeCommerce website, particularly because sensitive user and payment information is processed. All user data shall be encrypted using AES-256 or an equivalent encryption standard. The website must operate over HTTPS with valid SSL/TLS certificates to secure data in transit. Additionally, two-factor authentication (2FA) shall be implemented for all admin logins to provide an extra layer of security. User passwords will be stored securely, hashed using </w:t>
-      </w:r>
-      <w:proofErr w:type="spellStart"/>
-      <w:r>
-        <w:rPr>
-          <w:rFonts w:ascii="Times New Roman" w:eastAsia="Times New Roman" w:hAnsi="Times New Roman" w:cs="Times New Roman"/>
-          <w:sz w:val="24"/>
-          <w:szCs w:val="24"/>
-        </w:rPr>
-        <w:t>bcrypt</w:t>
-      </w:r>
-      <w:proofErr w:type="spellEnd"/>
-      <w:r>
-        <w:rPr>
-          <w:rFonts w:ascii="Times New Roman" w:eastAsia="Times New Roman" w:hAnsi="Times New Roman" w:cs="Times New Roman"/>
-          <w:sz w:val="24"/>
-          <w:szCs w:val="24"/>
-        </w:rPr>
-        <w:t xml:space="preserve"> or a comparable algorithm, ensuring that even in the event of a breach, credentials remain protected.</w:t>
+        <w:t>Security is a top priority for the ShoeCommerce website, particularly because sensitive user and payment information is processed. All user data shall be encrypted using AES-256 or an equivalent encryption standard. The website must operate over HTTPS with valid SSL/TLS certificates to secure data in transit. Additionally, two-factor authentication (2FA) shall be implemented for all admin logins to provide an extra layer of security. User passwords will be stored securely, hashed using bcrypt or a comparable algorithm, ensuring that even in the event of a breach, credentials remain protected.</w:t>
       </w:r>
     </w:p>
     <w:p>
@@ -36368,39 +34713,7 @@
           <w:rFonts w:asciiTheme="majorBidi" w:hAnsiTheme="majorBidi" w:cstheme="majorBidi"/>
           <w:szCs w:val="24"/>
         </w:rPr>
-        <w:t xml:space="preserve">Attributes: </w:t>
-      </w:r>
-      <w:proofErr w:type="spellStart"/>
-      <w:r>
-        <w:rPr>
-          <w:rFonts w:asciiTheme="majorBidi" w:hAnsiTheme="majorBidi" w:cstheme="majorBidi"/>
-          <w:szCs w:val="24"/>
-        </w:rPr>
-        <w:t>user_id</w:t>
-      </w:r>
-      <w:proofErr w:type="spellEnd"/>
-      <w:r>
-        <w:rPr>
-          <w:rFonts w:asciiTheme="majorBidi" w:hAnsiTheme="majorBidi" w:cstheme="majorBidi"/>
-          <w:szCs w:val="24"/>
-        </w:rPr>
-        <w:t xml:space="preserve">, name, email, password, phone, </w:t>
-      </w:r>
-      <w:proofErr w:type="spellStart"/>
-      <w:r>
-        <w:rPr>
-          <w:rFonts w:asciiTheme="majorBidi" w:hAnsiTheme="majorBidi" w:cstheme="majorBidi"/>
-          <w:szCs w:val="24"/>
-        </w:rPr>
-        <w:t>shipping_address</w:t>
-      </w:r>
-      <w:proofErr w:type="spellEnd"/>
-      <w:r>
-        <w:rPr>
-          <w:rFonts w:asciiTheme="majorBidi" w:hAnsiTheme="majorBidi" w:cstheme="majorBidi"/>
-          <w:szCs w:val="24"/>
-        </w:rPr>
-        <w:t>.</w:t>
+        <w:t>Attributes: user_id, name, email, password, phone, shipping_address.</w:t>
       </w:r>
     </w:p>
     <w:p>
@@ -36431,23 +34744,7 @@
           <w:rFonts w:asciiTheme="majorBidi" w:hAnsiTheme="majorBidi" w:cstheme="majorBidi"/>
           <w:szCs w:val="24"/>
         </w:rPr>
-        <w:t xml:space="preserve">: Stores admin identification and credentials. Attributes: </w:t>
-      </w:r>
-      <w:proofErr w:type="spellStart"/>
-      <w:r>
-        <w:rPr>
-          <w:rFonts w:asciiTheme="majorBidi" w:hAnsiTheme="majorBidi" w:cstheme="majorBidi"/>
-          <w:szCs w:val="24"/>
-        </w:rPr>
-        <w:t>admin_id</w:t>
-      </w:r>
-      <w:proofErr w:type="spellEnd"/>
-      <w:r>
-        <w:rPr>
-          <w:rFonts w:asciiTheme="majorBidi" w:hAnsiTheme="majorBidi" w:cstheme="majorBidi"/>
-          <w:szCs w:val="24"/>
-        </w:rPr>
-        <w:t>, name, email, password.</w:t>
+        <w:t>: Stores admin identification and credentials. Attributes: admin_id, name, email, password.</w:t>
       </w:r>
     </w:p>
     <w:p>
@@ -36478,39 +34775,7 @@
           <w:rFonts w:asciiTheme="majorBidi" w:hAnsiTheme="majorBidi" w:cstheme="majorBidi"/>
           <w:szCs w:val="24"/>
         </w:rPr>
-        <w:t xml:space="preserve">: Stores shoe product details. Attributes: </w:t>
-      </w:r>
-      <w:proofErr w:type="spellStart"/>
-      <w:r>
-        <w:rPr>
-          <w:rFonts w:asciiTheme="majorBidi" w:hAnsiTheme="majorBidi" w:cstheme="majorBidi"/>
-          <w:szCs w:val="24"/>
-        </w:rPr>
-        <w:t>product_id</w:t>
-      </w:r>
-      <w:proofErr w:type="spellEnd"/>
-      <w:r>
-        <w:rPr>
-          <w:rFonts w:asciiTheme="majorBidi" w:hAnsiTheme="majorBidi" w:cstheme="majorBidi"/>
-          <w:szCs w:val="24"/>
-        </w:rPr>
-        <w:t xml:space="preserve">, name, brand, </w:t>
-      </w:r>
-      <w:proofErr w:type="spellStart"/>
-      <w:r>
-        <w:rPr>
-          <w:rFonts w:asciiTheme="majorBidi" w:hAnsiTheme="majorBidi" w:cstheme="majorBidi"/>
-          <w:szCs w:val="24"/>
-        </w:rPr>
-        <w:t>category_id</w:t>
-      </w:r>
-      <w:proofErr w:type="spellEnd"/>
-      <w:r>
-        <w:rPr>
-          <w:rFonts w:asciiTheme="majorBidi" w:hAnsiTheme="majorBidi" w:cstheme="majorBidi"/>
-          <w:szCs w:val="24"/>
-        </w:rPr>
-        <w:t>, size, price, images, stock.</w:t>
+        <w:t>: Stores shoe product details. Attributes: product_id, name, brand, category_id, size, price, images, stock.</w:t>
       </w:r>
     </w:p>
     <w:p>
@@ -36541,23 +34806,7 @@
           <w:rFonts w:asciiTheme="majorBidi" w:hAnsiTheme="majorBidi" w:cstheme="majorBidi"/>
           <w:szCs w:val="24"/>
         </w:rPr>
-        <w:t xml:space="preserve">: Stores product categories. Attributes: </w:t>
-      </w:r>
-      <w:proofErr w:type="spellStart"/>
-      <w:r>
-        <w:rPr>
-          <w:rFonts w:asciiTheme="majorBidi" w:hAnsiTheme="majorBidi" w:cstheme="majorBidi"/>
-          <w:szCs w:val="24"/>
-        </w:rPr>
-        <w:t>category_id</w:t>
-      </w:r>
-      <w:proofErr w:type="spellEnd"/>
-      <w:r>
-        <w:rPr>
-          <w:rFonts w:asciiTheme="majorBidi" w:hAnsiTheme="majorBidi" w:cstheme="majorBidi"/>
-          <w:szCs w:val="24"/>
-        </w:rPr>
-        <w:t>, name, description.</w:t>
+        <w:t>: Stores product categories. Attributes: category_id, name, description.</w:t>
       </w:r>
     </w:p>
     <w:p>
@@ -36588,119 +34837,7 @@
           <w:rFonts w:asciiTheme="majorBidi" w:hAnsiTheme="majorBidi" w:cstheme="majorBidi"/>
           <w:szCs w:val="24"/>
         </w:rPr>
-        <w:t xml:space="preserve">: Stores order details. Attributes: </w:t>
-      </w:r>
-      <w:proofErr w:type="spellStart"/>
-      <w:r>
-        <w:rPr>
-          <w:rFonts w:asciiTheme="majorBidi" w:hAnsiTheme="majorBidi" w:cstheme="majorBidi"/>
-          <w:szCs w:val="24"/>
-        </w:rPr>
-        <w:t>order_id</w:t>
-      </w:r>
-      <w:proofErr w:type="spellEnd"/>
-      <w:r>
-        <w:rPr>
-          <w:rFonts w:asciiTheme="majorBidi" w:hAnsiTheme="majorBidi" w:cstheme="majorBidi"/>
-          <w:szCs w:val="24"/>
-        </w:rPr>
-        <w:t xml:space="preserve">, </w:t>
-      </w:r>
-      <w:proofErr w:type="spellStart"/>
-      <w:r>
-        <w:rPr>
-          <w:rFonts w:asciiTheme="majorBidi" w:hAnsiTheme="majorBidi" w:cstheme="majorBidi"/>
-          <w:szCs w:val="24"/>
-        </w:rPr>
-        <w:t>user_id</w:t>
-      </w:r>
-      <w:proofErr w:type="spellEnd"/>
-      <w:r>
-        <w:rPr>
-          <w:rFonts w:asciiTheme="majorBidi" w:hAnsiTheme="majorBidi" w:cstheme="majorBidi"/>
-          <w:szCs w:val="24"/>
-        </w:rPr>
-        <w:t xml:space="preserve">, </w:t>
-      </w:r>
-      <w:proofErr w:type="spellStart"/>
-      <w:r>
-        <w:rPr>
-          <w:rFonts w:asciiTheme="majorBidi" w:hAnsiTheme="majorBidi" w:cstheme="majorBidi"/>
-          <w:szCs w:val="24"/>
-        </w:rPr>
-        <w:t>total_amount</w:t>
-      </w:r>
-      <w:proofErr w:type="spellEnd"/>
-      <w:r>
-        <w:rPr>
-          <w:rFonts w:asciiTheme="majorBidi" w:hAnsiTheme="majorBidi" w:cstheme="majorBidi"/>
-          <w:szCs w:val="24"/>
-        </w:rPr>
-        <w:t xml:space="preserve">, status, </w:t>
-      </w:r>
-      <w:proofErr w:type="spellStart"/>
-      <w:r>
-        <w:rPr>
-          <w:rFonts w:asciiTheme="majorBidi" w:hAnsiTheme="majorBidi" w:cstheme="majorBidi"/>
-          <w:szCs w:val="24"/>
-        </w:rPr>
-        <w:t>shipping_address</w:t>
-      </w:r>
-      <w:proofErr w:type="spellEnd"/>
-      <w:r>
-        <w:rPr>
-          <w:rFonts w:asciiTheme="majorBidi" w:hAnsiTheme="majorBidi" w:cstheme="majorBidi"/>
-          <w:szCs w:val="24"/>
-        </w:rPr>
-        <w:t xml:space="preserve">, </w:t>
-      </w:r>
-      <w:proofErr w:type="spellStart"/>
-      <w:r>
-        <w:rPr>
-          <w:rFonts w:asciiTheme="majorBidi" w:hAnsiTheme="majorBidi" w:cstheme="majorBidi"/>
-          <w:szCs w:val="24"/>
-        </w:rPr>
-        <w:t>payment_id</w:t>
-      </w:r>
-      <w:proofErr w:type="spellEnd"/>
-      <w:r>
-        <w:rPr>
-          <w:rFonts w:asciiTheme="majorBidi" w:hAnsiTheme="majorBidi" w:cstheme="majorBidi"/>
-          <w:szCs w:val="24"/>
-        </w:rPr>
-        <w:t xml:space="preserve">, </w:t>
-      </w:r>
-      <w:proofErr w:type="spellStart"/>
-      <w:r>
-        <w:rPr>
-          <w:rFonts w:asciiTheme="majorBidi" w:hAnsiTheme="majorBidi" w:cstheme="majorBidi"/>
-          <w:szCs w:val="24"/>
-        </w:rPr>
-        <w:t>coupon_id</w:t>
-      </w:r>
-      <w:proofErr w:type="spellEnd"/>
-      <w:r>
-        <w:rPr>
-          <w:rFonts w:asciiTheme="majorBidi" w:hAnsiTheme="majorBidi" w:cstheme="majorBidi"/>
-          <w:szCs w:val="24"/>
-        </w:rPr>
-        <w:t xml:space="preserve">, </w:t>
-      </w:r>
-      <w:proofErr w:type="spellStart"/>
-      <w:r>
-        <w:rPr>
-          <w:rFonts w:asciiTheme="majorBidi" w:hAnsiTheme="majorBidi" w:cstheme="majorBidi"/>
-          <w:szCs w:val="24"/>
-        </w:rPr>
-        <w:t>order_date</w:t>
-      </w:r>
-      <w:proofErr w:type="spellEnd"/>
-      <w:r>
-        <w:rPr>
-          <w:rFonts w:asciiTheme="majorBidi" w:hAnsiTheme="majorBidi" w:cstheme="majorBidi"/>
-          <w:szCs w:val="24"/>
-        </w:rPr>
-        <w:t>.</w:t>
+        <w:t>: Stores order details. Attributes: order_id, user_id, total_amount, status, shipping_address, payment_id, coupon_id, order_date.</w:t>
       </w:r>
     </w:p>
     <w:p>
@@ -36731,55 +34868,7 @@
           <w:rFonts w:asciiTheme="majorBidi" w:hAnsiTheme="majorBidi" w:cstheme="majorBidi"/>
           <w:szCs w:val="24"/>
         </w:rPr>
-        <w:t xml:space="preserve">: Stores products in each order. Attributes: </w:t>
-      </w:r>
-      <w:proofErr w:type="spellStart"/>
-      <w:r>
-        <w:rPr>
-          <w:rFonts w:asciiTheme="majorBidi" w:hAnsiTheme="majorBidi" w:cstheme="majorBidi"/>
-          <w:szCs w:val="24"/>
-        </w:rPr>
-        <w:t>orderitem_id</w:t>
-      </w:r>
-      <w:proofErr w:type="spellEnd"/>
-      <w:r>
-        <w:rPr>
-          <w:rFonts w:asciiTheme="majorBidi" w:hAnsiTheme="majorBidi" w:cstheme="majorBidi"/>
-          <w:szCs w:val="24"/>
-        </w:rPr>
-        <w:t xml:space="preserve">, </w:t>
-      </w:r>
-      <w:proofErr w:type="spellStart"/>
-      <w:r>
-        <w:rPr>
-          <w:rFonts w:asciiTheme="majorBidi" w:hAnsiTheme="majorBidi" w:cstheme="majorBidi"/>
-          <w:szCs w:val="24"/>
-        </w:rPr>
-        <w:t>order_id</w:t>
-      </w:r>
-      <w:proofErr w:type="spellEnd"/>
-      <w:r>
-        <w:rPr>
-          <w:rFonts w:asciiTheme="majorBidi" w:hAnsiTheme="majorBidi" w:cstheme="majorBidi"/>
-          <w:szCs w:val="24"/>
-        </w:rPr>
-        <w:t xml:space="preserve">, </w:t>
-      </w:r>
-      <w:proofErr w:type="spellStart"/>
-      <w:r>
-        <w:rPr>
-          <w:rFonts w:asciiTheme="majorBidi" w:hAnsiTheme="majorBidi" w:cstheme="majorBidi"/>
-          <w:szCs w:val="24"/>
-        </w:rPr>
-        <w:t>product_id</w:t>
-      </w:r>
-      <w:proofErr w:type="spellEnd"/>
-      <w:r>
-        <w:rPr>
-          <w:rFonts w:asciiTheme="majorBidi" w:hAnsiTheme="majorBidi" w:cstheme="majorBidi"/>
-          <w:szCs w:val="24"/>
-        </w:rPr>
-        <w:t>, quantity, price.</w:t>
+        <w:t>: Stores products in each order. Attributes: orderitem_id, order_id, product_id, quantity, price.</w:t>
       </w:r>
     </w:p>
     <w:p>
@@ -36810,87 +34899,7 @@
           <w:rFonts w:asciiTheme="majorBidi" w:hAnsiTheme="majorBidi" w:cstheme="majorBidi"/>
           <w:szCs w:val="24"/>
         </w:rPr>
-        <w:t xml:space="preserve">: Stores payment details. Attributes: </w:t>
-      </w:r>
-      <w:proofErr w:type="spellStart"/>
-      <w:r>
-        <w:rPr>
-          <w:rFonts w:asciiTheme="majorBidi" w:hAnsiTheme="majorBidi" w:cstheme="majorBidi"/>
-          <w:szCs w:val="24"/>
-        </w:rPr>
-        <w:t>payment_id</w:t>
-      </w:r>
-      <w:proofErr w:type="spellEnd"/>
-      <w:r>
-        <w:rPr>
-          <w:rFonts w:asciiTheme="majorBidi" w:hAnsiTheme="majorBidi" w:cstheme="majorBidi"/>
-          <w:szCs w:val="24"/>
-        </w:rPr>
-        <w:t xml:space="preserve">, </w:t>
-      </w:r>
-      <w:proofErr w:type="spellStart"/>
-      <w:r>
-        <w:rPr>
-          <w:rFonts w:asciiTheme="majorBidi" w:hAnsiTheme="majorBidi" w:cstheme="majorBidi"/>
-          <w:szCs w:val="24"/>
-        </w:rPr>
-        <w:t>order_id</w:t>
-      </w:r>
-      <w:proofErr w:type="spellEnd"/>
-      <w:r>
-        <w:rPr>
-          <w:rFonts w:asciiTheme="majorBidi" w:hAnsiTheme="majorBidi" w:cstheme="majorBidi"/>
-          <w:szCs w:val="24"/>
-        </w:rPr>
-        <w:t xml:space="preserve">, amount, </w:t>
-      </w:r>
-      <w:proofErr w:type="spellStart"/>
-      <w:r>
-        <w:rPr>
-          <w:rFonts w:asciiTheme="majorBidi" w:hAnsiTheme="majorBidi" w:cstheme="majorBidi"/>
-          <w:szCs w:val="24"/>
-        </w:rPr>
-        <w:t>payment_method</w:t>
-      </w:r>
-      <w:proofErr w:type="spellEnd"/>
-      <w:r>
-        <w:rPr>
-          <w:rFonts w:asciiTheme="majorBidi" w:hAnsiTheme="majorBidi" w:cstheme="majorBidi"/>
-          <w:szCs w:val="24"/>
-        </w:rPr>
-        <w:t xml:space="preserve">, </w:t>
-      </w:r>
-      <w:proofErr w:type="spellStart"/>
-      <w:r>
-        <w:rPr>
-          <w:rFonts w:asciiTheme="majorBidi" w:hAnsiTheme="majorBidi" w:cstheme="majorBidi"/>
-          <w:szCs w:val="24"/>
-        </w:rPr>
-        <w:t>payment_status</w:t>
-      </w:r>
-      <w:proofErr w:type="spellEnd"/>
-      <w:r>
-        <w:rPr>
-          <w:rFonts w:asciiTheme="majorBidi" w:hAnsiTheme="majorBidi" w:cstheme="majorBidi"/>
-          <w:szCs w:val="24"/>
-        </w:rPr>
-        <w:t xml:space="preserve">, </w:t>
-      </w:r>
-      <w:proofErr w:type="spellStart"/>
-      <w:r>
-        <w:rPr>
-          <w:rFonts w:asciiTheme="majorBidi" w:hAnsiTheme="majorBidi" w:cstheme="majorBidi"/>
-          <w:szCs w:val="24"/>
-        </w:rPr>
-        <w:t>payment_date</w:t>
-      </w:r>
-      <w:proofErr w:type="spellEnd"/>
-      <w:r>
-        <w:rPr>
-          <w:rFonts w:asciiTheme="majorBidi" w:hAnsiTheme="majorBidi" w:cstheme="majorBidi"/>
-          <w:szCs w:val="24"/>
-        </w:rPr>
-        <w:t>.</w:t>
+        <w:t>: Stores payment details. Attributes: payment_id, order_id, amount, payment_method, payment_status, payment_date.</w:t>
       </w:r>
     </w:p>
     <w:p>
@@ -36922,71 +34931,7 @@
           <w:rFonts w:asciiTheme="majorBidi" w:hAnsiTheme="majorBidi" w:cstheme="majorBidi"/>
           <w:szCs w:val="24"/>
         </w:rPr>
-        <w:t xml:space="preserve">: Stores discount coupon information. Attributes: </w:t>
-      </w:r>
-      <w:proofErr w:type="spellStart"/>
-      <w:r>
-        <w:rPr>
-          <w:rFonts w:asciiTheme="majorBidi" w:hAnsiTheme="majorBidi" w:cstheme="majorBidi"/>
-          <w:szCs w:val="24"/>
-        </w:rPr>
-        <w:t>coupon_id</w:t>
-      </w:r>
-      <w:proofErr w:type="spellEnd"/>
-      <w:r>
-        <w:rPr>
-          <w:rFonts w:asciiTheme="majorBidi" w:hAnsiTheme="majorBidi" w:cstheme="majorBidi"/>
-          <w:szCs w:val="24"/>
-        </w:rPr>
-        <w:t xml:space="preserve">, code, </w:t>
-      </w:r>
-      <w:proofErr w:type="spellStart"/>
-      <w:r>
-        <w:rPr>
-          <w:rFonts w:asciiTheme="majorBidi" w:hAnsiTheme="majorBidi" w:cstheme="majorBidi"/>
-          <w:szCs w:val="24"/>
-        </w:rPr>
-        <w:t>discount_percentage</w:t>
-      </w:r>
-      <w:proofErr w:type="spellEnd"/>
-      <w:r>
-        <w:rPr>
-          <w:rFonts w:asciiTheme="majorBidi" w:hAnsiTheme="majorBidi" w:cstheme="majorBidi"/>
-          <w:szCs w:val="24"/>
-        </w:rPr>
-        <w:t xml:space="preserve">, </w:t>
-      </w:r>
-      <w:proofErr w:type="spellStart"/>
-      <w:r>
-        <w:rPr>
-          <w:rFonts w:asciiTheme="majorBidi" w:hAnsiTheme="majorBidi" w:cstheme="majorBidi"/>
-          <w:szCs w:val="24"/>
-        </w:rPr>
-        <w:t>expiry_date</w:t>
-      </w:r>
-      <w:proofErr w:type="spellEnd"/>
-      <w:r>
-        <w:rPr>
-          <w:rFonts w:asciiTheme="majorBidi" w:hAnsiTheme="majorBidi" w:cstheme="majorBidi"/>
-          <w:szCs w:val="24"/>
-        </w:rPr>
-        <w:t xml:space="preserve">, </w:t>
-      </w:r>
-      <w:proofErr w:type="spellStart"/>
-      <w:r>
-        <w:rPr>
-          <w:rFonts w:asciiTheme="majorBidi" w:hAnsiTheme="majorBidi" w:cstheme="majorBidi"/>
-          <w:szCs w:val="24"/>
-        </w:rPr>
-        <w:t>usage_limit</w:t>
-      </w:r>
-      <w:proofErr w:type="spellEnd"/>
-      <w:r>
-        <w:rPr>
-          <w:rFonts w:asciiTheme="majorBidi" w:hAnsiTheme="majorBidi" w:cstheme="majorBidi"/>
-          <w:szCs w:val="24"/>
-        </w:rPr>
-        <w:t>.</w:t>
+        <w:t>: Stores discount coupon information. Attributes: coupon_id, code, discount_percentage, expiry_date, usage_limit.</w:t>
       </w:r>
     </w:p>
     <w:p>
@@ -37017,39 +34962,7 @@
           <w:rFonts w:asciiTheme="majorBidi" w:hAnsiTheme="majorBidi" w:cstheme="majorBidi"/>
           <w:szCs w:val="24"/>
         </w:rPr>
-        <w:t xml:space="preserve">: Stores user shopping carts. Attributes: </w:t>
-      </w:r>
-      <w:proofErr w:type="spellStart"/>
-      <w:r>
-        <w:rPr>
-          <w:rFonts w:asciiTheme="majorBidi" w:hAnsiTheme="majorBidi" w:cstheme="majorBidi"/>
-          <w:szCs w:val="24"/>
-        </w:rPr>
-        <w:t>cart_id</w:t>
-      </w:r>
-      <w:proofErr w:type="spellEnd"/>
-      <w:r>
-        <w:rPr>
-          <w:rFonts w:asciiTheme="majorBidi" w:hAnsiTheme="majorBidi" w:cstheme="majorBidi"/>
-          <w:szCs w:val="24"/>
-        </w:rPr>
-        <w:t xml:space="preserve">, </w:t>
-      </w:r>
-      <w:proofErr w:type="spellStart"/>
-      <w:r>
-        <w:rPr>
-          <w:rFonts w:asciiTheme="majorBidi" w:hAnsiTheme="majorBidi" w:cstheme="majorBidi"/>
-          <w:szCs w:val="24"/>
-        </w:rPr>
-        <w:t>user_id</w:t>
-      </w:r>
-      <w:proofErr w:type="spellEnd"/>
-      <w:r>
-        <w:rPr>
-          <w:rFonts w:asciiTheme="majorBidi" w:hAnsiTheme="majorBidi" w:cstheme="majorBidi"/>
-          <w:szCs w:val="24"/>
-        </w:rPr>
-        <w:t>.</w:t>
+        <w:t>: Stores user shopping carts. Attributes: cart_id, user_id.</w:t>
       </w:r>
     </w:p>
     <w:p>
@@ -37080,55 +34993,7 @@
           <w:rFonts w:asciiTheme="majorBidi" w:hAnsiTheme="majorBidi" w:cstheme="majorBidi"/>
           <w:szCs w:val="24"/>
         </w:rPr>
-        <w:t xml:space="preserve">: Stores products in carts. Attributes: </w:t>
-      </w:r>
-      <w:proofErr w:type="spellStart"/>
-      <w:r>
-        <w:rPr>
-          <w:rFonts w:asciiTheme="majorBidi" w:hAnsiTheme="majorBidi" w:cstheme="majorBidi"/>
-          <w:szCs w:val="24"/>
-        </w:rPr>
-        <w:t>cartitem_id</w:t>
-      </w:r>
-      <w:proofErr w:type="spellEnd"/>
-      <w:r>
-        <w:rPr>
-          <w:rFonts w:asciiTheme="majorBidi" w:hAnsiTheme="majorBidi" w:cstheme="majorBidi"/>
-          <w:szCs w:val="24"/>
-        </w:rPr>
-        <w:t xml:space="preserve">, </w:t>
-      </w:r>
-      <w:proofErr w:type="spellStart"/>
-      <w:r>
-        <w:rPr>
-          <w:rFonts w:asciiTheme="majorBidi" w:hAnsiTheme="majorBidi" w:cstheme="majorBidi"/>
-          <w:szCs w:val="24"/>
-        </w:rPr>
-        <w:t>cart_id</w:t>
-      </w:r>
-      <w:proofErr w:type="spellEnd"/>
-      <w:r>
-        <w:rPr>
-          <w:rFonts w:asciiTheme="majorBidi" w:hAnsiTheme="majorBidi" w:cstheme="majorBidi"/>
-          <w:szCs w:val="24"/>
-        </w:rPr>
-        <w:t xml:space="preserve">, </w:t>
-      </w:r>
-      <w:proofErr w:type="spellStart"/>
-      <w:r>
-        <w:rPr>
-          <w:rFonts w:asciiTheme="majorBidi" w:hAnsiTheme="majorBidi" w:cstheme="majorBidi"/>
-          <w:szCs w:val="24"/>
-        </w:rPr>
-        <w:t>product_id</w:t>
-      </w:r>
-      <w:proofErr w:type="spellEnd"/>
-      <w:r>
-        <w:rPr>
-          <w:rFonts w:asciiTheme="majorBidi" w:hAnsiTheme="majorBidi" w:cstheme="majorBidi"/>
-          <w:szCs w:val="24"/>
-        </w:rPr>
-        <w:t>, quantity.</w:t>
+        <w:t>: Stores products in carts. Attributes: cartitem_id, cart_id, product_id, quantity.</w:t>
       </w:r>
     </w:p>
     <w:p>
@@ -37159,55 +35024,7 @@
           <w:rFonts w:asciiTheme="majorBidi" w:hAnsiTheme="majorBidi" w:cstheme="majorBidi"/>
           <w:szCs w:val="24"/>
         </w:rPr>
-        <w:t xml:space="preserve">: Stores user </w:t>
-      </w:r>
-      <w:proofErr w:type="spellStart"/>
-      <w:r>
-        <w:rPr>
-          <w:rFonts w:asciiTheme="majorBidi" w:hAnsiTheme="majorBidi" w:cstheme="majorBidi"/>
-          <w:szCs w:val="24"/>
-        </w:rPr>
-        <w:t>wishlists</w:t>
-      </w:r>
-      <w:proofErr w:type="spellEnd"/>
-      <w:r>
-        <w:rPr>
-          <w:rFonts w:asciiTheme="majorBidi" w:hAnsiTheme="majorBidi" w:cstheme="majorBidi"/>
-          <w:szCs w:val="24"/>
-        </w:rPr>
-        <w:t xml:space="preserve">. Attributes: </w:t>
-      </w:r>
-      <w:proofErr w:type="spellStart"/>
-      <w:r>
-        <w:rPr>
-          <w:rFonts w:asciiTheme="majorBidi" w:hAnsiTheme="majorBidi" w:cstheme="majorBidi"/>
-          <w:szCs w:val="24"/>
-        </w:rPr>
-        <w:t>wishlist_id</w:t>
-      </w:r>
-      <w:proofErr w:type="spellEnd"/>
-      <w:r>
-        <w:rPr>
-          <w:rFonts w:asciiTheme="majorBidi" w:hAnsiTheme="majorBidi" w:cstheme="majorBidi"/>
-          <w:szCs w:val="24"/>
-        </w:rPr>
-        <w:t xml:space="preserve">, </w:t>
-      </w:r>
-      <w:proofErr w:type="spellStart"/>
-      <w:r>
-        <w:rPr>
-          <w:rFonts w:asciiTheme="majorBidi" w:hAnsiTheme="majorBidi" w:cstheme="majorBidi"/>
-          <w:szCs w:val="24"/>
-        </w:rPr>
-        <w:t>user_id</w:t>
-      </w:r>
-      <w:proofErr w:type="spellEnd"/>
-      <w:r>
-        <w:rPr>
-          <w:rFonts w:asciiTheme="majorBidi" w:hAnsiTheme="majorBidi" w:cstheme="majorBidi"/>
-          <w:szCs w:val="24"/>
-        </w:rPr>
-        <w:t>.</w:t>
+        <w:t>: Stores user wishlists. Attributes: wishlist_id, user_id.</w:t>
       </w:r>
     </w:p>
     <w:p>
@@ -37238,71 +35055,7 @@
           <w:rFonts w:asciiTheme="majorBidi" w:hAnsiTheme="majorBidi" w:cstheme="majorBidi"/>
           <w:szCs w:val="24"/>
         </w:rPr>
-        <w:t xml:space="preserve">: Stores products in </w:t>
-      </w:r>
-      <w:proofErr w:type="spellStart"/>
-      <w:r>
-        <w:rPr>
-          <w:rFonts w:asciiTheme="majorBidi" w:hAnsiTheme="majorBidi" w:cstheme="majorBidi"/>
-          <w:szCs w:val="24"/>
-        </w:rPr>
-        <w:t>wishlists</w:t>
-      </w:r>
-      <w:proofErr w:type="spellEnd"/>
-      <w:r>
-        <w:rPr>
-          <w:rFonts w:asciiTheme="majorBidi" w:hAnsiTheme="majorBidi" w:cstheme="majorBidi"/>
-          <w:szCs w:val="24"/>
-        </w:rPr>
-        <w:t xml:space="preserve">. Attributes: </w:t>
-      </w:r>
-      <w:proofErr w:type="spellStart"/>
-      <w:r>
-        <w:rPr>
-          <w:rFonts w:asciiTheme="majorBidi" w:hAnsiTheme="majorBidi" w:cstheme="majorBidi"/>
-          <w:szCs w:val="24"/>
-        </w:rPr>
-        <w:t>wishlistitem_id</w:t>
-      </w:r>
-      <w:proofErr w:type="spellEnd"/>
-      <w:r>
-        <w:rPr>
-          <w:rFonts w:asciiTheme="majorBidi" w:hAnsiTheme="majorBidi" w:cstheme="majorBidi"/>
-          <w:szCs w:val="24"/>
-        </w:rPr>
-        <w:t xml:space="preserve">, </w:t>
-      </w:r>
-      <w:proofErr w:type="spellStart"/>
-      <w:r>
-        <w:rPr>
-          <w:rFonts w:asciiTheme="majorBidi" w:hAnsiTheme="majorBidi" w:cstheme="majorBidi"/>
-          <w:szCs w:val="24"/>
-        </w:rPr>
-        <w:t>wishlist_id</w:t>
-      </w:r>
-      <w:proofErr w:type="spellEnd"/>
-      <w:r>
-        <w:rPr>
-          <w:rFonts w:asciiTheme="majorBidi" w:hAnsiTheme="majorBidi" w:cstheme="majorBidi"/>
-          <w:szCs w:val="24"/>
-        </w:rPr>
-        <w:t xml:space="preserve">, </w:t>
-      </w:r>
-      <w:proofErr w:type="spellStart"/>
-      <w:r>
-        <w:rPr>
-          <w:rFonts w:asciiTheme="majorBidi" w:hAnsiTheme="majorBidi" w:cstheme="majorBidi"/>
-          <w:szCs w:val="24"/>
-        </w:rPr>
-        <w:t>product_id</w:t>
-      </w:r>
-      <w:proofErr w:type="spellEnd"/>
-      <w:r>
-        <w:rPr>
-          <w:rFonts w:asciiTheme="majorBidi" w:hAnsiTheme="majorBidi" w:cstheme="majorBidi"/>
-          <w:szCs w:val="24"/>
-        </w:rPr>
-        <w:t>.</w:t>
+        <w:t>: Stores products in wishlists. Attributes: wishlistitem_id, wishlist_id, product_id.</w:t>
       </w:r>
     </w:p>
     <w:p>
@@ -37345,25 +35098,7 @@
           <w:sz w:val="24"/>
           <w:szCs w:val="24"/>
         </w:rPr>
-        <w:t xml:space="preserve">User data is accessed frequently during login, profile updates, checkout, and order history viewing. Product and category data are among the most frequently accessed entities, as they are continuously retrieved during browsing, searching, and filtering operations. Cart and </w:t>
-      </w:r>
-      <w:proofErr w:type="spellStart"/>
-      <w:r>
-        <w:rPr>
-          <w:rFonts w:asciiTheme="majorBidi" w:eastAsia="Times New Roman" w:hAnsiTheme="majorBidi" w:cstheme="majorBidi"/>
-          <w:sz w:val="24"/>
-          <w:szCs w:val="24"/>
-        </w:rPr>
-        <w:t>wishlist</w:t>
-      </w:r>
-      <w:proofErr w:type="spellEnd"/>
-      <w:r>
-        <w:rPr>
-          <w:rFonts w:asciiTheme="majorBidi" w:eastAsia="Times New Roman" w:hAnsiTheme="majorBidi" w:cstheme="majorBidi"/>
-          <w:sz w:val="24"/>
-          <w:szCs w:val="24"/>
-        </w:rPr>
-        <w:t xml:space="preserve"> data are accessed frequently during a user session but updated only when the user performs specific actions. Order and payment data are accessed during checkout, order tracking, and administrative order management. Coupon data is accessed occasionally during checkout for validation purposes.</w:t>
+        <w:t>User data is accessed frequently during login, profile updates, checkout, and order history viewing. Product and category data are among the most frequently accessed entities, as they are continuously retrieved during browsing, searching, and filtering operations. Cart and wishlist data are accessed frequently during a user session but updated only when the user performs specific actions. Order and payment data are accessed during checkout, order tracking, and administrative order management. Coupon data is accessed occasionally during checkout for validation purposes.</w:t>
       </w:r>
     </w:p>
     <w:p>
@@ -37406,25 +35141,7 @@
           <w:sz w:val="24"/>
           <w:szCs w:val="24"/>
         </w:rPr>
-        <w:t xml:space="preserve">The database supports role-based data access. Users are permitted to access and modify only their own personal data, cart, </w:t>
-      </w:r>
-      <w:proofErr w:type="spellStart"/>
-      <w:r>
-        <w:rPr>
-          <w:rFonts w:asciiTheme="majorBidi" w:eastAsia="Times New Roman" w:hAnsiTheme="majorBidi" w:cstheme="majorBidi"/>
-          <w:sz w:val="24"/>
-          <w:szCs w:val="24"/>
-        </w:rPr>
-        <w:t>wishlist</w:t>
-      </w:r>
-      <w:proofErr w:type="spellEnd"/>
-      <w:r>
-        <w:rPr>
-          <w:rFonts w:asciiTheme="majorBidi" w:eastAsia="Times New Roman" w:hAnsiTheme="majorBidi" w:cstheme="majorBidi"/>
-          <w:sz w:val="24"/>
-          <w:szCs w:val="24"/>
-        </w:rPr>
-        <w:t>, and order history. Admin users have elevated access privileges, allowing them to create, update, and delete product records, manage categories, update inventory, view all orders, and manage user accounts. All database interactions are performed through secured backend services using authenticated and authorized requests to prevent unauthorized access.</w:t>
+        <w:t>The database supports role-based data access. Users are permitted to access and modify only their own personal data, cart, wishlist, and order history. Admin users have elevated access privileges, allowing them to create, update, and delete product records, manage categories, update inventory, view all orders, and manage user accounts. All database interactions are performed through secured backend services using authenticated and authorized requests to prevent unauthorized access.</w:t>
       </w:r>
     </w:p>
     <w:p>
@@ -38851,79 +36568,7 @@
           <w:sz w:val="24"/>
           <w:szCs w:val="24"/>
         </w:rPr>
-        <w:t xml:space="preserve"> Uniquely identify all major entities (</w:t>
-      </w:r>
-      <w:proofErr w:type="spellStart"/>
-      <w:r>
-        <w:rPr>
-          <w:rFonts w:asciiTheme="majorBidi" w:eastAsia="Times New Roman" w:hAnsiTheme="majorBidi" w:cstheme="majorBidi"/>
-          <w:sz w:val="24"/>
-          <w:szCs w:val="24"/>
-        </w:rPr>
-        <w:t>user_id</w:t>
-      </w:r>
-      <w:proofErr w:type="spellEnd"/>
-      <w:r>
-        <w:rPr>
-          <w:rFonts w:asciiTheme="majorBidi" w:eastAsia="Times New Roman" w:hAnsiTheme="majorBidi" w:cstheme="majorBidi"/>
-          <w:sz w:val="24"/>
-          <w:szCs w:val="24"/>
-        </w:rPr>
-        <w:t xml:space="preserve">, </w:t>
-      </w:r>
-      <w:proofErr w:type="spellStart"/>
-      <w:r>
-        <w:rPr>
-          <w:rFonts w:asciiTheme="majorBidi" w:eastAsia="Times New Roman" w:hAnsiTheme="majorBidi" w:cstheme="majorBidi"/>
-          <w:sz w:val="24"/>
-          <w:szCs w:val="24"/>
-        </w:rPr>
-        <w:t>product_id</w:t>
-      </w:r>
-      <w:proofErr w:type="spellEnd"/>
-      <w:r>
-        <w:rPr>
-          <w:rFonts w:asciiTheme="majorBidi" w:eastAsia="Times New Roman" w:hAnsiTheme="majorBidi" w:cstheme="majorBidi"/>
-          <w:sz w:val="24"/>
-          <w:szCs w:val="24"/>
-        </w:rPr>
-        <w:t xml:space="preserve">, </w:t>
-      </w:r>
-      <w:proofErr w:type="spellStart"/>
-      <w:r>
-        <w:rPr>
-          <w:rFonts w:asciiTheme="majorBidi" w:eastAsia="Times New Roman" w:hAnsiTheme="majorBidi" w:cstheme="majorBidi"/>
-          <w:sz w:val="24"/>
-          <w:szCs w:val="24"/>
-        </w:rPr>
-        <w:t>order_id</w:t>
-      </w:r>
-      <w:proofErr w:type="spellEnd"/>
-      <w:r>
-        <w:rPr>
-          <w:rFonts w:asciiTheme="majorBidi" w:eastAsia="Times New Roman" w:hAnsiTheme="majorBidi" w:cstheme="majorBidi"/>
-          <w:sz w:val="24"/>
-          <w:szCs w:val="24"/>
-        </w:rPr>
-        <w:t xml:space="preserve">, </w:t>
-      </w:r>
-      <w:proofErr w:type="spellStart"/>
-      <w:r>
-        <w:rPr>
-          <w:rFonts w:asciiTheme="majorBidi" w:eastAsia="Times New Roman" w:hAnsiTheme="majorBidi" w:cstheme="majorBidi"/>
-          <w:sz w:val="24"/>
-          <w:szCs w:val="24"/>
-        </w:rPr>
-        <w:t>payment_id</w:t>
-      </w:r>
-      <w:proofErr w:type="spellEnd"/>
-      <w:r>
-        <w:rPr>
-          <w:rFonts w:asciiTheme="majorBidi" w:eastAsia="Times New Roman" w:hAnsiTheme="majorBidi" w:cstheme="majorBidi"/>
-          <w:sz w:val="24"/>
-          <w:szCs w:val="24"/>
-        </w:rPr>
-        <w:t>).</w:t>
+        <w:t xml:space="preserve"> Uniquely identify all major entities (user_id, product_id, order_id, payment_id).</w:t>
       </w:r>
     </w:p>
     <w:p>
@@ -38956,99 +36601,7 @@
           <w:sz w:val="24"/>
           <w:szCs w:val="24"/>
         </w:rPr>
-        <w:t xml:space="preserve"> Ensure valid relationships (e.g., </w:t>
-      </w:r>
-      <w:proofErr w:type="spellStart"/>
-      <w:r>
-        <w:rPr>
-          <w:rFonts w:asciiTheme="majorBidi" w:eastAsia="Times New Roman" w:hAnsiTheme="majorBidi" w:cstheme="majorBidi"/>
-          <w:sz w:val="24"/>
-          <w:szCs w:val="24"/>
-        </w:rPr>
-        <w:t>order.user_id</w:t>
-      </w:r>
-      <w:proofErr w:type="spellEnd"/>
-      <w:r>
-        <w:rPr>
-          <w:rFonts w:asciiTheme="majorBidi" w:eastAsia="Times New Roman" w:hAnsiTheme="majorBidi" w:cstheme="majorBidi"/>
-          <w:sz w:val="24"/>
-          <w:szCs w:val="24"/>
-        </w:rPr>
-        <w:t xml:space="preserve"> references </w:t>
-      </w:r>
-      <w:proofErr w:type="spellStart"/>
-      <w:r>
-        <w:rPr>
-          <w:rFonts w:asciiTheme="majorBidi" w:eastAsia="Times New Roman" w:hAnsiTheme="majorBidi" w:cstheme="majorBidi"/>
-          <w:sz w:val="24"/>
-          <w:szCs w:val="24"/>
-        </w:rPr>
-        <w:t>user.user_id</w:t>
-      </w:r>
-      <w:proofErr w:type="spellEnd"/>
-      <w:r>
-        <w:rPr>
-          <w:rFonts w:asciiTheme="majorBidi" w:eastAsia="Times New Roman" w:hAnsiTheme="majorBidi" w:cstheme="majorBidi"/>
-          <w:sz w:val="24"/>
-          <w:szCs w:val="24"/>
-        </w:rPr>
-        <w:t xml:space="preserve">, </w:t>
-      </w:r>
-      <w:proofErr w:type="spellStart"/>
-      <w:proofErr w:type="gramStart"/>
-      <w:r>
-        <w:rPr>
-          <w:rFonts w:asciiTheme="majorBidi" w:eastAsia="Times New Roman" w:hAnsiTheme="majorBidi" w:cstheme="majorBidi"/>
-          <w:sz w:val="24"/>
-          <w:szCs w:val="24"/>
-        </w:rPr>
-        <w:t>orderitem.product</w:t>
-      </w:r>
-      <w:proofErr w:type="gramEnd"/>
-      <w:r>
-        <w:rPr>
-          <w:rFonts w:asciiTheme="majorBidi" w:eastAsia="Times New Roman" w:hAnsiTheme="majorBidi" w:cstheme="majorBidi"/>
-          <w:sz w:val="24"/>
-          <w:szCs w:val="24"/>
-        </w:rPr>
-        <w:t>_id</w:t>
-      </w:r>
-      <w:proofErr w:type="spellEnd"/>
-      <w:r>
-        <w:rPr>
-          <w:rFonts w:asciiTheme="majorBidi" w:eastAsia="Times New Roman" w:hAnsiTheme="majorBidi" w:cstheme="majorBidi"/>
-          <w:sz w:val="24"/>
-          <w:szCs w:val="24"/>
-        </w:rPr>
-        <w:t xml:space="preserve"> references </w:t>
-      </w:r>
-      <w:proofErr w:type="spellStart"/>
-      <w:proofErr w:type="gramStart"/>
-      <w:r>
-        <w:rPr>
-          <w:rFonts w:asciiTheme="majorBidi" w:eastAsia="Times New Roman" w:hAnsiTheme="majorBidi" w:cstheme="majorBidi"/>
-          <w:sz w:val="24"/>
-          <w:szCs w:val="24"/>
-        </w:rPr>
-        <w:t>product.product</w:t>
-      </w:r>
-      <w:proofErr w:type="gramEnd"/>
-      <w:r>
-        <w:rPr>
-          <w:rFonts w:asciiTheme="majorBidi" w:eastAsia="Times New Roman" w:hAnsiTheme="majorBidi" w:cstheme="majorBidi"/>
-          <w:sz w:val="24"/>
-          <w:szCs w:val="24"/>
-        </w:rPr>
-        <w:t>_id</w:t>
-      </w:r>
-      <w:proofErr w:type="spellEnd"/>
-      <w:r>
-        <w:rPr>
-          <w:rFonts w:asciiTheme="majorBidi" w:eastAsia="Times New Roman" w:hAnsiTheme="majorBidi" w:cstheme="majorBidi"/>
-          <w:sz w:val="24"/>
-          <w:szCs w:val="24"/>
-        </w:rPr>
-        <w:t>).</w:t>
+        <w:t xml:space="preserve"> Ensure valid relationships (e.g., order.user_id references user.user_id, orderitem.product_id references product.product_id).</w:t>
       </w:r>
     </w:p>
     <w:p>
@@ -39081,47 +36634,7 @@
           <w:sz w:val="24"/>
           <w:szCs w:val="24"/>
         </w:rPr>
-        <w:t xml:space="preserve"> Enforce uniqueness on fields like </w:t>
-      </w:r>
-      <w:proofErr w:type="spellStart"/>
-      <w:proofErr w:type="gramStart"/>
-      <w:r>
-        <w:rPr>
-          <w:rFonts w:asciiTheme="majorBidi" w:eastAsia="Times New Roman" w:hAnsiTheme="majorBidi" w:cstheme="majorBidi"/>
-          <w:sz w:val="24"/>
-          <w:szCs w:val="24"/>
-        </w:rPr>
-        <w:t>user.email</w:t>
-      </w:r>
-      <w:proofErr w:type="spellEnd"/>
-      <w:proofErr w:type="gramEnd"/>
-      <w:r>
-        <w:rPr>
-          <w:rFonts w:asciiTheme="majorBidi" w:eastAsia="Times New Roman" w:hAnsiTheme="majorBidi" w:cstheme="majorBidi"/>
-          <w:sz w:val="24"/>
-          <w:szCs w:val="24"/>
-        </w:rPr>
-        <w:t xml:space="preserve"> and </w:t>
-      </w:r>
-      <w:proofErr w:type="spellStart"/>
-      <w:proofErr w:type="gramStart"/>
-      <w:r>
-        <w:rPr>
-          <w:rFonts w:asciiTheme="majorBidi" w:eastAsia="Times New Roman" w:hAnsiTheme="majorBidi" w:cstheme="majorBidi"/>
-          <w:sz w:val="24"/>
-          <w:szCs w:val="24"/>
-        </w:rPr>
-        <w:t>coupon.code</w:t>
-      </w:r>
-      <w:proofErr w:type="spellEnd"/>
-      <w:proofErr w:type="gramEnd"/>
-      <w:r>
-        <w:rPr>
-          <w:rFonts w:asciiTheme="majorBidi" w:eastAsia="Times New Roman" w:hAnsiTheme="majorBidi" w:cstheme="majorBidi"/>
-          <w:sz w:val="24"/>
-          <w:szCs w:val="24"/>
-        </w:rPr>
-        <w:t>.</w:t>
+        <w:t xml:space="preserve"> Enforce uniqueness on fields like user.email and coupon.code.</w:t>
       </w:r>
     </w:p>
     <w:p>
@@ -39291,25 +36804,7 @@
           <w:sz w:val="24"/>
           <w:szCs w:val="24"/>
         </w:rPr>
-        <w:t xml:space="preserve">User account data, order history, and payment records shall be retained indefinitely unless explicitly deleted due to legal, regulatory, or administrative requirements. Cart and </w:t>
-      </w:r>
-      <w:proofErr w:type="spellStart"/>
-      <w:r>
-        <w:rPr>
-          <w:rFonts w:asciiTheme="majorBidi" w:eastAsia="Times New Roman" w:hAnsiTheme="majorBidi" w:cstheme="majorBidi"/>
-          <w:sz w:val="24"/>
-          <w:szCs w:val="24"/>
-        </w:rPr>
-        <w:t>wishlist</w:t>
-      </w:r>
-      <w:proofErr w:type="spellEnd"/>
-      <w:r>
-        <w:rPr>
-          <w:rFonts w:asciiTheme="majorBidi" w:eastAsia="Times New Roman" w:hAnsiTheme="majorBidi" w:cstheme="majorBidi"/>
-          <w:sz w:val="24"/>
-          <w:szCs w:val="24"/>
-        </w:rPr>
-        <w:t xml:space="preserve"> data may be cleared automatically after prolonged periods of user inactivity. Backup copies of the database are retained according to the system’s backup policy to support disaster recovery. Sensitive data such as passwords is stored in encrypted or hashed form and is never retained in plain text.</w:t>
+        <w:t>User account data, order history, and payment records shall be retained indefinitely unless explicitly deleted due to legal, regulatory, or administrative requirements. Cart and wishlist data may be cleared automatically after prolonged periods of user inactivity. Backup copies of the database are retained according to the system’s backup policy to support disaster recovery. Sensitive data such as passwords is stored in encrypted or hashed form and is never retained in plain text.</w:t>
       </w:r>
     </w:p>
     <w:p>
@@ -39432,26 +36927,25 @@
       <w:r>
         <w:t xml:space="preserve">Figure </w:t>
       </w:r>
-      <w:r>
-        <w:fldChar w:fldCharType="begin"/>
-      </w:r>
-      <w:r>
-        <w:instrText xml:space="preserve"> SEQ Figure \* ARABIC </w:instrText>
-      </w:r>
-      <w:r>
-        <w:fldChar w:fldCharType="separate"/>
-      </w:r>
-      <w:r>
-        <w:rPr>
-          <w:noProof/>
-        </w:rPr>
-        <w:t>47</w:t>
-      </w:r>
-      <w:r>
-        <w:fldChar w:fldCharType="end"/>
-      </w:r>
-      <w:r>
-        <w:t xml:space="preserve"> ER Diagram</w:t>
+      <w:fldSimple w:instr=" SEQ Figure \* ARABIC ">
+        <w:r>
+          <w:rPr>
+            <w:noProof/>
+          </w:rPr>
+          <w:t>47</w:t>
+        </w:r>
+      </w:fldSimple>
+      <w:r>
+        <w:t xml:space="preserve"> E</w:t>
+      </w:r>
+      <w:r>
+        <w:t>ntity Relationship</w:t>
+      </w:r>
+      <w:r>
+        <w:t xml:space="preserve"> Diagram</w:t>
+      </w:r>
+      <w:r>
+        <w:t xml:space="preserve"> (ERD)</w:t>
       </w:r>
     </w:p>
     <w:p>
@@ -39612,25 +37106,7 @@
           <w:sz w:val="24"/>
           <w:szCs w:val="24"/>
         </w:rPr>
-        <w:t xml:space="preserve">Security requirements impose strict constraints on system design. All user authentication mechanisms must comply with industry best practices, including password hashing using </w:t>
-      </w:r>
-      <w:proofErr w:type="spellStart"/>
-      <w:r>
-        <w:rPr>
-          <w:rFonts w:asciiTheme="majorBidi" w:eastAsia="Times New Roman" w:hAnsiTheme="majorBidi" w:cstheme="majorBidi"/>
-          <w:sz w:val="24"/>
-          <w:szCs w:val="24"/>
-        </w:rPr>
-        <w:t>bcrypt</w:t>
-      </w:r>
-      <w:proofErr w:type="spellEnd"/>
-      <w:r>
-        <w:rPr>
-          <w:rFonts w:asciiTheme="majorBidi" w:eastAsia="Times New Roman" w:hAnsiTheme="majorBidi" w:cstheme="majorBidi"/>
-          <w:sz w:val="24"/>
-          <w:szCs w:val="24"/>
-        </w:rPr>
-        <w:t xml:space="preserve"> or equivalent algorithms and encrypted communication using SSL/TLS. Administrative access must support two-factor authentication, limiting design choices for authentication frameworks and identity management solutions.</w:t>
+        <w:t>Security requirements impose strict constraints on system design. All user authentication mechanisms must comply with industry best practices, including password hashing using bcrypt or equivalent algorithms and encrypted communication using SSL/TLS. Administrative access must support two-factor authentication, limiting design choices for authentication frameworks and identity management solutions.</w:t>
       </w:r>
     </w:p>
     <w:p>
@@ -39855,13 +37331,8 @@
       <w:bookmarkStart w:id="14" w:name="_Toc506458810"/>
       <w:bookmarkStart w:id="15" w:name="_Toc506459176"/>
       <w:bookmarkStart w:id="16" w:name="_Toc438068854"/>
-      <w:proofErr w:type="gramStart"/>
-      <w:r>
-        <w:t>4.1  Sequence</w:t>
-      </w:r>
-      <w:proofErr w:type="gramEnd"/>
-      <w:r>
-        <w:t xml:space="preserve"> Diagrams</w:t>
+      <w:r>
+        <w:t>4.1  Sequence Diagrams</w:t>
       </w:r>
       <w:bookmarkEnd w:id="14"/>
       <w:bookmarkEnd w:id="15"/>
@@ -39876,13 +37347,8 @@
       <w:bookmarkStart w:id="17" w:name="_Toc506458811"/>
       <w:bookmarkStart w:id="18" w:name="_Toc506459177"/>
       <w:bookmarkStart w:id="19" w:name="_Toc438068855"/>
-      <w:proofErr w:type="gramStart"/>
-      <w:r>
-        <w:t>4.2  Data</w:t>
-      </w:r>
-      <w:proofErr w:type="gramEnd"/>
-      <w:r>
-        <w:t xml:space="preserve"> Flow Diagrams (DFD)</w:t>
+      <w:r>
+        <w:t>4.2  Data Flow Diagrams (DFD)</w:t>
       </w:r>
       <w:bookmarkEnd w:id="17"/>
       <w:bookmarkEnd w:id="18"/>
@@ -39896,13 +37362,8 @@
       <w:bookmarkStart w:id="20" w:name="_Toc506458812"/>
       <w:bookmarkStart w:id="21" w:name="_Toc506459178"/>
       <w:bookmarkStart w:id="22" w:name="_Toc438068856"/>
-      <w:proofErr w:type="gramStart"/>
-      <w:r>
-        <w:t>4.3  State</w:t>
-      </w:r>
-      <w:proofErr w:type="gramEnd"/>
-      <w:r>
-        <w:t>-Transition Diagrams (STD)</w:t>
+      <w:r>
+        <w:t>4.3  State-Transition Diagrams (STD)</w:t>
       </w:r>
       <w:bookmarkEnd w:id="20"/>
       <w:bookmarkEnd w:id="21"/>
@@ -53261,6 +50722,7 @@
   <w:style w:type="character" w:default="1" w:styleId="DefaultParagraphFont">
     <w:name w:val="Default Paragraph Font"/>
     <w:uiPriority w:val="1"/>
+    <w:semiHidden/>
     <w:unhideWhenUsed/>
   </w:style>
   <w:style w:type="table" w:default="1" w:styleId="TableNormal">

</xml_diff>

<commit_message>
ERD high resolution and 2nd img
</commit_message>
<xml_diff>
--- a/Usman Ahmad #21 SRS ShoeCommerce.docx
+++ b/Usman Ahmad #21 SRS ShoeCommerce.docx
@@ -4893,7 +4893,23 @@
           <w:b w:val="0"/>
         </w:rPr>
         <w:lastRenderedPageBreak/>
-        <w:t>personal details and shipping information. The platform allows browsing by categories, searching products, and filtering by brand, size, price, and color. Each product page shows details, images, price, and available sizes. Users can add items to their cart, update quantities, manage a wishlist, proceed to secure checkout using Stripe, track order status, and view order history.</w:t>
+        <w:t xml:space="preserve">personal details and shipping information. The platform allows browsing by categories, searching products, and filtering by brand, size, price, and color. Each product page shows details, images, price, and available sizes. Users can add items to their cart, update quantities, manage a </w:t>
+      </w:r>
+      <w:proofErr w:type="spellStart"/>
+      <w:r>
+        <w:rPr>
+          <w:rFonts w:ascii="Times New Roman" w:hAnsi="Times New Roman"/>
+          <w:b w:val="0"/>
+        </w:rPr>
+        <w:t>wishlist</w:t>
+      </w:r>
+      <w:proofErr w:type="spellEnd"/>
+      <w:r>
+        <w:rPr>
+          <w:rFonts w:ascii="Times New Roman" w:hAnsi="Times New Roman"/>
+          <w:b w:val="0"/>
+        </w:rPr>
+        <w:t>, proceed to secure checkout using Stripe, track order status, and view order history.</w:t>
       </w:r>
     </w:p>
     <w:p>
@@ -5833,7 +5849,25 @@
           <w:sz w:val="24"/>
           <w:szCs w:val="24"/>
         </w:rPr>
-        <w:t>ShoeCommerce is a standalone, web-based e-commerce platform designed for buying and selling shoes online. It operates independently and does not rely on any existing systems. The platform has two main modules: the User Module and the Admin Module. The User Module allows customers to register, verify their account, manage profiles, browse products, apply filters, add items to a cart or wishlist, complete checkout, and track orders. The Admin Module provides tools for managing products, categories, inventory, users, orders, and generating sales reports. The platform interacts with external services such as the Stripe payment gateway for processing online payments and an email service for user account verification.</w:t>
+        <w:t xml:space="preserve">ShoeCommerce is a standalone, web-based e-commerce platform designed for buying and selling shoes online. It operates independently and does not rely on any existing systems. The platform has two main modules: the User Module and the Admin Module. The User Module allows customers to register, verify their account, manage profiles, browse products, apply filters, add items to a cart or </w:t>
+      </w:r>
+      <w:proofErr w:type="spellStart"/>
+      <w:r>
+        <w:rPr>
+          <w:rFonts w:ascii="Times New Roman" w:eastAsia="Times New Roman" w:hAnsi="Times New Roman" w:cs="Times New Roman"/>
+          <w:sz w:val="24"/>
+          <w:szCs w:val="24"/>
+        </w:rPr>
+        <w:t>wishlist</w:t>
+      </w:r>
+      <w:proofErr w:type="spellEnd"/>
+      <w:r>
+        <w:rPr>
+          <w:rFonts w:ascii="Times New Roman" w:eastAsia="Times New Roman" w:hAnsi="Times New Roman" w:cs="Times New Roman"/>
+          <w:sz w:val="24"/>
+          <w:szCs w:val="24"/>
+        </w:rPr>
+        <w:t>, complete checkout, and track orders. The Admin Module provides tools for managing products, categories, inventory, users, orders, and generating sales reports. The platform interacts with external services such as the Stripe payment gateway for processing online payments and an email service for user account verification.</w:t>
       </w:r>
     </w:p>
     <w:p>
@@ -5881,7 +5915,15 @@
         <w:t>User Operations:</w:t>
       </w:r>
       <w:r>
-        <w:t xml:space="preserve"> Registration, account verification via email, login/logout, profile management, product browsing, applying filters, managing wishlist and shopping cart, checkout, and tracking order status.</w:t>
+        <w:t xml:space="preserve"> Registration, account verification via email, login/logout, profile management, product browsing, applying filters, managing </w:t>
+      </w:r>
+      <w:proofErr w:type="spellStart"/>
+      <w:r>
+        <w:t>wishlist</w:t>
+      </w:r>
+      <w:proofErr w:type="spellEnd"/>
+      <w:r>
+        <w:t xml:space="preserve"> and shopping cart, checkout, and tracking order status.</w:t>
       </w:r>
     </w:p>
     <w:p>
@@ -5929,7 +5971,15 @@
         <w:t>Shopping Cart &amp; Wishlist:</w:t>
       </w:r>
       <w:r>
-        <w:t xml:space="preserve"> Users can add items to their cart, modify quantities, remove items, or save items to a wishlist.</w:t>
+        <w:t xml:space="preserve"> Users can add items to their cart, modify quantities, remove items, or save items to a </w:t>
+      </w:r>
+      <w:proofErr w:type="spellStart"/>
+      <w:r>
+        <w:t>wishlist</w:t>
+      </w:r>
+      <w:proofErr w:type="spellEnd"/>
+      <w:r>
+        <w:t>.</w:t>
       </w:r>
     </w:p>
     <w:p>
@@ -6189,7 +6239,25 @@
           <w:b w:val="0"/>
           <w:bCs w:val="0"/>
         </w:rPr>
-        <w:t xml:space="preserve"> Add items to cart, update quantity, remove items, and save favorites in wishlist.</w:t>
+        <w:t xml:space="preserve"> Add items to cart, update quantity, remove items, and save favorites in </w:t>
+      </w:r>
+      <w:proofErr w:type="spellStart"/>
+      <w:r>
+        <w:rPr>
+          <w:rStyle w:val="Strong"/>
+          <w:b w:val="0"/>
+          <w:bCs w:val="0"/>
+        </w:rPr>
+        <w:t>wishlist</w:t>
+      </w:r>
+      <w:proofErr w:type="spellEnd"/>
+      <w:r>
+        <w:rPr>
+          <w:rStyle w:val="Strong"/>
+          <w:b w:val="0"/>
+          <w:bCs w:val="0"/>
+        </w:rPr>
+        <w:t>.</w:t>
       </w:r>
     </w:p>
     <w:p>
@@ -7585,7 +7653,25 @@
           <w:sz w:val="24"/>
           <w:szCs w:val="24"/>
         </w:rPr>
-        <w:t>Users can sign up, log in, browse products, upload profiles, manage carts, wishlists, and complete checkout.</w:t>
+        <w:t xml:space="preserve">Users can sign up, log in, browse products, upload profiles, manage carts, </w:t>
+      </w:r>
+      <w:proofErr w:type="spellStart"/>
+      <w:r>
+        <w:rPr>
+          <w:rFonts w:ascii="Times New Roman" w:eastAsia="Times New Roman" w:hAnsi="Times New Roman" w:cs="Times New Roman"/>
+          <w:sz w:val="24"/>
+          <w:szCs w:val="24"/>
+        </w:rPr>
+        <w:t>wishlists</w:t>
+      </w:r>
+      <w:proofErr w:type="spellEnd"/>
+      <w:r>
+        <w:rPr>
+          <w:rFonts w:ascii="Times New Roman" w:eastAsia="Times New Roman" w:hAnsi="Times New Roman" w:cs="Times New Roman"/>
+          <w:sz w:val="24"/>
+          <w:szCs w:val="24"/>
+        </w:rPr>
+        <w:t>, and complete checkout.</w:t>
       </w:r>
     </w:p>
     <w:p>
@@ -10832,7 +10918,25 @@
           <w:szCs w:val="24"/>
         </w:rPr>
         <w:br/>
-        <w:t>Users can browse products, search, filter, view details, and manage cart/wishlist.</w:t>
+        <w:t>Users can browse products, search, filter, view details, and manage cart/</w:t>
+      </w:r>
+      <w:proofErr w:type="spellStart"/>
+      <w:r>
+        <w:rPr>
+          <w:rFonts w:asciiTheme="majorBidi" w:eastAsia="Times New Roman" w:hAnsiTheme="majorBidi" w:cstheme="majorBidi"/>
+          <w:sz w:val="24"/>
+          <w:szCs w:val="24"/>
+        </w:rPr>
+        <w:t>wishlist</w:t>
+      </w:r>
+      <w:proofErr w:type="spellEnd"/>
+      <w:r>
+        <w:rPr>
+          <w:rFonts w:asciiTheme="majorBidi" w:eastAsia="Times New Roman" w:hAnsiTheme="majorBidi" w:cstheme="majorBidi"/>
+          <w:sz w:val="24"/>
+          <w:szCs w:val="24"/>
+        </w:rPr>
+        <w:t>.</w:t>
       </w:r>
     </w:p>
     <w:p>
@@ -10935,7 +11039,25 @@
           <w:sz w:val="24"/>
           <w:szCs w:val="24"/>
         </w:rPr>
-        <w:t>Add-to-cart/wishlist actions</w:t>
+        <w:t>Add-to-cart/</w:t>
+      </w:r>
+      <w:proofErr w:type="spellStart"/>
+      <w:r>
+        <w:rPr>
+          <w:rFonts w:asciiTheme="majorBidi" w:eastAsia="Times New Roman" w:hAnsiTheme="majorBidi" w:cstheme="majorBidi"/>
+          <w:sz w:val="24"/>
+          <w:szCs w:val="24"/>
+        </w:rPr>
+        <w:t>wishlist</w:t>
+      </w:r>
+      <w:proofErr w:type="spellEnd"/>
+      <w:r>
+        <w:rPr>
+          <w:rFonts w:asciiTheme="majorBidi" w:eastAsia="Times New Roman" w:hAnsiTheme="majorBidi" w:cstheme="majorBidi"/>
+          <w:sz w:val="24"/>
+          <w:szCs w:val="24"/>
+        </w:rPr>
+        <w:t xml:space="preserve"> actions</w:t>
       </w:r>
     </w:p>
     <w:p>
@@ -10997,8 +11119,18 @@
           <w:szCs w:val="24"/>
         </w:rPr>
         <w:lastRenderedPageBreak/>
-        <w:t>Update cart/wishlist</w:t>
-      </w:r>
+        <w:t>Update cart/</w:t>
+      </w:r>
+      <w:proofErr w:type="spellStart"/>
+      <w:r>
+        <w:rPr>
+          <w:rFonts w:asciiTheme="majorBidi" w:eastAsia="Times New Roman" w:hAnsiTheme="majorBidi" w:cstheme="majorBidi"/>
+          <w:sz w:val="24"/>
+          <w:szCs w:val="24"/>
+        </w:rPr>
+        <w:t>wishlist</w:t>
+      </w:r>
+      <w:proofErr w:type="spellEnd"/>
     </w:p>
     <w:p>
       <w:pPr>
@@ -11675,7 +11807,25 @@
           <w:sz w:val="24"/>
           <w:szCs w:val="24"/>
         </w:rPr>
-        <w:t>Update wishlist in database</w:t>
+        <w:t xml:space="preserve">Update </w:t>
+      </w:r>
+      <w:proofErr w:type="spellStart"/>
+      <w:r>
+        <w:rPr>
+          <w:rFonts w:asciiTheme="majorBidi" w:eastAsia="Times New Roman" w:hAnsiTheme="majorBidi" w:cstheme="majorBidi"/>
+          <w:sz w:val="24"/>
+          <w:szCs w:val="24"/>
+        </w:rPr>
+        <w:t>wishlist</w:t>
+      </w:r>
+      <w:proofErr w:type="spellEnd"/>
+      <w:r>
+        <w:rPr>
+          <w:rFonts w:asciiTheme="majorBidi" w:eastAsia="Times New Roman" w:hAnsiTheme="majorBidi" w:cstheme="majorBidi"/>
+          <w:sz w:val="24"/>
+          <w:szCs w:val="24"/>
+        </w:rPr>
+        <w:t xml:space="preserve"> in database</w:t>
       </w:r>
     </w:p>
     <w:p>
@@ -11715,7 +11865,25 @@
           <w:sz w:val="24"/>
           <w:szCs w:val="24"/>
         </w:rPr>
-        <w:t>Updated wishlist display</w:t>
+        <w:t xml:space="preserve">Updated </w:t>
+      </w:r>
+      <w:proofErr w:type="spellStart"/>
+      <w:r>
+        <w:rPr>
+          <w:rFonts w:asciiTheme="majorBidi" w:eastAsia="Times New Roman" w:hAnsiTheme="majorBidi" w:cstheme="majorBidi"/>
+          <w:sz w:val="24"/>
+          <w:szCs w:val="24"/>
+        </w:rPr>
+        <w:t>wishlist</w:t>
+      </w:r>
+      <w:proofErr w:type="spellEnd"/>
+      <w:r>
+        <w:rPr>
+          <w:rFonts w:asciiTheme="majorBidi" w:eastAsia="Times New Roman" w:hAnsiTheme="majorBidi" w:cstheme="majorBidi"/>
+          <w:sz w:val="24"/>
+          <w:szCs w:val="24"/>
+        </w:rPr>
+        <w:t xml:space="preserve"> display</w:t>
       </w:r>
     </w:p>
     <w:p>
@@ -20484,7 +20652,25 @@
                 <w:sz w:val="24"/>
                 <w:szCs w:val="24"/>
               </w:rPr>
-              <w:t>User adds a product to their wishlist for future purchase.</w:t>
+              <w:t xml:space="preserve">User adds a product to their </w:t>
+            </w:r>
+            <w:proofErr w:type="spellStart"/>
+            <w:r>
+              <w:rPr>
+                <w:rFonts w:asciiTheme="majorBidi" w:hAnsiTheme="majorBidi" w:cstheme="majorBidi"/>
+                <w:sz w:val="24"/>
+                <w:szCs w:val="24"/>
+              </w:rPr>
+              <w:t>wishlist</w:t>
+            </w:r>
+            <w:proofErr w:type="spellEnd"/>
+            <w:r>
+              <w:rPr>
+                <w:rFonts w:asciiTheme="majorBidi" w:hAnsiTheme="majorBidi" w:cstheme="majorBidi"/>
+                <w:sz w:val="24"/>
+                <w:szCs w:val="24"/>
+              </w:rPr>
+              <w:t xml:space="preserve"> for future purchase.</w:t>
             </w:r>
           </w:p>
         </w:tc>
@@ -20600,7 +20786,25 @@
                 <w:sz w:val="24"/>
                 <w:szCs w:val="24"/>
               </w:rPr>
-              <w:t>Product added to wishlist.</w:t>
+              <w:t xml:space="preserve">Product added to </w:t>
+            </w:r>
+            <w:proofErr w:type="spellStart"/>
+            <w:r>
+              <w:rPr>
+                <w:rFonts w:asciiTheme="majorBidi" w:hAnsiTheme="majorBidi" w:cstheme="majorBidi"/>
+                <w:sz w:val="24"/>
+                <w:szCs w:val="24"/>
+              </w:rPr>
+              <w:t>wishlist</w:t>
+            </w:r>
+            <w:proofErr w:type="spellEnd"/>
+            <w:r>
+              <w:rPr>
+                <w:rFonts w:asciiTheme="majorBidi" w:hAnsiTheme="majorBidi" w:cstheme="majorBidi"/>
+                <w:sz w:val="24"/>
+                <w:szCs w:val="24"/>
+              </w:rPr>
+              <w:t>.</w:t>
             </w:r>
           </w:p>
         </w:tc>
@@ -20667,7 +20871,25 @@
                 <w:szCs w:val="24"/>
               </w:rPr>
               <w:br/>
-              <w:t>2. System updates wishlist database.</w:t>
+              <w:t xml:space="preserve">2. System updates </w:t>
+            </w:r>
+            <w:proofErr w:type="spellStart"/>
+            <w:r>
+              <w:rPr>
+                <w:rFonts w:asciiTheme="majorBidi" w:hAnsiTheme="majorBidi" w:cstheme="majorBidi"/>
+                <w:sz w:val="24"/>
+                <w:szCs w:val="24"/>
+              </w:rPr>
+              <w:t>wishlist</w:t>
+            </w:r>
+            <w:proofErr w:type="spellEnd"/>
+            <w:r>
+              <w:rPr>
+                <w:rFonts w:asciiTheme="majorBidi" w:hAnsiTheme="majorBidi" w:cstheme="majorBidi"/>
+                <w:sz w:val="24"/>
+                <w:szCs w:val="24"/>
+              </w:rPr>
+              <w:t xml:space="preserve"> database.</w:t>
             </w:r>
             <w:r>
               <w:rPr>
@@ -20991,7 +21213,25 @@
                 <w:sz w:val="24"/>
                 <w:szCs w:val="24"/>
               </w:rPr>
-              <w:t>User removes a product from the wishlist.</w:t>
+              <w:t xml:space="preserve">User removes a product from the </w:t>
+            </w:r>
+            <w:proofErr w:type="spellStart"/>
+            <w:r>
+              <w:rPr>
+                <w:rFonts w:asciiTheme="majorBidi" w:hAnsiTheme="majorBidi" w:cstheme="majorBidi"/>
+                <w:sz w:val="24"/>
+                <w:szCs w:val="24"/>
+              </w:rPr>
+              <w:t>wishlist</w:t>
+            </w:r>
+            <w:proofErr w:type="spellEnd"/>
+            <w:r>
+              <w:rPr>
+                <w:rFonts w:asciiTheme="majorBidi" w:hAnsiTheme="majorBidi" w:cstheme="majorBidi"/>
+                <w:sz w:val="24"/>
+                <w:szCs w:val="24"/>
+              </w:rPr>
+              <w:t>.</w:t>
             </w:r>
           </w:p>
         </w:tc>
@@ -21049,7 +21289,25 @@
                 <w:sz w:val="24"/>
                 <w:szCs w:val="24"/>
               </w:rPr>
-              <w:t>Product exists in wishlist.</w:t>
+              <w:t xml:space="preserve">Product exists in </w:t>
+            </w:r>
+            <w:proofErr w:type="spellStart"/>
+            <w:r>
+              <w:rPr>
+                <w:rFonts w:asciiTheme="majorBidi" w:hAnsiTheme="majorBidi" w:cstheme="majorBidi"/>
+                <w:sz w:val="24"/>
+                <w:szCs w:val="24"/>
+              </w:rPr>
+              <w:t>wishlist</w:t>
+            </w:r>
+            <w:proofErr w:type="spellEnd"/>
+            <w:r>
+              <w:rPr>
+                <w:rFonts w:asciiTheme="majorBidi" w:hAnsiTheme="majorBidi" w:cstheme="majorBidi"/>
+                <w:sz w:val="24"/>
+                <w:szCs w:val="24"/>
+              </w:rPr>
+              <w:t>.</w:t>
             </w:r>
           </w:p>
         </w:tc>
@@ -21107,7 +21365,25 @@
                 <w:sz w:val="24"/>
                 <w:szCs w:val="24"/>
               </w:rPr>
-              <w:t>Product removed from wishlist.</w:t>
+              <w:t xml:space="preserve">Product removed from </w:t>
+            </w:r>
+            <w:proofErr w:type="spellStart"/>
+            <w:r>
+              <w:rPr>
+                <w:rFonts w:asciiTheme="majorBidi" w:hAnsiTheme="majorBidi" w:cstheme="majorBidi"/>
+                <w:sz w:val="24"/>
+                <w:szCs w:val="24"/>
+              </w:rPr>
+              <w:t>wishlist</w:t>
+            </w:r>
+            <w:proofErr w:type="spellEnd"/>
+            <w:r>
+              <w:rPr>
+                <w:rFonts w:asciiTheme="majorBidi" w:hAnsiTheme="majorBidi" w:cstheme="majorBidi"/>
+                <w:sz w:val="24"/>
+                <w:szCs w:val="24"/>
+              </w:rPr>
+              <w:t>.</w:t>
             </w:r>
           </w:p>
         </w:tc>
@@ -24577,7 +24853,25 @@
                 <w:sz w:val="24"/>
                 <w:szCs w:val="24"/>
               </w:rPr>
-              <w:t>User receives notifications about order updates or wishlist changes.</w:t>
+              <w:t xml:space="preserve">User receives notifications about order updates or </w:t>
+            </w:r>
+            <w:proofErr w:type="spellStart"/>
+            <w:r>
+              <w:rPr>
+                <w:rFonts w:asciiTheme="majorBidi" w:hAnsiTheme="majorBidi" w:cstheme="majorBidi"/>
+                <w:sz w:val="24"/>
+                <w:szCs w:val="24"/>
+              </w:rPr>
+              <w:t>wishlist</w:t>
+            </w:r>
+            <w:proofErr w:type="spellEnd"/>
+            <w:r>
+              <w:rPr>
+                <w:rFonts w:asciiTheme="majorBidi" w:hAnsiTheme="majorBidi" w:cstheme="majorBidi"/>
+                <w:sz w:val="24"/>
+                <w:szCs w:val="24"/>
+              </w:rPr>
+              <w:t xml:space="preserve"> changes.</w:t>
             </w:r>
           </w:p>
         </w:tc>
@@ -24635,7 +24929,25 @@
                 <w:sz w:val="24"/>
                 <w:szCs w:val="24"/>
               </w:rPr>
-              <w:t>User is logged in and has orders/wishlist items.</w:t>
+              <w:t>User is logged in and has orders/</w:t>
+            </w:r>
+            <w:proofErr w:type="spellStart"/>
+            <w:r>
+              <w:rPr>
+                <w:rFonts w:asciiTheme="majorBidi" w:hAnsiTheme="majorBidi" w:cstheme="majorBidi"/>
+                <w:sz w:val="24"/>
+                <w:szCs w:val="24"/>
+              </w:rPr>
+              <w:t>wishlist</w:t>
+            </w:r>
+            <w:proofErr w:type="spellEnd"/>
+            <w:r>
+              <w:rPr>
+                <w:rFonts w:asciiTheme="majorBidi" w:hAnsiTheme="majorBidi" w:cstheme="majorBidi"/>
+                <w:sz w:val="24"/>
+                <w:szCs w:val="24"/>
+              </w:rPr>
+              <w:t xml:space="preserve"> items.</w:t>
             </w:r>
           </w:p>
         </w:tc>
@@ -31580,12 +31892,38 @@
           <w:numId w:val="39"/>
         </w:numPr>
       </w:pPr>
+      <w:proofErr w:type="spellStart"/>
       <w:r>
         <w:t>u</w:t>
       </w:r>
       <w:r>
-        <w:t>ser_id, name, email, password, phone, shipping_address, order_history, wishlist</w:t>
-      </w:r>
+        <w:t>ser_id</w:t>
+      </w:r>
+      <w:proofErr w:type="spellEnd"/>
+      <w:r>
+        <w:t xml:space="preserve">, name, email, password, phone, </w:t>
+      </w:r>
+      <w:proofErr w:type="spellStart"/>
+      <w:r>
+        <w:t>shipping_address</w:t>
+      </w:r>
+      <w:proofErr w:type="spellEnd"/>
+      <w:r>
+        <w:t xml:space="preserve">, </w:t>
+      </w:r>
+      <w:proofErr w:type="spellStart"/>
+      <w:r>
+        <w:t>order_history</w:t>
+      </w:r>
+      <w:proofErr w:type="spellEnd"/>
+      <w:r>
+        <w:t xml:space="preserve">, </w:t>
+      </w:r>
+      <w:proofErr w:type="spellStart"/>
+      <w:r>
+        <w:t>wishlist</w:t>
+      </w:r>
+      <w:proofErr w:type="spellEnd"/>
     </w:p>
     <w:p>
       <w:pPr>
@@ -31640,41 +31978,66 @@
       <w:r>
         <w:t xml:space="preserve">), </w:t>
       </w:r>
+      <w:proofErr w:type="spellStart"/>
       <w:proofErr w:type="gramStart"/>
       <w:r>
-        <w:t>updateProfile(</w:t>
+        <w:t>updateProfile</w:t>
+      </w:r>
+      <w:proofErr w:type="spellEnd"/>
+      <w:r>
+        <w:t>(</w:t>
       </w:r>
       <w:proofErr w:type="gramEnd"/>
       <w:r>
         <w:t xml:space="preserve">), </w:t>
       </w:r>
+      <w:proofErr w:type="spellStart"/>
       <w:proofErr w:type="gramStart"/>
       <w:r>
-        <w:t>viewProfile(</w:t>
+        <w:t>viewProfile</w:t>
+      </w:r>
+      <w:proofErr w:type="spellEnd"/>
+      <w:r>
+        <w:t>(</w:t>
       </w:r>
       <w:proofErr w:type="gramEnd"/>
       <w:r>
         <w:t xml:space="preserve">), </w:t>
       </w:r>
+      <w:proofErr w:type="spellStart"/>
       <w:proofErr w:type="gramStart"/>
       <w:r>
-        <w:t>addToCart(</w:t>
+        <w:t>addToCart</w:t>
+      </w:r>
+      <w:proofErr w:type="spellEnd"/>
+      <w:r>
+        <w:t>(</w:t>
       </w:r>
       <w:proofErr w:type="gramEnd"/>
       <w:r>
         <w:t xml:space="preserve">), </w:t>
       </w:r>
+      <w:proofErr w:type="spellStart"/>
       <w:proofErr w:type="gramStart"/>
       <w:r>
-        <w:t>manageWishlist(</w:t>
+        <w:t>manageWishlist</w:t>
+      </w:r>
+      <w:proofErr w:type="spellEnd"/>
+      <w:r>
+        <w:t>(</w:t>
       </w:r>
       <w:proofErr w:type="gramEnd"/>
       <w:r>
         <w:t xml:space="preserve">), </w:t>
       </w:r>
+      <w:proofErr w:type="spellStart"/>
       <w:proofErr w:type="gramStart"/>
       <w:r>
-        <w:t>viewOrderHistory(</w:t>
+        <w:t>viewOrderHistory</w:t>
+      </w:r>
+      <w:proofErr w:type="spellEnd"/>
+      <w:r>
+        <w:t>(</w:t>
       </w:r>
       <w:proofErr w:type="gramEnd"/>
       <w:r>
@@ -31888,13 +32251,23 @@
           <w:szCs w:val="24"/>
         </w:rPr>
       </w:pPr>
+      <w:proofErr w:type="spellStart"/>
       <w:r>
         <w:rPr>
           <w:rFonts w:ascii="Times New Roman" w:eastAsia="Times New Roman" w:hAnsi="Times New Roman" w:cs="Times New Roman"/>
           <w:sz w:val="24"/>
           <w:szCs w:val="24"/>
         </w:rPr>
-        <w:t>product_id, name, brand, category, size, price, images, stock</w:t>
+        <w:t>product_id</w:t>
+      </w:r>
+      <w:proofErr w:type="spellEnd"/>
+      <w:r>
+        <w:rPr>
+          <w:rFonts w:ascii="Times New Roman" w:eastAsia="Times New Roman" w:hAnsi="Times New Roman" w:cs="Times New Roman"/>
+          <w:sz w:val="24"/>
+          <w:szCs w:val="24"/>
+        </w:rPr>
+        <w:t>, name, brand, category, size, price, images, stock</w:t>
       </w:r>
     </w:p>
     <w:p>
@@ -31931,12 +32304,20 @@
           <w:szCs w:val="24"/>
         </w:rPr>
       </w:pPr>
+      <w:proofErr w:type="spellStart"/>
       <w:proofErr w:type="gramStart"/>
       <w:r>
         <w:rPr>
           <w:szCs w:val="24"/>
         </w:rPr>
-        <w:t>addProduct(</w:t>
+        <w:t>addProduct</w:t>
+      </w:r>
+      <w:proofErr w:type="spellEnd"/>
+      <w:r>
+        <w:rPr>
+          <w:szCs w:val="24"/>
+        </w:rPr>
+        <w:t>(</w:t>
       </w:r>
       <w:proofErr w:type="gramEnd"/>
       <w:r>
@@ -31945,12 +32326,20 @@
         </w:rPr>
         <w:t xml:space="preserve">), </w:t>
       </w:r>
+      <w:proofErr w:type="spellStart"/>
       <w:proofErr w:type="gramStart"/>
       <w:r>
         <w:rPr>
           <w:szCs w:val="24"/>
         </w:rPr>
-        <w:t>updateProduct(</w:t>
+        <w:t>updateProduct</w:t>
+      </w:r>
+      <w:proofErr w:type="spellEnd"/>
+      <w:r>
+        <w:rPr>
+          <w:szCs w:val="24"/>
+        </w:rPr>
+        <w:t>(</w:t>
       </w:r>
       <w:proofErr w:type="gramEnd"/>
       <w:r>
@@ -31959,12 +32348,20 @@
         </w:rPr>
         <w:t xml:space="preserve">), </w:t>
       </w:r>
+      <w:proofErr w:type="spellStart"/>
       <w:proofErr w:type="gramStart"/>
       <w:r>
         <w:rPr>
           <w:szCs w:val="24"/>
         </w:rPr>
-        <w:t>deleteProduct(</w:t>
+        <w:t>deleteProduct</w:t>
+      </w:r>
+      <w:proofErr w:type="spellEnd"/>
+      <w:r>
+        <w:rPr>
+          <w:szCs w:val="24"/>
+        </w:rPr>
+        <w:t>(</w:t>
       </w:r>
       <w:proofErr w:type="gramEnd"/>
       <w:r>
@@ -31973,12 +32370,20 @@
         </w:rPr>
         <w:t xml:space="preserve">), </w:t>
       </w:r>
+      <w:proofErr w:type="spellStart"/>
       <w:proofErr w:type="gramStart"/>
       <w:r>
         <w:rPr>
           <w:szCs w:val="24"/>
         </w:rPr>
-        <w:t>filterProducts(</w:t>
+        <w:t>filterProducts</w:t>
+      </w:r>
+      <w:proofErr w:type="spellEnd"/>
+      <w:r>
+        <w:rPr>
+          <w:szCs w:val="24"/>
+        </w:rPr>
+        <w:t>(</w:t>
       </w:r>
       <w:proofErr w:type="gramEnd"/>
       <w:r>
@@ -31987,12 +32392,20 @@
         </w:rPr>
         <w:t xml:space="preserve">), </w:t>
       </w:r>
+      <w:proofErr w:type="spellStart"/>
       <w:proofErr w:type="gramStart"/>
       <w:r>
         <w:rPr>
           <w:szCs w:val="24"/>
         </w:rPr>
-        <w:t>updateInventory(</w:t>
+        <w:t>updateInventory</w:t>
+      </w:r>
+      <w:proofErr w:type="spellEnd"/>
+      <w:r>
+        <w:rPr>
+          <w:szCs w:val="24"/>
+        </w:rPr>
+        <w:t>(</w:t>
       </w:r>
       <w:proofErr w:type="gramEnd"/>
       <w:r>
@@ -32235,8 +32648,13 @@
           <w:numId w:val="39"/>
         </w:numPr>
       </w:pPr>
-      <w:r>
-        <w:t>admin_id, name, email, password</w:t>
+      <w:proofErr w:type="spellStart"/>
+      <w:r>
+        <w:t>admin_id</w:t>
+      </w:r>
+      <w:proofErr w:type="spellEnd"/>
+      <w:r>
+        <w:t>, name, email, password</w:t>
       </w:r>
     </w:p>
     <w:p>
@@ -32284,73 +32702,118 @@
       <w:r>
         <w:t xml:space="preserve">), </w:t>
       </w:r>
+      <w:proofErr w:type="spellStart"/>
       <w:proofErr w:type="gramStart"/>
       <w:r>
-        <w:t>addProduct(</w:t>
+        <w:t>addProduct</w:t>
+      </w:r>
+      <w:proofErr w:type="spellEnd"/>
+      <w:r>
+        <w:t>(</w:t>
       </w:r>
       <w:proofErr w:type="gramEnd"/>
       <w:r>
         <w:t xml:space="preserve">), </w:t>
       </w:r>
+      <w:proofErr w:type="spellStart"/>
       <w:proofErr w:type="gramStart"/>
       <w:r>
-        <w:t>updateProduct(</w:t>
+        <w:t>updateProduct</w:t>
+      </w:r>
+      <w:proofErr w:type="spellEnd"/>
+      <w:r>
+        <w:t>(</w:t>
       </w:r>
       <w:proofErr w:type="gramEnd"/>
       <w:r>
         <w:t xml:space="preserve">), </w:t>
       </w:r>
+      <w:proofErr w:type="spellStart"/>
       <w:proofErr w:type="gramStart"/>
       <w:r>
-        <w:t>deleteProduct(</w:t>
+        <w:t>deleteProduct</w:t>
+      </w:r>
+      <w:proofErr w:type="spellEnd"/>
+      <w:r>
+        <w:t>(</w:t>
       </w:r>
       <w:proofErr w:type="gramEnd"/>
       <w:r>
         <w:t xml:space="preserve">), </w:t>
       </w:r>
+      <w:proofErr w:type="spellStart"/>
       <w:proofErr w:type="gramStart"/>
       <w:r>
-        <w:t>updateInventory(</w:t>
+        <w:t>updateInventory</w:t>
+      </w:r>
+      <w:proofErr w:type="spellEnd"/>
+      <w:r>
+        <w:t>(</w:t>
       </w:r>
       <w:proofErr w:type="gramEnd"/>
       <w:r>
         <w:t xml:space="preserve">), </w:t>
       </w:r>
+      <w:proofErr w:type="spellStart"/>
       <w:proofErr w:type="gramStart"/>
       <w:r>
-        <w:t>addCategory(</w:t>
+        <w:t>addCategory</w:t>
+      </w:r>
+      <w:proofErr w:type="spellEnd"/>
+      <w:r>
+        <w:t>(</w:t>
       </w:r>
       <w:proofErr w:type="gramEnd"/>
       <w:r>
         <w:t xml:space="preserve">), </w:t>
       </w:r>
+      <w:proofErr w:type="spellStart"/>
       <w:proofErr w:type="gramStart"/>
       <w:r>
-        <w:t>updateCategory(</w:t>
+        <w:t>updateCategory</w:t>
+      </w:r>
+      <w:proofErr w:type="spellEnd"/>
+      <w:r>
+        <w:t>(</w:t>
       </w:r>
       <w:proofErr w:type="gramEnd"/>
       <w:r>
         <w:t xml:space="preserve">), </w:t>
       </w:r>
+      <w:proofErr w:type="spellStart"/>
       <w:proofErr w:type="gramStart"/>
       <w:r>
-        <w:t>deleteCategory(</w:t>
+        <w:t>deleteCategory</w:t>
+      </w:r>
+      <w:proofErr w:type="spellEnd"/>
+      <w:r>
+        <w:t>(</w:t>
       </w:r>
       <w:proofErr w:type="gramEnd"/>
       <w:r>
         <w:t xml:space="preserve">), </w:t>
       </w:r>
+      <w:proofErr w:type="spellStart"/>
       <w:proofErr w:type="gramStart"/>
       <w:r>
-        <w:t>manageUsers(</w:t>
+        <w:t>manageUsers</w:t>
+      </w:r>
+      <w:proofErr w:type="spellEnd"/>
+      <w:r>
+        <w:t>(</w:t>
       </w:r>
       <w:proofErr w:type="gramEnd"/>
       <w:r>
         <w:t xml:space="preserve">), </w:t>
       </w:r>
+      <w:proofErr w:type="spellStart"/>
       <w:proofErr w:type="gramStart"/>
       <w:r>
-        <w:t>viewReports(</w:t>
+        <w:t>viewReports</w:t>
+      </w:r>
+      <w:proofErr w:type="spellEnd"/>
+      <w:r>
+        <w:t>(</w:t>
       </w:r>
       <w:proofErr w:type="gramEnd"/>
       <w:r>
@@ -32562,8 +33025,13 @@
           <w:numId w:val="39"/>
         </w:numPr>
       </w:pPr>
-      <w:r>
-        <w:t>category_id, name, description</w:t>
+      <w:proofErr w:type="spellStart"/>
+      <w:r>
+        <w:t>category_id</w:t>
+      </w:r>
+      <w:proofErr w:type="spellEnd"/>
+      <w:r>
+        <w:t>, name, description</w:t>
       </w:r>
     </w:p>
     <w:p>
@@ -32595,25 +33063,40 @@
           <w:numId w:val="91"/>
         </w:numPr>
       </w:pPr>
+      <w:proofErr w:type="spellStart"/>
       <w:proofErr w:type="gramStart"/>
       <w:r>
-        <w:t>addCategory(</w:t>
+        <w:t>addCategory</w:t>
+      </w:r>
+      <w:proofErr w:type="spellEnd"/>
+      <w:r>
+        <w:t>(</w:t>
       </w:r>
       <w:proofErr w:type="gramEnd"/>
       <w:r>
         <w:t xml:space="preserve">), </w:t>
       </w:r>
+      <w:proofErr w:type="spellStart"/>
       <w:proofErr w:type="gramStart"/>
       <w:r>
-        <w:t>updateCategory(</w:t>
+        <w:t>updateCategory</w:t>
+      </w:r>
+      <w:proofErr w:type="spellEnd"/>
+      <w:r>
+        <w:t>(</w:t>
       </w:r>
       <w:proofErr w:type="gramEnd"/>
       <w:r>
         <w:t xml:space="preserve">), </w:t>
       </w:r>
+      <w:proofErr w:type="spellStart"/>
       <w:proofErr w:type="gramStart"/>
       <w:r>
-        <w:t>removeCategory(</w:t>
+        <w:t>removeCategory</w:t>
+      </w:r>
+      <w:proofErr w:type="spellEnd"/>
+      <w:r>
+        <w:t>(</w:t>
       </w:r>
       <w:proofErr w:type="gramEnd"/>
       <w:r>
@@ -32817,8 +33300,13 @@
           <w:numId w:val="39"/>
         </w:numPr>
       </w:pPr>
-      <w:r>
-        <w:t>cart_id, user, items</w:t>
+      <w:proofErr w:type="spellStart"/>
+      <w:r>
+        <w:t>cart_id</w:t>
+      </w:r>
+      <w:proofErr w:type="spellEnd"/>
+      <w:r>
+        <w:t>, user, items</w:t>
       </w:r>
     </w:p>
     <w:p>
@@ -32851,41 +33339,66 @@
           <w:numId w:val="91"/>
         </w:numPr>
       </w:pPr>
+      <w:proofErr w:type="spellStart"/>
       <w:proofErr w:type="gramStart"/>
       <w:r>
-        <w:t>addItem(</w:t>
+        <w:t>addItem</w:t>
+      </w:r>
+      <w:proofErr w:type="spellEnd"/>
+      <w:r>
+        <w:t>(</w:t>
       </w:r>
       <w:proofErr w:type="gramEnd"/>
       <w:r>
         <w:t xml:space="preserve">), </w:t>
       </w:r>
+      <w:proofErr w:type="spellStart"/>
       <w:proofErr w:type="gramStart"/>
       <w:r>
-        <w:t>removeItem(</w:t>
+        <w:t>removeItem</w:t>
+      </w:r>
+      <w:proofErr w:type="spellEnd"/>
+      <w:r>
+        <w:t>(</w:t>
       </w:r>
       <w:proofErr w:type="gramEnd"/>
       <w:r>
         <w:t xml:space="preserve">), </w:t>
       </w:r>
+      <w:proofErr w:type="spellStart"/>
       <w:proofErr w:type="gramStart"/>
       <w:r>
-        <w:t>updateQuantity(</w:t>
+        <w:t>updateQuantity</w:t>
+      </w:r>
+      <w:proofErr w:type="spellEnd"/>
+      <w:r>
+        <w:t>(</w:t>
       </w:r>
       <w:proofErr w:type="gramEnd"/>
       <w:r>
         <w:t xml:space="preserve">), </w:t>
       </w:r>
+      <w:proofErr w:type="spellStart"/>
       <w:proofErr w:type="gramStart"/>
       <w:r>
-        <w:t>viewCart(</w:t>
+        <w:t>viewCart</w:t>
+      </w:r>
+      <w:proofErr w:type="spellEnd"/>
+      <w:r>
+        <w:t>(</w:t>
       </w:r>
       <w:proofErr w:type="gramEnd"/>
       <w:r>
         <w:t xml:space="preserve">), </w:t>
       </w:r>
+      <w:proofErr w:type="spellStart"/>
       <w:proofErr w:type="gramStart"/>
       <w:r>
-        <w:t>calculateTotal(</w:t>
+        <w:t>calculateTotal</w:t>
+      </w:r>
+      <w:proofErr w:type="spellEnd"/>
+      <w:r>
+        <w:t>(</w:t>
       </w:r>
       <w:proofErr w:type="gramEnd"/>
       <w:r>
@@ -33019,6 +33532,7 @@
         </w:rPr>
         <w:t xml:space="preserve"> </w:t>
       </w:r>
+      <w:proofErr w:type="spellStart"/>
       <w:r>
         <w:rPr>
           <w:rFonts w:asciiTheme="minorBidi" w:eastAsia="Times New Roman" w:hAnsiTheme="minorBidi"/>
@@ -33029,6 +33543,7 @@
         </w:rPr>
         <w:t>CartItem</w:t>
       </w:r>
+      <w:proofErr w:type="spellEnd"/>
       <w:r>
         <w:rPr>
           <w:rFonts w:asciiTheme="minorBidi" w:eastAsia="Times New Roman" w:hAnsiTheme="minorBidi"/>
@@ -33112,9 +33627,14 @@
           <w:numId w:val="91"/>
         </w:numPr>
       </w:pPr>
+      <w:proofErr w:type="spellStart"/>
       <w:proofErr w:type="gramStart"/>
       <w:r>
-        <w:t>updateQuantity(</w:t>
+        <w:t>updateQuantity</w:t>
+      </w:r>
+      <w:proofErr w:type="spellEnd"/>
+      <w:r>
+        <w:t>(</w:t>
       </w:r>
       <w:proofErr w:type="gramEnd"/>
       <w:r>
@@ -33203,7 +33723,15 @@
         </w:r>
       </w:fldSimple>
       <w:r>
-        <w:t xml:space="preserve"> CartItem Class Diagram</w:t>
+        <w:t xml:space="preserve"> </w:t>
+      </w:r>
+      <w:proofErr w:type="spellStart"/>
+      <w:r>
+        <w:t>CartItem</w:t>
+      </w:r>
+      <w:proofErr w:type="spellEnd"/>
+      <w:r>
+        <w:t xml:space="preserve"> Class Diagram</w:t>
       </w:r>
     </w:p>
     <w:p>
@@ -33308,8 +33836,13 @@
           <w:numId w:val="39"/>
         </w:numPr>
       </w:pPr>
-      <w:r>
-        <w:t>wishlist_id, user, products</w:t>
+      <w:proofErr w:type="spellStart"/>
+      <w:r>
+        <w:t>wishlist_id</w:t>
+      </w:r>
+      <w:proofErr w:type="spellEnd"/>
+      <w:r>
+        <w:t>, user, products</w:t>
       </w:r>
     </w:p>
     <w:p>
@@ -33341,25 +33874,40 @@
           <w:numId w:val="91"/>
         </w:numPr>
       </w:pPr>
+      <w:proofErr w:type="spellStart"/>
       <w:proofErr w:type="gramStart"/>
       <w:r>
-        <w:t>addProduct(</w:t>
+        <w:t>addProduct</w:t>
+      </w:r>
+      <w:proofErr w:type="spellEnd"/>
+      <w:r>
+        <w:t>(</w:t>
       </w:r>
       <w:proofErr w:type="gramEnd"/>
       <w:r>
         <w:t xml:space="preserve">), </w:t>
       </w:r>
+      <w:proofErr w:type="spellStart"/>
       <w:proofErr w:type="gramStart"/>
       <w:r>
-        <w:t>removeProduct(</w:t>
+        <w:t>removeProduct</w:t>
+      </w:r>
+      <w:proofErr w:type="spellEnd"/>
+      <w:r>
+        <w:t>(</w:t>
       </w:r>
       <w:proofErr w:type="gramEnd"/>
       <w:r>
         <w:t xml:space="preserve">), </w:t>
       </w:r>
+      <w:proofErr w:type="spellStart"/>
       <w:proofErr w:type="gramStart"/>
       <w:r>
-        <w:t>viewWishlist(</w:t>
+        <w:t>viewWishlist</w:t>
+      </w:r>
+      <w:proofErr w:type="spellEnd"/>
+      <w:r>
+        <w:t>(</w:t>
       </w:r>
       <w:proofErr w:type="gramEnd"/>
       <w:r>
@@ -33554,9 +34102,35 @@
           <w:numId w:val="39"/>
         </w:numPr>
       </w:pPr>
-      <w:r>
-        <w:t>order_id, user, items, total_amount, status, shipping_address, payment, order_date</w:t>
-      </w:r>
+      <w:proofErr w:type="spellStart"/>
+      <w:r>
+        <w:t>order_id</w:t>
+      </w:r>
+      <w:proofErr w:type="spellEnd"/>
+      <w:r>
+        <w:t xml:space="preserve">, user, items, </w:t>
+      </w:r>
+      <w:proofErr w:type="spellStart"/>
+      <w:r>
+        <w:t>total_amount</w:t>
+      </w:r>
+      <w:proofErr w:type="spellEnd"/>
+      <w:r>
+        <w:t xml:space="preserve">, status, </w:t>
+      </w:r>
+      <w:proofErr w:type="spellStart"/>
+      <w:r>
+        <w:t>shipping_address</w:t>
+      </w:r>
+      <w:proofErr w:type="spellEnd"/>
+      <w:r>
+        <w:t xml:space="preserve">, payment, </w:t>
+      </w:r>
+      <w:proofErr w:type="spellStart"/>
+      <w:r>
+        <w:t>order_date</w:t>
+      </w:r>
+      <w:proofErr w:type="spellEnd"/>
     </w:p>
     <w:p>
       <w:pPr>
@@ -33587,33 +34161,53 @@
           <w:numId w:val="91"/>
         </w:numPr>
       </w:pPr>
+      <w:proofErr w:type="spellStart"/>
       <w:proofErr w:type="gramStart"/>
       <w:r>
-        <w:t>placeOrder(</w:t>
+        <w:t>placeOrder</w:t>
+      </w:r>
+      <w:proofErr w:type="spellEnd"/>
+      <w:r>
+        <w:t>(</w:t>
       </w:r>
       <w:proofErr w:type="gramEnd"/>
       <w:r>
         <w:t xml:space="preserve">), </w:t>
       </w:r>
+      <w:proofErr w:type="spellStart"/>
       <w:proofErr w:type="gramStart"/>
       <w:r>
-        <w:t>cancelOrder(</w:t>
+        <w:t>cancelOrder</w:t>
+      </w:r>
+      <w:proofErr w:type="spellEnd"/>
+      <w:r>
+        <w:t>(</w:t>
       </w:r>
       <w:proofErr w:type="gramEnd"/>
       <w:r>
         <w:t xml:space="preserve">), </w:t>
       </w:r>
+      <w:proofErr w:type="spellStart"/>
       <w:proofErr w:type="gramStart"/>
       <w:r>
-        <w:t>updateStatus(</w:t>
+        <w:t>updateStatus</w:t>
+      </w:r>
+      <w:proofErr w:type="spellEnd"/>
+      <w:r>
+        <w:t>(</w:t>
       </w:r>
       <w:proofErr w:type="gramEnd"/>
       <w:r>
         <w:t xml:space="preserve">), </w:t>
       </w:r>
+      <w:proofErr w:type="spellStart"/>
       <w:proofErr w:type="gramStart"/>
       <w:r>
-        <w:t>trackOrder(</w:t>
+        <w:t>trackOrder</w:t>
+      </w:r>
+      <w:proofErr w:type="spellEnd"/>
+      <w:r>
+        <w:t>(</w:t>
       </w:r>
       <w:proofErr w:type="gramEnd"/>
       <w:r>
@@ -33747,6 +34341,7 @@
         </w:rPr>
         <w:t xml:space="preserve"> </w:t>
       </w:r>
+      <w:proofErr w:type="spellStart"/>
       <w:r>
         <w:rPr>
           <w:rFonts w:asciiTheme="minorBidi" w:eastAsia="Times New Roman" w:hAnsiTheme="minorBidi"/>
@@ -33757,6 +34352,7 @@
         </w:rPr>
         <w:t>OrderItem</w:t>
       </w:r>
+      <w:proofErr w:type="spellEnd"/>
       <w:r>
         <w:rPr>
           <w:rFonts w:asciiTheme="minorBidi" w:eastAsia="Times New Roman" w:hAnsiTheme="minorBidi"/>
@@ -33840,9 +34436,14 @@
           <w:numId w:val="91"/>
         </w:numPr>
       </w:pPr>
+      <w:proofErr w:type="spellStart"/>
       <w:r>
         <w:lastRenderedPageBreak/>
-        <w:t xml:space="preserve">calculateItemTotal </w:t>
+        <w:t>calculateItemTotal</w:t>
+      </w:r>
+      <w:proofErr w:type="spellEnd"/>
+      <w:r>
+        <w:t xml:space="preserve"> </w:t>
       </w:r>
       <w:r>
         <w:t>()</w:t>
@@ -33930,7 +34531,15 @@
         </w:r>
       </w:fldSimple>
       <w:r>
-        <w:t xml:space="preserve"> OrderItem Class Item</w:t>
+        <w:t xml:space="preserve"> </w:t>
+      </w:r>
+      <w:proofErr w:type="spellStart"/>
+      <w:r>
+        <w:t>OrderItem</w:t>
+      </w:r>
+      <w:proofErr w:type="spellEnd"/>
+      <w:r>
+        <w:t xml:space="preserve"> Class Item</w:t>
       </w:r>
     </w:p>
     <w:p>
@@ -34035,9 +34644,35 @@
           <w:numId w:val="39"/>
         </w:numPr>
       </w:pPr>
-      <w:r>
-        <w:t>payment_id, order, amount, payment_method, payment_status, payment_date</w:t>
-      </w:r>
+      <w:proofErr w:type="spellStart"/>
+      <w:r>
+        <w:t>payment_id</w:t>
+      </w:r>
+      <w:proofErr w:type="spellEnd"/>
+      <w:r>
+        <w:t xml:space="preserve">, order, amount, </w:t>
+      </w:r>
+      <w:proofErr w:type="spellStart"/>
+      <w:r>
+        <w:t>payment_method</w:t>
+      </w:r>
+      <w:proofErr w:type="spellEnd"/>
+      <w:r>
+        <w:t xml:space="preserve">, </w:t>
+      </w:r>
+      <w:proofErr w:type="spellStart"/>
+      <w:r>
+        <w:t>payment_status</w:t>
+      </w:r>
+      <w:proofErr w:type="spellEnd"/>
+      <w:r>
+        <w:t xml:space="preserve">, </w:t>
+      </w:r>
+      <w:proofErr w:type="spellStart"/>
+      <w:r>
+        <w:t>payment_date</w:t>
+      </w:r>
+      <w:proofErr w:type="spellEnd"/>
     </w:p>
     <w:p>
       <w:pPr>
@@ -34068,17 +34703,27 @@
           <w:numId w:val="91"/>
         </w:numPr>
       </w:pPr>
+      <w:proofErr w:type="spellStart"/>
       <w:proofErr w:type="gramStart"/>
       <w:r>
-        <w:t>processPayment(</w:t>
+        <w:t>processPayment</w:t>
+      </w:r>
+      <w:proofErr w:type="spellEnd"/>
+      <w:r>
+        <w:t>(</w:t>
       </w:r>
       <w:proofErr w:type="gramEnd"/>
       <w:r>
         <w:t xml:space="preserve">), </w:t>
       </w:r>
+      <w:proofErr w:type="spellStart"/>
       <w:proofErr w:type="gramStart"/>
       <w:r>
-        <w:t>verifyPayment(</w:t>
+        <w:t>verifyPayment</w:t>
+      </w:r>
+      <w:proofErr w:type="spellEnd"/>
+      <w:r>
+        <w:t>(</w:t>
       </w:r>
       <w:proofErr w:type="gramEnd"/>
       <w:r>
@@ -34272,9 +34917,35 @@
           <w:numId w:val="39"/>
         </w:numPr>
       </w:pPr>
-      <w:r>
-        <w:t>coupon_id, code, discount_percentage, expiry_date, usage_limit</w:t>
-      </w:r>
+      <w:proofErr w:type="spellStart"/>
+      <w:r>
+        <w:t>coupon_id</w:t>
+      </w:r>
+      <w:proofErr w:type="spellEnd"/>
+      <w:r>
+        <w:t xml:space="preserve">, code, </w:t>
+      </w:r>
+      <w:proofErr w:type="spellStart"/>
+      <w:r>
+        <w:t>discount_percentage</w:t>
+      </w:r>
+      <w:proofErr w:type="spellEnd"/>
+      <w:r>
+        <w:t xml:space="preserve">, </w:t>
+      </w:r>
+      <w:proofErr w:type="spellStart"/>
+      <w:r>
+        <w:t>expiry_date</w:t>
+      </w:r>
+      <w:proofErr w:type="spellEnd"/>
+      <w:r>
+        <w:t xml:space="preserve">, </w:t>
+      </w:r>
+      <w:proofErr w:type="spellStart"/>
+      <w:r>
+        <w:t>usage_limit</w:t>
+      </w:r>
+      <w:proofErr w:type="spellEnd"/>
     </w:p>
     <w:p>
       <w:pPr>
@@ -34305,17 +34976,27 @@
           <w:numId w:val="91"/>
         </w:numPr>
       </w:pPr>
+      <w:proofErr w:type="spellStart"/>
       <w:proofErr w:type="gramStart"/>
       <w:r>
-        <w:t>applyCoupon(</w:t>
+        <w:t>applyCoupon</w:t>
+      </w:r>
+      <w:proofErr w:type="spellEnd"/>
+      <w:r>
+        <w:t>(</w:t>
       </w:r>
       <w:proofErr w:type="gramEnd"/>
       <w:r>
         <w:t xml:space="preserve">), </w:t>
       </w:r>
+      <w:proofErr w:type="spellStart"/>
       <w:proofErr w:type="gramStart"/>
       <w:r>
-        <w:t>validateCoupon(</w:t>
+        <w:t>validateCoupon</w:t>
+      </w:r>
+      <w:proofErr w:type="spellEnd"/>
+      <w:r>
+        <w:t>(</w:t>
       </w:r>
       <w:proofErr w:type="gramEnd"/>
       <w:r>
@@ -34629,7 +35310,25 @@
           <w:sz w:val="24"/>
           <w:szCs w:val="24"/>
         </w:rPr>
-        <w:t>Security is a top priority for the ShoeCommerce website, particularly because sensitive user and payment information is processed. All user data shall be encrypted using AES-256 or an equivalent encryption standard. The website must operate over HTTPS with valid SSL/TLS certificates to secure data in transit. Additionally, two-factor authentication (2FA) shall be implemented for all admin logins to provide an extra layer of security. User passwords will be stored securely, hashed using bcrypt or a comparable algorithm, ensuring that even in the event of a breach, credentials remain protected.</w:t>
+        <w:t xml:space="preserve">Security is a top priority for the ShoeCommerce website, particularly because sensitive user and payment information is processed. All user data shall be encrypted using AES-256 or an equivalent encryption standard. The website must operate over HTTPS with valid SSL/TLS certificates to secure data in transit. Additionally, two-factor authentication (2FA) shall be implemented for all admin logins to provide an extra layer of security. User passwords will be stored securely, hashed using </w:t>
+      </w:r>
+      <w:proofErr w:type="spellStart"/>
+      <w:r>
+        <w:rPr>
+          <w:rFonts w:ascii="Times New Roman" w:eastAsia="Times New Roman" w:hAnsi="Times New Roman" w:cs="Times New Roman"/>
+          <w:sz w:val="24"/>
+          <w:szCs w:val="24"/>
+        </w:rPr>
+        <w:t>bcrypt</w:t>
+      </w:r>
+      <w:proofErr w:type="spellEnd"/>
+      <w:r>
+        <w:rPr>
+          <w:rFonts w:ascii="Times New Roman" w:eastAsia="Times New Roman" w:hAnsi="Times New Roman" w:cs="Times New Roman"/>
+          <w:sz w:val="24"/>
+          <w:szCs w:val="24"/>
+        </w:rPr>
+        <w:t xml:space="preserve"> or a comparable algorithm, ensuring that even in the event of a breach, credentials remain protected.</w:t>
       </w:r>
     </w:p>
     <w:p>
@@ -35097,7 +35796,39 @@
           <w:rFonts w:asciiTheme="majorBidi" w:hAnsiTheme="majorBidi" w:cstheme="majorBidi"/>
           <w:szCs w:val="24"/>
         </w:rPr>
-        <w:t>Attributes: user_id, name, email, password, phone, shipping_address.</w:t>
+        <w:t xml:space="preserve">Attributes: </w:t>
+      </w:r>
+      <w:proofErr w:type="spellStart"/>
+      <w:r>
+        <w:rPr>
+          <w:rFonts w:asciiTheme="majorBidi" w:hAnsiTheme="majorBidi" w:cstheme="majorBidi"/>
+          <w:szCs w:val="24"/>
+        </w:rPr>
+        <w:t>user_id</w:t>
+      </w:r>
+      <w:proofErr w:type="spellEnd"/>
+      <w:r>
+        <w:rPr>
+          <w:rFonts w:asciiTheme="majorBidi" w:hAnsiTheme="majorBidi" w:cstheme="majorBidi"/>
+          <w:szCs w:val="24"/>
+        </w:rPr>
+        <w:t xml:space="preserve">, name, email, password, phone, </w:t>
+      </w:r>
+      <w:proofErr w:type="spellStart"/>
+      <w:r>
+        <w:rPr>
+          <w:rFonts w:asciiTheme="majorBidi" w:hAnsiTheme="majorBidi" w:cstheme="majorBidi"/>
+          <w:szCs w:val="24"/>
+        </w:rPr>
+        <w:t>shipping_address</w:t>
+      </w:r>
+      <w:proofErr w:type="spellEnd"/>
+      <w:r>
+        <w:rPr>
+          <w:rFonts w:asciiTheme="majorBidi" w:hAnsiTheme="majorBidi" w:cstheme="majorBidi"/>
+          <w:szCs w:val="24"/>
+        </w:rPr>
+        <w:t>.</w:t>
       </w:r>
     </w:p>
     <w:p>
@@ -35128,7 +35859,23 @@
           <w:rFonts w:asciiTheme="majorBidi" w:hAnsiTheme="majorBidi" w:cstheme="majorBidi"/>
           <w:szCs w:val="24"/>
         </w:rPr>
-        <w:t>: Stores admin identification and credentials. Attributes: admin_id, name, email, password.</w:t>
+        <w:t xml:space="preserve">: Stores admin identification and credentials. Attributes: </w:t>
+      </w:r>
+      <w:proofErr w:type="spellStart"/>
+      <w:r>
+        <w:rPr>
+          <w:rFonts w:asciiTheme="majorBidi" w:hAnsiTheme="majorBidi" w:cstheme="majorBidi"/>
+          <w:szCs w:val="24"/>
+        </w:rPr>
+        <w:t>admin_id</w:t>
+      </w:r>
+      <w:proofErr w:type="spellEnd"/>
+      <w:r>
+        <w:rPr>
+          <w:rFonts w:asciiTheme="majorBidi" w:hAnsiTheme="majorBidi" w:cstheme="majorBidi"/>
+          <w:szCs w:val="24"/>
+        </w:rPr>
+        <w:t>, name, email, password.</w:t>
       </w:r>
     </w:p>
     <w:p>
@@ -35159,7 +35906,39 @@
           <w:rFonts w:asciiTheme="majorBidi" w:hAnsiTheme="majorBidi" w:cstheme="majorBidi"/>
           <w:szCs w:val="24"/>
         </w:rPr>
-        <w:t>: Stores shoe product details. Attributes: product_id, name, brand, category_id, size, price, images, stock.</w:t>
+        <w:t xml:space="preserve">: Stores shoe product details. Attributes: </w:t>
+      </w:r>
+      <w:proofErr w:type="spellStart"/>
+      <w:r>
+        <w:rPr>
+          <w:rFonts w:asciiTheme="majorBidi" w:hAnsiTheme="majorBidi" w:cstheme="majorBidi"/>
+          <w:szCs w:val="24"/>
+        </w:rPr>
+        <w:t>product_id</w:t>
+      </w:r>
+      <w:proofErr w:type="spellEnd"/>
+      <w:r>
+        <w:rPr>
+          <w:rFonts w:asciiTheme="majorBidi" w:hAnsiTheme="majorBidi" w:cstheme="majorBidi"/>
+          <w:szCs w:val="24"/>
+        </w:rPr>
+        <w:t xml:space="preserve">, name, brand, </w:t>
+      </w:r>
+      <w:proofErr w:type="spellStart"/>
+      <w:r>
+        <w:rPr>
+          <w:rFonts w:asciiTheme="majorBidi" w:hAnsiTheme="majorBidi" w:cstheme="majorBidi"/>
+          <w:szCs w:val="24"/>
+        </w:rPr>
+        <w:t>category_id</w:t>
+      </w:r>
+      <w:proofErr w:type="spellEnd"/>
+      <w:r>
+        <w:rPr>
+          <w:rFonts w:asciiTheme="majorBidi" w:hAnsiTheme="majorBidi" w:cstheme="majorBidi"/>
+          <w:szCs w:val="24"/>
+        </w:rPr>
+        <w:t>, size, price, images, stock.</w:t>
       </w:r>
     </w:p>
     <w:p>
@@ -35190,7 +35969,23 @@
           <w:rFonts w:asciiTheme="majorBidi" w:hAnsiTheme="majorBidi" w:cstheme="majorBidi"/>
           <w:szCs w:val="24"/>
         </w:rPr>
-        <w:t>: Stores product categories. Attributes: category_id, name, description.</w:t>
+        <w:t xml:space="preserve">: Stores product categories. Attributes: </w:t>
+      </w:r>
+      <w:proofErr w:type="spellStart"/>
+      <w:r>
+        <w:rPr>
+          <w:rFonts w:asciiTheme="majorBidi" w:hAnsiTheme="majorBidi" w:cstheme="majorBidi"/>
+          <w:szCs w:val="24"/>
+        </w:rPr>
+        <w:t>category_id</w:t>
+      </w:r>
+      <w:proofErr w:type="spellEnd"/>
+      <w:r>
+        <w:rPr>
+          <w:rFonts w:asciiTheme="majorBidi" w:hAnsiTheme="majorBidi" w:cstheme="majorBidi"/>
+          <w:szCs w:val="24"/>
+        </w:rPr>
+        <w:t>, name, description.</w:t>
       </w:r>
     </w:p>
     <w:p>
@@ -35221,7 +36016,119 @@
           <w:rFonts w:asciiTheme="majorBidi" w:hAnsiTheme="majorBidi" w:cstheme="majorBidi"/>
           <w:szCs w:val="24"/>
         </w:rPr>
-        <w:t>: Stores order details. Attributes: order_id, user_id, total_amount, status, shipping_address, payment_id, coupon_id, order_date.</w:t>
+        <w:t xml:space="preserve">: Stores order details. Attributes: </w:t>
+      </w:r>
+      <w:proofErr w:type="spellStart"/>
+      <w:r>
+        <w:rPr>
+          <w:rFonts w:asciiTheme="majorBidi" w:hAnsiTheme="majorBidi" w:cstheme="majorBidi"/>
+          <w:szCs w:val="24"/>
+        </w:rPr>
+        <w:t>order_id</w:t>
+      </w:r>
+      <w:proofErr w:type="spellEnd"/>
+      <w:r>
+        <w:rPr>
+          <w:rFonts w:asciiTheme="majorBidi" w:hAnsiTheme="majorBidi" w:cstheme="majorBidi"/>
+          <w:szCs w:val="24"/>
+        </w:rPr>
+        <w:t xml:space="preserve">, </w:t>
+      </w:r>
+      <w:proofErr w:type="spellStart"/>
+      <w:r>
+        <w:rPr>
+          <w:rFonts w:asciiTheme="majorBidi" w:hAnsiTheme="majorBidi" w:cstheme="majorBidi"/>
+          <w:szCs w:val="24"/>
+        </w:rPr>
+        <w:t>user_id</w:t>
+      </w:r>
+      <w:proofErr w:type="spellEnd"/>
+      <w:r>
+        <w:rPr>
+          <w:rFonts w:asciiTheme="majorBidi" w:hAnsiTheme="majorBidi" w:cstheme="majorBidi"/>
+          <w:szCs w:val="24"/>
+        </w:rPr>
+        <w:t xml:space="preserve">, </w:t>
+      </w:r>
+      <w:proofErr w:type="spellStart"/>
+      <w:r>
+        <w:rPr>
+          <w:rFonts w:asciiTheme="majorBidi" w:hAnsiTheme="majorBidi" w:cstheme="majorBidi"/>
+          <w:szCs w:val="24"/>
+        </w:rPr>
+        <w:t>total_amount</w:t>
+      </w:r>
+      <w:proofErr w:type="spellEnd"/>
+      <w:r>
+        <w:rPr>
+          <w:rFonts w:asciiTheme="majorBidi" w:hAnsiTheme="majorBidi" w:cstheme="majorBidi"/>
+          <w:szCs w:val="24"/>
+        </w:rPr>
+        <w:t xml:space="preserve">, status, </w:t>
+      </w:r>
+      <w:proofErr w:type="spellStart"/>
+      <w:r>
+        <w:rPr>
+          <w:rFonts w:asciiTheme="majorBidi" w:hAnsiTheme="majorBidi" w:cstheme="majorBidi"/>
+          <w:szCs w:val="24"/>
+        </w:rPr>
+        <w:t>shipping_address</w:t>
+      </w:r>
+      <w:proofErr w:type="spellEnd"/>
+      <w:r>
+        <w:rPr>
+          <w:rFonts w:asciiTheme="majorBidi" w:hAnsiTheme="majorBidi" w:cstheme="majorBidi"/>
+          <w:szCs w:val="24"/>
+        </w:rPr>
+        <w:t xml:space="preserve">, </w:t>
+      </w:r>
+      <w:proofErr w:type="spellStart"/>
+      <w:r>
+        <w:rPr>
+          <w:rFonts w:asciiTheme="majorBidi" w:hAnsiTheme="majorBidi" w:cstheme="majorBidi"/>
+          <w:szCs w:val="24"/>
+        </w:rPr>
+        <w:t>payment_id</w:t>
+      </w:r>
+      <w:proofErr w:type="spellEnd"/>
+      <w:r>
+        <w:rPr>
+          <w:rFonts w:asciiTheme="majorBidi" w:hAnsiTheme="majorBidi" w:cstheme="majorBidi"/>
+          <w:szCs w:val="24"/>
+        </w:rPr>
+        <w:t xml:space="preserve">, </w:t>
+      </w:r>
+      <w:proofErr w:type="spellStart"/>
+      <w:r>
+        <w:rPr>
+          <w:rFonts w:asciiTheme="majorBidi" w:hAnsiTheme="majorBidi" w:cstheme="majorBidi"/>
+          <w:szCs w:val="24"/>
+        </w:rPr>
+        <w:t>coupon_id</w:t>
+      </w:r>
+      <w:proofErr w:type="spellEnd"/>
+      <w:r>
+        <w:rPr>
+          <w:rFonts w:asciiTheme="majorBidi" w:hAnsiTheme="majorBidi" w:cstheme="majorBidi"/>
+          <w:szCs w:val="24"/>
+        </w:rPr>
+        <w:t xml:space="preserve">, </w:t>
+      </w:r>
+      <w:proofErr w:type="spellStart"/>
+      <w:r>
+        <w:rPr>
+          <w:rFonts w:asciiTheme="majorBidi" w:hAnsiTheme="majorBidi" w:cstheme="majorBidi"/>
+          <w:szCs w:val="24"/>
+        </w:rPr>
+        <w:t>order_date</w:t>
+      </w:r>
+      <w:proofErr w:type="spellEnd"/>
+      <w:r>
+        <w:rPr>
+          <w:rFonts w:asciiTheme="majorBidi" w:hAnsiTheme="majorBidi" w:cstheme="majorBidi"/>
+          <w:szCs w:val="24"/>
+        </w:rPr>
+        <w:t>.</w:t>
       </w:r>
     </w:p>
     <w:p>
@@ -35252,7 +36159,55 @@
           <w:rFonts w:asciiTheme="majorBidi" w:hAnsiTheme="majorBidi" w:cstheme="majorBidi"/>
           <w:szCs w:val="24"/>
         </w:rPr>
-        <w:t>: Stores products in each order. Attributes: orderitem_id, order_id, product_id, quantity, price.</w:t>
+        <w:t xml:space="preserve">: Stores products in each order. Attributes: </w:t>
+      </w:r>
+      <w:proofErr w:type="spellStart"/>
+      <w:r>
+        <w:rPr>
+          <w:rFonts w:asciiTheme="majorBidi" w:hAnsiTheme="majorBidi" w:cstheme="majorBidi"/>
+          <w:szCs w:val="24"/>
+        </w:rPr>
+        <w:t>orderitem_id</w:t>
+      </w:r>
+      <w:proofErr w:type="spellEnd"/>
+      <w:r>
+        <w:rPr>
+          <w:rFonts w:asciiTheme="majorBidi" w:hAnsiTheme="majorBidi" w:cstheme="majorBidi"/>
+          <w:szCs w:val="24"/>
+        </w:rPr>
+        <w:t xml:space="preserve">, </w:t>
+      </w:r>
+      <w:proofErr w:type="spellStart"/>
+      <w:r>
+        <w:rPr>
+          <w:rFonts w:asciiTheme="majorBidi" w:hAnsiTheme="majorBidi" w:cstheme="majorBidi"/>
+          <w:szCs w:val="24"/>
+        </w:rPr>
+        <w:t>order_id</w:t>
+      </w:r>
+      <w:proofErr w:type="spellEnd"/>
+      <w:r>
+        <w:rPr>
+          <w:rFonts w:asciiTheme="majorBidi" w:hAnsiTheme="majorBidi" w:cstheme="majorBidi"/>
+          <w:szCs w:val="24"/>
+        </w:rPr>
+        <w:t xml:space="preserve">, </w:t>
+      </w:r>
+      <w:proofErr w:type="spellStart"/>
+      <w:r>
+        <w:rPr>
+          <w:rFonts w:asciiTheme="majorBidi" w:hAnsiTheme="majorBidi" w:cstheme="majorBidi"/>
+          <w:szCs w:val="24"/>
+        </w:rPr>
+        <w:t>product_id</w:t>
+      </w:r>
+      <w:proofErr w:type="spellEnd"/>
+      <w:r>
+        <w:rPr>
+          <w:rFonts w:asciiTheme="majorBidi" w:hAnsiTheme="majorBidi" w:cstheme="majorBidi"/>
+          <w:szCs w:val="24"/>
+        </w:rPr>
+        <w:t>, quantity, price.</w:t>
       </w:r>
     </w:p>
     <w:p>
@@ -35283,7 +36238,87 @@
           <w:rFonts w:asciiTheme="majorBidi" w:hAnsiTheme="majorBidi" w:cstheme="majorBidi"/>
           <w:szCs w:val="24"/>
         </w:rPr>
-        <w:t>: Stores payment details. Attributes: payment_id, order_id, amount, payment_method, payment_status, payment_date.</w:t>
+        <w:t xml:space="preserve">: Stores payment details. Attributes: </w:t>
+      </w:r>
+      <w:proofErr w:type="spellStart"/>
+      <w:r>
+        <w:rPr>
+          <w:rFonts w:asciiTheme="majorBidi" w:hAnsiTheme="majorBidi" w:cstheme="majorBidi"/>
+          <w:szCs w:val="24"/>
+        </w:rPr>
+        <w:t>payment_id</w:t>
+      </w:r>
+      <w:proofErr w:type="spellEnd"/>
+      <w:r>
+        <w:rPr>
+          <w:rFonts w:asciiTheme="majorBidi" w:hAnsiTheme="majorBidi" w:cstheme="majorBidi"/>
+          <w:szCs w:val="24"/>
+        </w:rPr>
+        <w:t xml:space="preserve">, </w:t>
+      </w:r>
+      <w:proofErr w:type="spellStart"/>
+      <w:r>
+        <w:rPr>
+          <w:rFonts w:asciiTheme="majorBidi" w:hAnsiTheme="majorBidi" w:cstheme="majorBidi"/>
+          <w:szCs w:val="24"/>
+        </w:rPr>
+        <w:t>order_id</w:t>
+      </w:r>
+      <w:proofErr w:type="spellEnd"/>
+      <w:r>
+        <w:rPr>
+          <w:rFonts w:asciiTheme="majorBidi" w:hAnsiTheme="majorBidi" w:cstheme="majorBidi"/>
+          <w:szCs w:val="24"/>
+        </w:rPr>
+        <w:t xml:space="preserve">, amount, </w:t>
+      </w:r>
+      <w:proofErr w:type="spellStart"/>
+      <w:r>
+        <w:rPr>
+          <w:rFonts w:asciiTheme="majorBidi" w:hAnsiTheme="majorBidi" w:cstheme="majorBidi"/>
+          <w:szCs w:val="24"/>
+        </w:rPr>
+        <w:t>payment_method</w:t>
+      </w:r>
+      <w:proofErr w:type="spellEnd"/>
+      <w:r>
+        <w:rPr>
+          <w:rFonts w:asciiTheme="majorBidi" w:hAnsiTheme="majorBidi" w:cstheme="majorBidi"/>
+          <w:szCs w:val="24"/>
+        </w:rPr>
+        <w:t xml:space="preserve">, </w:t>
+      </w:r>
+      <w:proofErr w:type="spellStart"/>
+      <w:r>
+        <w:rPr>
+          <w:rFonts w:asciiTheme="majorBidi" w:hAnsiTheme="majorBidi" w:cstheme="majorBidi"/>
+          <w:szCs w:val="24"/>
+        </w:rPr>
+        <w:t>payment_status</w:t>
+      </w:r>
+      <w:proofErr w:type="spellEnd"/>
+      <w:r>
+        <w:rPr>
+          <w:rFonts w:asciiTheme="majorBidi" w:hAnsiTheme="majorBidi" w:cstheme="majorBidi"/>
+          <w:szCs w:val="24"/>
+        </w:rPr>
+        <w:t xml:space="preserve">, </w:t>
+      </w:r>
+      <w:proofErr w:type="spellStart"/>
+      <w:r>
+        <w:rPr>
+          <w:rFonts w:asciiTheme="majorBidi" w:hAnsiTheme="majorBidi" w:cstheme="majorBidi"/>
+          <w:szCs w:val="24"/>
+        </w:rPr>
+        <w:t>payment_date</w:t>
+      </w:r>
+      <w:proofErr w:type="spellEnd"/>
+      <w:r>
+        <w:rPr>
+          <w:rFonts w:asciiTheme="majorBidi" w:hAnsiTheme="majorBidi" w:cstheme="majorBidi"/>
+          <w:szCs w:val="24"/>
+        </w:rPr>
+        <w:t>.</w:t>
       </w:r>
     </w:p>
     <w:p>
@@ -35315,7 +36350,71 @@
           <w:rFonts w:asciiTheme="majorBidi" w:hAnsiTheme="majorBidi" w:cstheme="majorBidi"/>
           <w:szCs w:val="24"/>
         </w:rPr>
-        <w:t>: Stores discount coupon information. Attributes: coupon_id, code, discount_percentage, expiry_date, usage_limit.</w:t>
+        <w:t xml:space="preserve">: Stores discount coupon information. Attributes: </w:t>
+      </w:r>
+      <w:proofErr w:type="spellStart"/>
+      <w:r>
+        <w:rPr>
+          <w:rFonts w:asciiTheme="majorBidi" w:hAnsiTheme="majorBidi" w:cstheme="majorBidi"/>
+          <w:szCs w:val="24"/>
+        </w:rPr>
+        <w:t>coupon_id</w:t>
+      </w:r>
+      <w:proofErr w:type="spellEnd"/>
+      <w:r>
+        <w:rPr>
+          <w:rFonts w:asciiTheme="majorBidi" w:hAnsiTheme="majorBidi" w:cstheme="majorBidi"/>
+          <w:szCs w:val="24"/>
+        </w:rPr>
+        <w:t xml:space="preserve">, code, </w:t>
+      </w:r>
+      <w:proofErr w:type="spellStart"/>
+      <w:r>
+        <w:rPr>
+          <w:rFonts w:asciiTheme="majorBidi" w:hAnsiTheme="majorBidi" w:cstheme="majorBidi"/>
+          <w:szCs w:val="24"/>
+        </w:rPr>
+        <w:t>discount_percentage</w:t>
+      </w:r>
+      <w:proofErr w:type="spellEnd"/>
+      <w:r>
+        <w:rPr>
+          <w:rFonts w:asciiTheme="majorBidi" w:hAnsiTheme="majorBidi" w:cstheme="majorBidi"/>
+          <w:szCs w:val="24"/>
+        </w:rPr>
+        <w:t xml:space="preserve">, </w:t>
+      </w:r>
+      <w:proofErr w:type="spellStart"/>
+      <w:r>
+        <w:rPr>
+          <w:rFonts w:asciiTheme="majorBidi" w:hAnsiTheme="majorBidi" w:cstheme="majorBidi"/>
+          <w:szCs w:val="24"/>
+        </w:rPr>
+        <w:t>expiry_date</w:t>
+      </w:r>
+      <w:proofErr w:type="spellEnd"/>
+      <w:r>
+        <w:rPr>
+          <w:rFonts w:asciiTheme="majorBidi" w:hAnsiTheme="majorBidi" w:cstheme="majorBidi"/>
+          <w:szCs w:val="24"/>
+        </w:rPr>
+        <w:t xml:space="preserve">, </w:t>
+      </w:r>
+      <w:proofErr w:type="spellStart"/>
+      <w:r>
+        <w:rPr>
+          <w:rFonts w:asciiTheme="majorBidi" w:hAnsiTheme="majorBidi" w:cstheme="majorBidi"/>
+          <w:szCs w:val="24"/>
+        </w:rPr>
+        <w:t>usage_limit</w:t>
+      </w:r>
+      <w:proofErr w:type="spellEnd"/>
+      <w:r>
+        <w:rPr>
+          <w:rFonts w:asciiTheme="majorBidi" w:hAnsiTheme="majorBidi" w:cstheme="majorBidi"/>
+          <w:szCs w:val="24"/>
+        </w:rPr>
+        <w:t>.</w:t>
       </w:r>
     </w:p>
     <w:p>
@@ -35346,7 +36445,39 @@
           <w:rFonts w:asciiTheme="majorBidi" w:hAnsiTheme="majorBidi" w:cstheme="majorBidi"/>
           <w:szCs w:val="24"/>
         </w:rPr>
-        <w:t>: Stores user shopping carts. Attributes: cart_id, user_id.</w:t>
+        <w:t xml:space="preserve">: Stores user shopping carts. Attributes: </w:t>
+      </w:r>
+      <w:proofErr w:type="spellStart"/>
+      <w:r>
+        <w:rPr>
+          <w:rFonts w:asciiTheme="majorBidi" w:hAnsiTheme="majorBidi" w:cstheme="majorBidi"/>
+          <w:szCs w:val="24"/>
+        </w:rPr>
+        <w:t>cart_id</w:t>
+      </w:r>
+      <w:proofErr w:type="spellEnd"/>
+      <w:r>
+        <w:rPr>
+          <w:rFonts w:asciiTheme="majorBidi" w:hAnsiTheme="majorBidi" w:cstheme="majorBidi"/>
+          <w:szCs w:val="24"/>
+        </w:rPr>
+        <w:t xml:space="preserve">, </w:t>
+      </w:r>
+      <w:proofErr w:type="spellStart"/>
+      <w:r>
+        <w:rPr>
+          <w:rFonts w:asciiTheme="majorBidi" w:hAnsiTheme="majorBidi" w:cstheme="majorBidi"/>
+          <w:szCs w:val="24"/>
+        </w:rPr>
+        <w:t>user_id</w:t>
+      </w:r>
+      <w:proofErr w:type="spellEnd"/>
+      <w:r>
+        <w:rPr>
+          <w:rFonts w:asciiTheme="majorBidi" w:hAnsiTheme="majorBidi" w:cstheme="majorBidi"/>
+          <w:szCs w:val="24"/>
+        </w:rPr>
+        <w:t>.</w:t>
       </w:r>
     </w:p>
     <w:p>
@@ -35377,7 +36508,55 @@
           <w:rFonts w:asciiTheme="majorBidi" w:hAnsiTheme="majorBidi" w:cstheme="majorBidi"/>
           <w:szCs w:val="24"/>
         </w:rPr>
-        <w:t>: Stores products in carts. Attributes: cartitem_id, cart_id, product_id, quantity.</w:t>
+        <w:t xml:space="preserve">: Stores products in carts. Attributes: </w:t>
+      </w:r>
+      <w:proofErr w:type="spellStart"/>
+      <w:r>
+        <w:rPr>
+          <w:rFonts w:asciiTheme="majorBidi" w:hAnsiTheme="majorBidi" w:cstheme="majorBidi"/>
+          <w:szCs w:val="24"/>
+        </w:rPr>
+        <w:t>cartitem_id</w:t>
+      </w:r>
+      <w:proofErr w:type="spellEnd"/>
+      <w:r>
+        <w:rPr>
+          <w:rFonts w:asciiTheme="majorBidi" w:hAnsiTheme="majorBidi" w:cstheme="majorBidi"/>
+          <w:szCs w:val="24"/>
+        </w:rPr>
+        <w:t xml:space="preserve">, </w:t>
+      </w:r>
+      <w:proofErr w:type="spellStart"/>
+      <w:r>
+        <w:rPr>
+          <w:rFonts w:asciiTheme="majorBidi" w:hAnsiTheme="majorBidi" w:cstheme="majorBidi"/>
+          <w:szCs w:val="24"/>
+        </w:rPr>
+        <w:t>cart_id</w:t>
+      </w:r>
+      <w:proofErr w:type="spellEnd"/>
+      <w:r>
+        <w:rPr>
+          <w:rFonts w:asciiTheme="majorBidi" w:hAnsiTheme="majorBidi" w:cstheme="majorBidi"/>
+          <w:szCs w:val="24"/>
+        </w:rPr>
+        <w:t xml:space="preserve">, </w:t>
+      </w:r>
+      <w:proofErr w:type="spellStart"/>
+      <w:r>
+        <w:rPr>
+          <w:rFonts w:asciiTheme="majorBidi" w:hAnsiTheme="majorBidi" w:cstheme="majorBidi"/>
+          <w:szCs w:val="24"/>
+        </w:rPr>
+        <w:t>product_id</w:t>
+      </w:r>
+      <w:proofErr w:type="spellEnd"/>
+      <w:r>
+        <w:rPr>
+          <w:rFonts w:asciiTheme="majorBidi" w:hAnsiTheme="majorBidi" w:cstheme="majorBidi"/>
+          <w:szCs w:val="24"/>
+        </w:rPr>
+        <w:t>, quantity.</w:t>
       </w:r>
     </w:p>
     <w:p>
@@ -35408,7 +36587,55 @@
           <w:rFonts w:asciiTheme="majorBidi" w:hAnsiTheme="majorBidi" w:cstheme="majorBidi"/>
           <w:szCs w:val="24"/>
         </w:rPr>
-        <w:t>: Stores user wishlists. Attributes: wishlist_id, user_id.</w:t>
+        <w:t xml:space="preserve">: Stores user </w:t>
+      </w:r>
+      <w:proofErr w:type="spellStart"/>
+      <w:r>
+        <w:rPr>
+          <w:rFonts w:asciiTheme="majorBidi" w:hAnsiTheme="majorBidi" w:cstheme="majorBidi"/>
+          <w:szCs w:val="24"/>
+        </w:rPr>
+        <w:t>wishlists</w:t>
+      </w:r>
+      <w:proofErr w:type="spellEnd"/>
+      <w:r>
+        <w:rPr>
+          <w:rFonts w:asciiTheme="majorBidi" w:hAnsiTheme="majorBidi" w:cstheme="majorBidi"/>
+          <w:szCs w:val="24"/>
+        </w:rPr>
+        <w:t xml:space="preserve">. Attributes: </w:t>
+      </w:r>
+      <w:proofErr w:type="spellStart"/>
+      <w:r>
+        <w:rPr>
+          <w:rFonts w:asciiTheme="majorBidi" w:hAnsiTheme="majorBidi" w:cstheme="majorBidi"/>
+          <w:szCs w:val="24"/>
+        </w:rPr>
+        <w:t>wishlist_id</w:t>
+      </w:r>
+      <w:proofErr w:type="spellEnd"/>
+      <w:r>
+        <w:rPr>
+          <w:rFonts w:asciiTheme="majorBidi" w:hAnsiTheme="majorBidi" w:cstheme="majorBidi"/>
+          <w:szCs w:val="24"/>
+        </w:rPr>
+        <w:t xml:space="preserve">, </w:t>
+      </w:r>
+      <w:proofErr w:type="spellStart"/>
+      <w:r>
+        <w:rPr>
+          <w:rFonts w:asciiTheme="majorBidi" w:hAnsiTheme="majorBidi" w:cstheme="majorBidi"/>
+          <w:szCs w:val="24"/>
+        </w:rPr>
+        <w:t>user_id</w:t>
+      </w:r>
+      <w:proofErr w:type="spellEnd"/>
+      <w:r>
+        <w:rPr>
+          <w:rFonts w:asciiTheme="majorBidi" w:hAnsiTheme="majorBidi" w:cstheme="majorBidi"/>
+          <w:szCs w:val="24"/>
+        </w:rPr>
+        <w:t>.</w:t>
       </w:r>
     </w:p>
     <w:p>
@@ -35439,7 +36666,71 @@
           <w:rFonts w:asciiTheme="majorBidi" w:hAnsiTheme="majorBidi" w:cstheme="majorBidi"/>
           <w:szCs w:val="24"/>
         </w:rPr>
-        <w:t>: Stores products in wishlists. Attributes: wishlistitem_id, wishlist_id, product_id.</w:t>
+        <w:t xml:space="preserve">: Stores products in </w:t>
+      </w:r>
+      <w:proofErr w:type="spellStart"/>
+      <w:r>
+        <w:rPr>
+          <w:rFonts w:asciiTheme="majorBidi" w:hAnsiTheme="majorBidi" w:cstheme="majorBidi"/>
+          <w:szCs w:val="24"/>
+        </w:rPr>
+        <w:t>wishlists</w:t>
+      </w:r>
+      <w:proofErr w:type="spellEnd"/>
+      <w:r>
+        <w:rPr>
+          <w:rFonts w:asciiTheme="majorBidi" w:hAnsiTheme="majorBidi" w:cstheme="majorBidi"/>
+          <w:szCs w:val="24"/>
+        </w:rPr>
+        <w:t xml:space="preserve">. Attributes: </w:t>
+      </w:r>
+      <w:proofErr w:type="spellStart"/>
+      <w:r>
+        <w:rPr>
+          <w:rFonts w:asciiTheme="majorBidi" w:hAnsiTheme="majorBidi" w:cstheme="majorBidi"/>
+          <w:szCs w:val="24"/>
+        </w:rPr>
+        <w:t>wishlistitem_id</w:t>
+      </w:r>
+      <w:proofErr w:type="spellEnd"/>
+      <w:r>
+        <w:rPr>
+          <w:rFonts w:asciiTheme="majorBidi" w:hAnsiTheme="majorBidi" w:cstheme="majorBidi"/>
+          <w:szCs w:val="24"/>
+        </w:rPr>
+        <w:t xml:space="preserve">, </w:t>
+      </w:r>
+      <w:proofErr w:type="spellStart"/>
+      <w:r>
+        <w:rPr>
+          <w:rFonts w:asciiTheme="majorBidi" w:hAnsiTheme="majorBidi" w:cstheme="majorBidi"/>
+          <w:szCs w:val="24"/>
+        </w:rPr>
+        <w:t>wishlist_id</w:t>
+      </w:r>
+      <w:proofErr w:type="spellEnd"/>
+      <w:r>
+        <w:rPr>
+          <w:rFonts w:asciiTheme="majorBidi" w:hAnsiTheme="majorBidi" w:cstheme="majorBidi"/>
+          <w:szCs w:val="24"/>
+        </w:rPr>
+        <w:t xml:space="preserve">, </w:t>
+      </w:r>
+      <w:proofErr w:type="spellStart"/>
+      <w:r>
+        <w:rPr>
+          <w:rFonts w:asciiTheme="majorBidi" w:hAnsiTheme="majorBidi" w:cstheme="majorBidi"/>
+          <w:szCs w:val="24"/>
+        </w:rPr>
+        <w:t>product_id</w:t>
+      </w:r>
+      <w:proofErr w:type="spellEnd"/>
+      <w:r>
+        <w:rPr>
+          <w:rFonts w:asciiTheme="majorBidi" w:hAnsiTheme="majorBidi" w:cstheme="majorBidi"/>
+          <w:szCs w:val="24"/>
+        </w:rPr>
+        <w:t>.</w:t>
       </w:r>
     </w:p>
     <w:p>
@@ -35482,7 +36773,25 @@
           <w:sz w:val="24"/>
           <w:szCs w:val="24"/>
         </w:rPr>
-        <w:t>User data is accessed frequently during login, profile updates, checkout, and order history viewing. Product and category data are among the most frequently accessed entities, as they are continuously retrieved during browsing, searching, and filtering operations. Cart and wishlist data are accessed frequently during a user session but updated only when the user performs specific actions. Order and payment data are accessed during checkout, order tracking, and administrative order management. Coupon data is accessed occasionally during checkout for validation purposes.</w:t>
+        <w:t xml:space="preserve">User data is accessed frequently during login, profile updates, checkout, and order history viewing. Product and category data are among the most frequently accessed entities, as they are continuously retrieved during browsing, searching, and filtering operations. Cart and </w:t>
+      </w:r>
+      <w:proofErr w:type="spellStart"/>
+      <w:r>
+        <w:rPr>
+          <w:rFonts w:asciiTheme="majorBidi" w:eastAsia="Times New Roman" w:hAnsiTheme="majorBidi" w:cstheme="majorBidi"/>
+          <w:sz w:val="24"/>
+          <w:szCs w:val="24"/>
+        </w:rPr>
+        <w:t>wishlist</w:t>
+      </w:r>
+      <w:proofErr w:type="spellEnd"/>
+      <w:r>
+        <w:rPr>
+          <w:rFonts w:asciiTheme="majorBidi" w:eastAsia="Times New Roman" w:hAnsiTheme="majorBidi" w:cstheme="majorBidi"/>
+          <w:sz w:val="24"/>
+          <w:szCs w:val="24"/>
+        </w:rPr>
+        <w:t xml:space="preserve"> data are accessed frequently during a user session but updated only when the user performs specific actions. Order and payment data are accessed during checkout, order tracking, and administrative order management. Coupon data is accessed occasionally during checkout for validation purposes.</w:t>
       </w:r>
     </w:p>
     <w:p>
@@ -35525,7 +36834,25 @@
           <w:sz w:val="24"/>
           <w:szCs w:val="24"/>
         </w:rPr>
-        <w:t>The database supports role-based data access. Users are permitted to access and modify only their own personal data, cart, wishlist, and order history. Admin users have elevated access privileges, allowing them to create, update, and delete product records, manage categories, update inventory, view all orders, and manage user accounts. All database interactions are performed through secured backend services using authenticated and authorized requests to prevent unauthorized access.</w:t>
+        <w:t xml:space="preserve">The database supports role-based data access. Users are permitted to access and modify only their own personal data, cart, </w:t>
+      </w:r>
+      <w:proofErr w:type="spellStart"/>
+      <w:r>
+        <w:rPr>
+          <w:rFonts w:asciiTheme="majorBidi" w:eastAsia="Times New Roman" w:hAnsiTheme="majorBidi" w:cstheme="majorBidi"/>
+          <w:sz w:val="24"/>
+          <w:szCs w:val="24"/>
+        </w:rPr>
+        <w:t>wishlist</w:t>
+      </w:r>
+      <w:proofErr w:type="spellEnd"/>
+      <w:r>
+        <w:rPr>
+          <w:rFonts w:asciiTheme="majorBidi" w:eastAsia="Times New Roman" w:hAnsiTheme="majorBidi" w:cstheme="majorBidi"/>
+          <w:sz w:val="24"/>
+          <w:szCs w:val="24"/>
+        </w:rPr>
+        <w:t>, and order history. Admin users have elevated access privileges, allowing them to create, update, and delete product records, manage categories, update inventory, view all orders, and manage user accounts. All database interactions are performed through secured backend services using authenticated and authorized requests to prevent unauthorized access.</w:t>
       </w:r>
     </w:p>
     <w:p>
@@ -36952,7 +38279,79 @@
           <w:sz w:val="24"/>
           <w:szCs w:val="24"/>
         </w:rPr>
-        <w:t xml:space="preserve"> Uniquely identify all major entities (user_id, product_id, order_id, payment_id).</w:t>
+        <w:t xml:space="preserve"> Uniquely identify all major entities (</w:t>
+      </w:r>
+      <w:proofErr w:type="spellStart"/>
+      <w:r>
+        <w:rPr>
+          <w:rFonts w:asciiTheme="majorBidi" w:eastAsia="Times New Roman" w:hAnsiTheme="majorBidi" w:cstheme="majorBidi"/>
+          <w:sz w:val="24"/>
+          <w:szCs w:val="24"/>
+        </w:rPr>
+        <w:t>user_id</w:t>
+      </w:r>
+      <w:proofErr w:type="spellEnd"/>
+      <w:r>
+        <w:rPr>
+          <w:rFonts w:asciiTheme="majorBidi" w:eastAsia="Times New Roman" w:hAnsiTheme="majorBidi" w:cstheme="majorBidi"/>
+          <w:sz w:val="24"/>
+          <w:szCs w:val="24"/>
+        </w:rPr>
+        <w:t xml:space="preserve">, </w:t>
+      </w:r>
+      <w:proofErr w:type="spellStart"/>
+      <w:r>
+        <w:rPr>
+          <w:rFonts w:asciiTheme="majorBidi" w:eastAsia="Times New Roman" w:hAnsiTheme="majorBidi" w:cstheme="majorBidi"/>
+          <w:sz w:val="24"/>
+          <w:szCs w:val="24"/>
+        </w:rPr>
+        <w:t>product_id</w:t>
+      </w:r>
+      <w:proofErr w:type="spellEnd"/>
+      <w:r>
+        <w:rPr>
+          <w:rFonts w:asciiTheme="majorBidi" w:eastAsia="Times New Roman" w:hAnsiTheme="majorBidi" w:cstheme="majorBidi"/>
+          <w:sz w:val="24"/>
+          <w:szCs w:val="24"/>
+        </w:rPr>
+        <w:t xml:space="preserve">, </w:t>
+      </w:r>
+      <w:proofErr w:type="spellStart"/>
+      <w:r>
+        <w:rPr>
+          <w:rFonts w:asciiTheme="majorBidi" w:eastAsia="Times New Roman" w:hAnsiTheme="majorBidi" w:cstheme="majorBidi"/>
+          <w:sz w:val="24"/>
+          <w:szCs w:val="24"/>
+        </w:rPr>
+        <w:t>order_id</w:t>
+      </w:r>
+      <w:proofErr w:type="spellEnd"/>
+      <w:r>
+        <w:rPr>
+          <w:rFonts w:asciiTheme="majorBidi" w:eastAsia="Times New Roman" w:hAnsiTheme="majorBidi" w:cstheme="majorBidi"/>
+          <w:sz w:val="24"/>
+          <w:szCs w:val="24"/>
+        </w:rPr>
+        <w:t xml:space="preserve">, </w:t>
+      </w:r>
+      <w:proofErr w:type="spellStart"/>
+      <w:r>
+        <w:rPr>
+          <w:rFonts w:asciiTheme="majorBidi" w:eastAsia="Times New Roman" w:hAnsiTheme="majorBidi" w:cstheme="majorBidi"/>
+          <w:sz w:val="24"/>
+          <w:szCs w:val="24"/>
+        </w:rPr>
+        <w:t>payment_id</w:t>
+      </w:r>
+      <w:proofErr w:type="spellEnd"/>
+      <w:r>
+        <w:rPr>
+          <w:rFonts w:asciiTheme="majorBidi" w:eastAsia="Times New Roman" w:hAnsiTheme="majorBidi" w:cstheme="majorBidi"/>
+          <w:sz w:val="24"/>
+          <w:szCs w:val="24"/>
+        </w:rPr>
+        <w:t>).</w:t>
       </w:r>
     </w:p>
     <w:p>
@@ -36985,8 +38384,45 @@
           <w:sz w:val="24"/>
           <w:szCs w:val="24"/>
         </w:rPr>
-        <w:t xml:space="preserve"> Ensure valid relationships (e.g., order.user_id references user.user_id, </w:t>
-      </w:r>
+        <w:t xml:space="preserve"> Ensure valid relationships (e.g., </w:t>
+      </w:r>
+      <w:proofErr w:type="spellStart"/>
+      <w:r>
+        <w:rPr>
+          <w:rFonts w:asciiTheme="majorBidi" w:eastAsia="Times New Roman" w:hAnsiTheme="majorBidi" w:cstheme="majorBidi"/>
+          <w:sz w:val="24"/>
+          <w:szCs w:val="24"/>
+        </w:rPr>
+        <w:t>order.user_id</w:t>
+      </w:r>
+      <w:proofErr w:type="spellEnd"/>
+      <w:r>
+        <w:rPr>
+          <w:rFonts w:asciiTheme="majorBidi" w:eastAsia="Times New Roman" w:hAnsiTheme="majorBidi" w:cstheme="majorBidi"/>
+          <w:sz w:val="24"/>
+          <w:szCs w:val="24"/>
+        </w:rPr>
+        <w:t xml:space="preserve"> references </w:t>
+      </w:r>
+      <w:proofErr w:type="spellStart"/>
+      <w:r>
+        <w:rPr>
+          <w:rFonts w:asciiTheme="majorBidi" w:eastAsia="Times New Roman" w:hAnsiTheme="majorBidi" w:cstheme="majorBidi"/>
+          <w:sz w:val="24"/>
+          <w:szCs w:val="24"/>
+        </w:rPr>
+        <w:t>user.user_id</w:t>
+      </w:r>
+      <w:proofErr w:type="spellEnd"/>
+      <w:r>
+        <w:rPr>
+          <w:rFonts w:asciiTheme="majorBidi" w:eastAsia="Times New Roman" w:hAnsiTheme="majorBidi" w:cstheme="majorBidi"/>
+          <w:sz w:val="24"/>
+          <w:szCs w:val="24"/>
+        </w:rPr>
+        <w:t xml:space="preserve">, </w:t>
+      </w:r>
+      <w:proofErr w:type="spellStart"/>
       <w:proofErr w:type="gramStart"/>
       <w:r>
         <w:rPr>
@@ -37003,8 +38439,18 @@
           <w:sz w:val="24"/>
           <w:szCs w:val="24"/>
         </w:rPr>
-        <w:t xml:space="preserve">_id references </w:t>
-      </w:r>
+        <w:t>_id</w:t>
+      </w:r>
+      <w:proofErr w:type="spellEnd"/>
+      <w:r>
+        <w:rPr>
+          <w:rFonts w:asciiTheme="majorBidi" w:eastAsia="Times New Roman" w:hAnsiTheme="majorBidi" w:cstheme="majorBidi"/>
+          <w:sz w:val="24"/>
+          <w:szCs w:val="24"/>
+        </w:rPr>
+        <w:t xml:space="preserve"> references </w:t>
+      </w:r>
+      <w:proofErr w:type="spellStart"/>
       <w:proofErr w:type="gramStart"/>
       <w:r>
         <w:rPr>
@@ -37021,7 +38467,16 @@
           <w:sz w:val="24"/>
           <w:szCs w:val="24"/>
         </w:rPr>
-        <w:t>_id).</w:t>
+        <w:t>_id</w:t>
+      </w:r>
+      <w:proofErr w:type="spellEnd"/>
+      <w:r>
+        <w:rPr>
+          <w:rFonts w:asciiTheme="majorBidi" w:eastAsia="Times New Roman" w:hAnsiTheme="majorBidi" w:cstheme="majorBidi"/>
+          <w:sz w:val="24"/>
+          <w:szCs w:val="24"/>
+        </w:rPr>
+        <w:t>).</w:t>
       </w:r>
     </w:p>
     <w:p>
@@ -37056,6 +38511,7 @@
         </w:rPr>
         <w:t xml:space="preserve"> Enforce uniqueness on fields like </w:t>
       </w:r>
+      <w:proofErr w:type="spellStart"/>
       <w:proofErr w:type="gramStart"/>
       <w:r>
         <w:rPr>
@@ -37065,6 +38521,7 @@
         </w:rPr>
         <w:t>user.email</w:t>
       </w:r>
+      <w:proofErr w:type="spellEnd"/>
       <w:proofErr w:type="gramEnd"/>
       <w:r>
         <w:rPr>
@@ -37074,6 +38531,7 @@
         </w:rPr>
         <w:t xml:space="preserve"> and </w:t>
       </w:r>
+      <w:proofErr w:type="spellStart"/>
       <w:proofErr w:type="gramStart"/>
       <w:r>
         <w:rPr>
@@ -37083,6 +38541,7 @@
         </w:rPr>
         <w:t>coupon.code</w:t>
       </w:r>
+      <w:proofErr w:type="spellEnd"/>
       <w:proofErr w:type="gramEnd"/>
       <w:r>
         <w:rPr>
@@ -37260,7 +38719,25 @@
           <w:sz w:val="24"/>
           <w:szCs w:val="24"/>
         </w:rPr>
-        <w:t>User account data, order history, and payment records shall be retained indefinitely unless explicitly deleted due to legal, regulatory, or administrative requirements. Cart and wishlist data may be cleared automatically after prolonged periods of user inactivity. Backup copies of the database are retained according to the system’s backup policy to support disaster recovery. Sensitive data such as passwords is stored in encrypted or hashed form and is never retained in plain text.</w:t>
+        <w:t xml:space="preserve">User account data, order history, and payment records shall be retained indefinitely unless explicitly deleted due to legal, regulatory, or administrative requirements. Cart and </w:t>
+      </w:r>
+      <w:proofErr w:type="spellStart"/>
+      <w:r>
+        <w:rPr>
+          <w:rFonts w:asciiTheme="majorBidi" w:eastAsia="Times New Roman" w:hAnsiTheme="majorBidi" w:cstheme="majorBidi"/>
+          <w:sz w:val="24"/>
+          <w:szCs w:val="24"/>
+        </w:rPr>
+        <w:t>wishlist</w:t>
+      </w:r>
+      <w:proofErr w:type="spellEnd"/>
+      <w:r>
+        <w:rPr>
+          <w:rFonts w:asciiTheme="majorBidi" w:eastAsia="Times New Roman" w:hAnsiTheme="majorBidi" w:cstheme="majorBidi"/>
+          <w:sz w:val="24"/>
+          <w:szCs w:val="24"/>
+        </w:rPr>
+        <w:t xml:space="preserve"> data may be cleared automatically after prolonged periods of user inactivity. Backup copies of the database are retained according to the system’s backup policy to support disaster recovery. Sensitive data such as passwords is stored in encrypted or hashed form and is never retained in plain text.</w:t>
       </w:r>
     </w:p>
     <w:p>
@@ -37313,9 +38790,9 @@
           <w:szCs w:val="24"/>
         </w:rPr>
         <w:drawing>
-          <wp:inline distT="0" distB="0" distL="0" distR="0" wp14:anchorId="59A4FC21" wp14:editId="6DB8C15D">
-            <wp:extent cx="5943600" cy="2505710"/>
-            <wp:effectExtent l="0" t="0" r="0" b="8890"/>
+          <wp:inline distT="0" distB="0" distL="0" distR="0" wp14:anchorId="59A4FC21" wp14:editId="4E38CD7B">
+            <wp:extent cx="5943600" cy="2505480"/>
+            <wp:effectExtent l="0" t="0" r="0" b="9525"/>
             <wp:docPr id="383218963" name="Picture 6"/>
             <wp:cNvGraphicFramePr>
               <a:graphicFrameLocks xmlns:a="http://schemas.openxmlformats.org/drawingml/2006/main" noChangeAspect="1"/>
@@ -37324,17 +38801,11 @@
               <a:graphicData uri="http://schemas.openxmlformats.org/drawingml/2006/picture">
                 <pic:pic xmlns:pic="http://schemas.openxmlformats.org/drawingml/2006/picture">
                   <pic:nvPicPr>
-                    <pic:cNvPr id="383218963" name="Picture 383218963"/>
+                    <pic:cNvPr id="383218963" name="Picture 6"/>
                     <pic:cNvPicPr/>
                   </pic:nvPicPr>
                   <pic:blipFill>
-                    <a:blip r:embed="rId57" cstate="print">
-                      <a:extLst>
-                        <a:ext uri="{28A0092B-C50C-407E-A947-70E740481C1C}">
-                          <a14:useLocalDpi xmlns:a14="http://schemas.microsoft.com/office/drawing/2010/main" val="0"/>
-                        </a:ext>
-                      </a:extLst>
-                    </a:blip>
+                    <a:blip r:embed="rId57"/>
                     <a:stretch>
                       <a:fillRect/>
                     </a:stretch>
@@ -37342,7 +38813,7 @@
                   <pic:spPr>
                     <a:xfrm>
                       <a:off x="0" y="0"/>
-                      <a:ext cx="5943600" cy="2505710"/>
+                      <a:ext cx="5943600" cy="2505480"/>
                     </a:xfrm>
                     <a:prstGeom prst="rect">
                       <a:avLst/>
@@ -37527,7 +38998,25 @@
           <w:sz w:val="24"/>
           <w:szCs w:val="24"/>
         </w:rPr>
-        <w:t>Security requirements impose strict constraints on system design. All user authentication mechanisms must comply with industry best practices, including password hashing using bcrypt or equivalent algorithms and encrypted communication using SSL/TLS. Administrative access must support two-factor authentication, limiting design choices for authentication frameworks and identity management solutions.</w:t>
+        <w:t xml:space="preserve">Security requirements impose strict constraints on system design. All user authentication mechanisms must comply with industry best practices, including password hashing using </w:t>
+      </w:r>
+      <w:proofErr w:type="spellStart"/>
+      <w:r>
+        <w:rPr>
+          <w:rFonts w:asciiTheme="majorBidi" w:eastAsia="Times New Roman" w:hAnsiTheme="majorBidi" w:cstheme="majorBidi"/>
+          <w:sz w:val="24"/>
+          <w:szCs w:val="24"/>
+        </w:rPr>
+        <w:t>bcrypt</w:t>
+      </w:r>
+      <w:proofErr w:type="spellEnd"/>
+      <w:r>
+        <w:rPr>
+          <w:rFonts w:asciiTheme="majorBidi" w:eastAsia="Times New Roman" w:hAnsiTheme="majorBidi" w:cstheme="majorBidi"/>
+          <w:sz w:val="24"/>
+          <w:szCs w:val="24"/>
+        </w:rPr>
+        <w:t xml:space="preserve"> or equivalent algorithms and encrypted communication using SSL/TLS. Administrative access must support two-factor authentication, limiting design choices for authentication frameworks and identity management solutions.</w:t>
       </w:r>
     </w:p>
     <w:p>

</xml_diff>

<commit_message>
section 4 formatting only
</commit_message>
<xml_diff>
--- a/Usman Ahmad #21 SRS ShoeCommerce.docx
+++ b/Usman Ahmad #21 SRS ShoeCommerce.docx
@@ -39228,9 +39228,19 @@
     </w:p>
     <w:p>
       <w:pPr>
-        <w:pStyle w:val="ListParagraph"/>
-      </w:pPr>
-      <w:r>
+        <w:ind w:firstLine="720"/>
+        <w:rPr>
+          <w:rFonts w:asciiTheme="majorBidi" w:hAnsiTheme="majorBidi" w:cstheme="majorBidi"/>
+          <w:sz w:val="24"/>
+          <w:szCs w:val="24"/>
+        </w:rPr>
+      </w:pPr>
+      <w:r>
+        <w:rPr>
+          <w:rFonts w:asciiTheme="majorBidi" w:hAnsiTheme="majorBidi" w:cstheme="majorBidi"/>
+          <w:sz w:val="24"/>
+          <w:szCs w:val="24"/>
+        </w:rPr>
         <w:t>List all analysis models used in developing specific requirements previously given in this SRS.  Each model should include an introduction and a narrative description.  Furthermore, each model should be traceable the SRS’s requirements.</w:t>
       </w:r>
     </w:p>

</xml_diff>

<commit_message>
sequence diag [in doubt⚠️]
</commit_message>
<xml_diff>
--- a/Usman Ahmad #21 SRS ShoeCommerce.docx
+++ b/Usman Ahmad #21 SRS ShoeCommerce.docx
@@ -40176,26 +40176,1872 @@
     <w:p>
       <w:pPr>
         <w:pStyle w:val="Heading2"/>
+        <w:rPr>
+          <w:sz w:val="28"/>
+          <w:szCs w:val="28"/>
+        </w:rPr>
       </w:pPr>
       <w:bookmarkStart w:id="14" w:name="_Toc506458810"/>
       <w:bookmarkStart w:id="15" w:name="_Toc506459176"/>
       <w:bookmarkStart w:id="16" w:name="_Toc438068854"/>
       <w:r>
+        <w:rPr>
+          <w:sz w:val="28"/>
+          <w:szCs w:val="28"/>
+        </w:rPr>
         <w:t>4.1  Sequence Diagrams</w:t>
       </w:r>
       <w:bookmarkEnd w:id="14"/>
       <w:bookmarkEnd w:id="15"/>
       <w:bookmarkEnd w:id="16"/>
     </w:p>
-    <w:p/>
-    <w:p>
-      <w:pPr>
-        <w:pStyle w:val="Heading2"/>
-        <w:ind w:left="0" w:firstLine="0"/>
+    <w:p>
+      <w:pPr>
+        <w:ind w:firstLine="720"/>
+        <w:rPr>
+          <w:rFonts w:asciiTheme="majorBidi" w:hAnsiTheme="majorBidi" w:cstheme="majorBidi"/>
+          <w:sz w:val="24"/>
+          <w:szCs w:val="24"/>
+        </w:rPr>
+      </w:pPr>
+      <w:r>
+        <w:rPr>
+          <w:rFonts w:asciiTheme="majorBidi" w:hAnsiTheme="majorBidi" w:cstheme="majorBidi"/>
+          <w:sz w:val="24"/>
+          <w:szCs w:val="24"/>
+        </w:rPr>
+        <w:t>Sequence diagrams illustrate how actors interact with system objects over time to complete key workflows. They complement the use case diagrams (Section 3.3) by providing a step-by-step view of system interactions.</w:t>
+      </w:r>
+    </w:p>
+    <w:p>
+      <w:pPr>
+        <w:ind w:firstLine="720"/>
+        <w:rPr>
+          <w:rFonts w:asciiTheme="majorBidi" w:hAnsiTheme="majorBidi" w:cstheme="majorBidi"/>
+          <w:sz w:val="24"/>
+          <w:szCs w:val="24"/>
+        </w:rPr>
+      </w:pPr>
+      <w:r>
+        <w:rPr>
+          <w:rFonts w:asciiTheme="majorBidi" w:hAnsiTheme="majorBidi" w:cstheme="majorBidi"/>
+          <w:sz w:val="24"/>
+          <w:szCs w:val="24"/>
+        </w:rPr>
+        <w:t>The diagrams cover the main functional requirements of ShoeCommerce and are linked to the corresponding Use Case IDs for traceability.</w:t>
+      </w:r>
+    </w:p>
+    <w:p>
+      <w:pPr>
+        <w:rPr>
+          <w:rFonts w:asciiTheme="minorBidi" w:hAnsiTheme="minorBidi"/>
+          <w:b/>
+          <w:bCs/>
+          <w:sz w:val="24"/>
+          <w:szCs w:val="24"/>
+        </w:rPr>
+      </w:pPr>
+      <w:r>
+        <w:rPr>
+          <w:rFonts w:asciiTheme="minorBidi" w:hAnsiTheme="minorBidi"/>
+          <w:b/>
+          <w:bCs/>
+          <w:sz w:val="24"/>
+          <w:szCs w:val="24"/>
+        </w:rPr>
+        <w:t>4.1.1 Sequence Diagrams Table</w:t>
+      </w:r>
+    </w:p>
+    <w:tbl>
+      <w:tblPr>
+        <w:tblStyle w:val="TableGrid"/>
+        <w:tblW w:w="0" w:type="auto"/>
+        <w:tblLook w:val="04A0" w:firstRow="1" w:lastRow="0" w:firstColumn="1" w:lastColumn="0" w:noHBand="0" w:noVBand="1"/>
+      </w:tblPr>
+      <w:tblGrid>
+        <w:gridCol w:w="3116"/>
+        <w:gridCol w:w="2369"/>
+        <w:gridCol w:w="3865"/>
+      </w:tblGrid>
+      <w:tr>
+        <w:tc>
+          <w:tcPr>
+            <w:tcW w:w="3116" w:type="dxa"/>
+            <w:vAlign w:val="center"/>
+          </w:tcPr>
+          <w:p>
+            <w:pPr>
+              <w:rPr>
+                <w:rFonts w:asciiTheme="majorBidi" w:hAnsiTheme="majorBidi" w:cstheme="majorBidi"/>
+                <w:sz w:val="24"/>
+                <w:szCs w:val="24"/>
+              </w:rPr>
+            </w:pPr>
+            <w:r>
+              <w:rPr>
+                <w:rFonts w:asciiTheme="majorBidi" w:hAnsiTheme="majorBidi" w:cstheme="majorBidi"/>
+                <w:b/>
+                <w:bCs/>
+                <w:sz w:val="24"/>
+                <w:szCs w:val="24"/>
+              </w:rPr>
+              <w:t>Sequence Diagram</w:t>
+            </w:r>
+          </w:p>
+        </w:tc>
+        <w:tc>
+          <w:tcPr>
+            <w:tcW w:w="2369" w:type="dxa"/>
+            <w:vAlign w:val="center"/>
+          </w:tcPr>
+          <w:p>
+            <w:pPr>
+              <w:rPr>
+                <w:rFonts w:asciiTheme="majorBidi" w:hAnsiTheme="majorBidi" w:cstheme="majorBidi"/>
+                <w:sz w:val="24"/>
+                <w:szCs w:val="24"/>
+              </w:rPr>
+            </w:pPr>
+            <w:r>
+              <w:rPr>
+                <w:rFonts w:asciiTheme="majorBidi" w:hAnsiTheme="majorBidi" w:cstheme="majorBidi"/>
+                <w:b/>
+                <w:bCs/>
+                <w:sz w:val="24"/>
+                <w:szCs w:val="24"/>
+              </w:rPr>
+              <w:t>Linked Use Cases</w:t>
+            </w:r>
+          </w:p>
+        </w:tc>
+        <w:tc>
+          <w:tcPr>
+            <w:tcW w:w="3865" w:type="dxa"/>
+            <w:vAlign w:val="center"/>
+          </w:tcPr>
+          <w:p>
+            <w:pPr>
+              <w:rPr>
+                <w:rFonts w:asciiTheme="majorBidi" w:hAnsiTheme="majorBidi" w:cstheme="majorBidi"/>
+                <w:sz w:val="24"/>
+                <w:szCs w:val="24"/>
+              </w:rPr>
+            </w:pPr>
+            <w:r>
+              <w:rPr>
+                <w:rFonts w:asciiTheme="majorBidi" w:hAnsiTheme="majorBidi" w:cstheme="majorBidi"/>
+                <w:b/>
+                <w:bCs/>
+                <w:sz w:val="24"/>
+                <w:szCs w:val="24"/>
+              </w:rPr>
+              <w:t>Description</w:t>
+            </w:r>
+          </w:p>
+        </w:tc>
+      </w:tr>
+      <w:tr>
+        <w:tc>
+          <w:tcPr>
+            <w:tcW w:w="3116" w:type="dxa"/>
+            <w:vAlign w:val="center"/>
+          </w:tcPr>
+          <w:p>
+            <w:pPr>
+              <w:rPr>
+                <w:rFonts w:asciiTheme="majorBidi" w:hAnsiTheme="majorBidi" w:cstheme="majorBidi"/>
+                <w:b/>
+                <w:bCs/>
+                <w:sz w:val="24"/>
+                <w:szCs w:val="24"/>
+              </w:rPr>
+            </w:pPr>
+            <w:r>
+              <w:rPr>
+                <w:rStyle w:val="Strong"/>
+                <w:rFonts w:asciiTheme="majorBidi" w:hAnsiTheme="majorBidi" w:cstheme="majorBidi"/>
+                <w:b w:val="0"/>
+                <w:bCs w:val="0"/>
+                <w:sz w:val="24"/>
+                <w:szCs w:val="24"/>
+              </w:rPr>
+              <w:t>User Registration &amp; Login</w:t>
+            </w:r>
+          </w:p>
+        </w:tc>
+        <w:tc>
+          <w:tcPr>
+            <w:tcW w:w="2369" w:type="dxa"/>
+            <w:vAlign w:val="center"/>
+          </w:tcPr>
+          <w:p>
+            <w:pPr>
+              <w:rPr>
+                <w:rFonts w:asciiTheme="majorBidi" w:hAnsiTheme="majorBidi" w:cstheme="majorBidi"/>
+                <w:sz w:val="24"/>
+                <w:szCs w:val="24"/>
+              </w:rPr>
+            </w:pPr>
+            <w:r>
+              <w:rPr>
+                <w:rFonts w:asciiTheme="majorBidi" w:hAnsiTheme="majorBidi" w:cstheme="majorBidi"/>
+                <w:sz w:val="24"/>
+                <w:szCs w:val="24"/>
+              </w:rPr>
+              <w:t>UC-1, UC-2, UC-3</w:t>
+            </w:r>
+          </w:p>
+        </w:tc>
+        <w:tc>
+          <w:tcPr>
+            <w:tcW w:w="3865" w:type="dxa"/>
+            <w:vAlign w:val="center"/>
+          </w:tcPr>
+          <w:p>
+            <w:pPr>
+              <w:rPr>
+                <w:rFonts w:asciiTheme="majorBidi" w:hAnsiTheme="majorBidi" w:cstheme="majorBidi"/>
+                <w:sz w:val="24"/>
+                <w:szCs w:val="24"/>
+              </w:rPr>
+            </w:pPr>
+            <w:r>
+              <w:rPr>
+                <w:rFonts w:asciiTheme="majorBidi" w:hAnsiTheme="majorBidi" w:cstheme="majorBidi"/>
+                <w:sz w:val="24"/>
+                <w:szCs w:val="24"/>
+              </w:rPr>
+              <w:t>User creates account, verifies email, and logs in.</w:t>
+            </w:r>
+          </w:p>
+        </w:tc>
+      </w:tr>
+      <w:tr>
+        <w:tc>
+          <w:tcPr>
+            <w:tcW w:w="3116" w:type="dxa"/>
+            <w:vAlign w:val="center"/>
+          </w:tcPr>
+          <w:p>
+            <w:pPr>
+              <w:rPr>
+                <w:rFonts w:asciiTheme="majorBidi" w:hAnsiTheme="majorBidi" w:cstheme="majorBidi"/>
+                <w:b/>
+                <w:bCs/>
+                <w:sz w:val="24"/>
+                <w:szCs w:val="24"/>
+              </w:rPr>
+            </w:pPr>
+            <w:r>
+              <w:rPr>
+                <w:rStyle w:val="Strong"/>
+                <w:rFonts w:asciiTheme="majorBidi" w:hAnsiTheme="majorBidi" w:cstheme="majorBidi"/>
+                <w:b w:val="0"/>
+                <w:bCs w:val="0"/>
+                <w:sz w:val="24"/>
+                <w:szCs w:val="24"/>
+              </w:rPr>
+              <w:t>Browse/Search Products</w:t>
+            </w:r>
+          </w:p>
+        </w:tc>
+        <w:tc>
+          <w:tcPr>
+            <w:tcW w:w="2369" w:type="dxa"/>
+            <w:vAlign w:val="center"/>
+          </w:tcPr>
+          <w:p>
+            <w:pPr>
+              <w:rPr>
+                <w:rFonts w:asciiTheme="majorBidi" w:hAnsiTheme="majorBidi" w:cstheme="majorBidi"/>
+                <w:sz w:val="24"/>
+                <w:szCs w:val="24"/>
+              </w:rPr>
+            </w:pPr>
+            <w:r>
+              <w:rPr>
+                <w:rFonts w:asciiTheme="majorBidi" w:hAnsiTheme="majorBidi" w:cstheme="majorBidi"/>
+                <w:sz w:val="24"/>
+                <w:szCs w:val="24"/>
+              </w:rPr>
+              <w:t>UC-4, UC-8, UC-9, UC-10, UC-21</w:t>
+            </w:r>
+          </w:p>
+        </w:tc>
+        <w:tc>
+          <w:tcPr>
+            <w:tcW w:w="3865" w:type="dxa"/>
+            <w:vAlign w:val="center"/>
+          </w:tcPr>
+          <w:p>
+            <w:pPr>
+              <w:rPr>
+                <w:rFonts w:asciiTheme="majorBidi" w:hAnsiTheme="majorBidi" w:cstheme="majorBidi"/>
+                <w:sz w:val="24"/>
+                <w:szCs w:val="24"/>
+              </w:rPr>
+            </w:pPr>
+            <w:r>
+              <w:rPr>
+                <w:rFonts w:asciiTheme="majorBidi" w:hAnsiTheme="majorBidi" w:cstheme="majorBidi"/>
+                <w:sz w:val="24"/>
+                <w:szCs w:val="24"/>
+              </w:rPr>
+              <w:t>Users search products, apply filters, view details, and see recommendations.</w:t>
+            </w:r>
+          </w:p>
+        </w:tc>
+      </w:tr>
+      <w:tr>
+        <w:tc>
+          <w:tcPr>
+            <w:tcW w:w="3116" w:type="dxa"/>
+            <w:vAlign w:val="center"/>
+          </w:tcPr>
+          <w:p>
+            <w:pPr>
+              <w:rPr>
+                <w:rFonts w:asciiTheme="majorBidi" w:hAnsiTheme="majorBidi" w:cstheme="majorBidi"/>
+                <w:b/>
+                <w:bCs/>
+                <w:sz w:val="24"/>
+                <w:szCs w:val="24"/>
+              </w:rPr>
+            </w:pPr>
+            <w:r>
+              <w:rPr>
+                <w:rStyle w:val="Strong"/>
+                <w:rFonts w:asciiTheme="majorBidi" w:hAnsiTheme="majorBidi" w:cstheme="majorBidi"/>
+                <w:b w:val="0"/>
+                <w:bCs w:val="0"/>
+                <w:sz w:val="24"/>
+                <w:szCs w:val="24"/>
+              </w:rPr>
+              <w:t>Cart Management</w:t>
+            </w:r>
+          </w:p>
+        </w:tc>
+        <w:tc>
+          <w:tcPr>
+            <w:tcW w:w="2369" w:type="dxa"/>
+            <w:vAlign w:val="center"/>
+          </w:tcPr>
+          <w:p>
+            <w:pPr>
+              <w:rPr>
+                <w:rFonts w:asciiTheme="majorBidi" w:hAnsiTheme="majorBidi" w:cstheme="majorBidi"/>
+                <w:sz w:val="24"/>
+                <w:szCs w:val="24"/>
+              </w:rPr>
+            </w:pPr>
+            <w:r>
+              <w:rPr>
+                <w:rFonts w:asciiTheme="majorBidi" w:hAnsiTheme="majorBidi" w:cstheme="majorBidi"/>
+                <w:sz w:val="24"/>
+                <w:szCs w:val="24"/>
+              </w:rPr>
+              <w:t>UC-11, UC-12, UC-13</w:t>
+            </w:r>
+          </w:p>
+        </w:tc>
+        <w:tc>
+          <w:tcPr>
+            <w:tcW w:w="3865" w:type="dxa"/>
+            <w:vAlign w:val="center"/>
+          </w:tcPr>
+          <w:p>
+            <w:pPr>
+              <w:rPr>
+                <w:rFonts w:asciiTheme="majorBidi" w:hAnsiTheme="majorBidi" w:cstheme="majorBidi"/>
+                <w:sz w:val="24"/>
+                <w:szCs w:val="24"/>
+              </w:rPr>
+            </w:pPr>
+            <w:r>
+              <w:rPr>
+                <w:rFonts w:asciiTheme="majorBidi" w:hAnsiTheme="majorBidi" w:cstheme="majorBidi"/>
+                <w:sz w:val="24"/>
+                <w:szCs w:val="24"/>
+              </w:rPr>
+              <w:t>Adding products to cart, updating quantity, removing items.</w:t>
+            </w:r>
+          </w:p>
+        </w:tc>
+      </w:tr>
+      <w:tr>
+        <w:tc>
+          <w:tcPr>
+            <w:tcW w:w="3116" w:type="dxa"/>
+            <w:vAlign w:val="center"/>
+          </w:tcPr>
+          <w:p>
+            <w:pPr>
+              <w:rPr>
+                <w:rFonts w:asciiTheme="majorBidi" w:hAnsiTheme="majorBidi" w:cstheme="majorBidi"/>
+                <w:b/>
+                <w:bCs/>
+                <w:sz w:val="24"/>
+                <w:szCs w:val="24"/>
+              </w:rPr>
+            </w:pPr>
+            <w:r>
+              <w:rPr>
+                <w:rStyle w:val="Strong"/>
+                <w:rFonts w:asciiTheme="majorBidi" w:hAnsiTheme="majorBidi" w:cstheme="majorBidi"/>
+                <w:b w:val="0"/>
+                <w:bCs w:val="0"/>
+                <w:sz w:val="24"/>
+                <w:szCs w:val="24"/>
+              </w:rPr>
+              <w:t>Wishlist Management</w:t>
+            </w:r>
+          </w:p>
+        </w:tc>
+        <w:tc>
+          <w:tcPr>
+            <w:tcW w:w="2369" w:type="dxa"/>
+            <w:vAlign w:val="center"/>
+          </w:tcPr>
+          <w:p>
+            <w:pPr>
+              <w:rPr>
+                <w:rFonts w:asciiTheme="majorBidi" w:hAnsiTheme="majorBidi" w:cstheme="majorBidi"/>
+                <w:sz w:val="24"/>
+                <w:szCs w:val="24"/>
+              </w:rPr>
+            </w:pPr>
+            <w:r>
+              <w:rPr>
+                <w:rFonts w:asciiTheme="majorBidi" w:hAnsiTheme="majorBidi" w:cstheme="majorBidi"/>
+                <w:sz w:val="24"/>
+                <w:szCs w:val="24"/>
+              </w:rPr>
+              <w:t>UC-14, UC-15</w:t>
+            </w:r>
+          </w:p>
+        </w:tc>
+        <w:tc>
+          <w:tcPr>
+            <w:tcW w:w="3865" w:type="dxa"/>
+            <w:vAlign w:val="center"/>
+          </w:tcPr>
+          <w:p>
+            <w:pPr>
+              <w:rPr>
+                <w:rFonts w:asciiTheme="majorBidi" w:hAnsiTheme="majorBidi" w:cstheme="majorBidi"/>
+                <w:sz w:val="24"/>
+                <w:szCs w:val="24"/>
+              </w:rPr>
+            </w:pPr>
+            <w:r>
+              <w:rPr>
+                <w:rFonts w:asciiTheme="majorBidi" w:hAnsiTheme="majorBidi" w:cstheme="majorBidi"/>
+                <w:sz w:val="24"/>
+                <w:szCs w:val="24"/>
+              </w:rPr>
+              <w:t>Adding/removing products from wishlist.</w:t>
+            </w:r>
+          </w:p>
+        </w:tc>
+      </w:tr>
+      <w:tr>
+        <w:tc>
+          <w:tcPr>
+            <w:tcW w:w="3116" w:type="dxa"/>
+            <w:vAlign w:val="center"/>
+          </w:tcPr>
+          <w:p>
+            <w:pPr>
+              <w:rPr>
+                <w:rFonts w:asciiTheme="majorBidi" w:hAnsiTheme="majorBidi" w:cstheme="majorBidi"/>
+                <w:b/>
+                <w:bCs/>
+                <w:sz w:val="24"/>
+                <w:szCs w:val="24"/>
+              </w:rPr>
+            </w:pPr>
+            <w:r>
+              <w:rPr>
+                <w:rStyle w:val="Strong"/>
+                <w:rFonts w:asciiTheme="majorBidi" w:hAnsiTheme="majorBidi" w:cstheme="majorBidi"/>
+                <w:b w:val="0"/>
+                <w:bCs w:val="0"/>
+                <w:sz w:val="24"/>
+                <w:szCs w:val="24"/>
+              </w:rPr>
+              <w:t>Checkout &amp; Order Placement</w:t>
+            </w:r>
+          </w:p>
+        </w:tc>
+        <w:tc>
+          <w:tcPr>
+            <w:tcW w:w="2369" w:type="dxa"/>
+            <w:vAlign w:val="center"/>
+          </w:tcPr>
+          <w:p>
+            <w:pPr>
+              <w:rPr>
+                <w:rFonts w:asciiTheme="majorBidi" w:hAnsiTheme="majorBidi" w:cstheme="majorBidi"/>
+                <w:sz w:val="24"/>
+                <w:szCs w:val="24"/>
+              </w:rPr>
+            </w:pPr>
+            <w:r>
+              <w:rPr>
+                <w:rFonts w:asciiTheme="majorBidi" w:hAnsiTheme="majorBidi" w:cstheme="majorBidi"/>
+                <w:sz w:val="24"/>
+                <w:szCs w:val="24"/>
+              </w:rPr>
+              <w:t>UC-16, UC-20</w:t>
+            </w:r>
+          </w:p>
+        </w:tc>
+        <w:tc>
+          <w:tcPr>
+            <w:tcW w:w="3865" w:type="dxa"/>
+            <w:vAlign w:val="center"/>
+          </w:tcPr>
+          <w:p>
+            <w:pPr>
+              <w:rPr>
+                <w:rFonts w:asciiTheme="majorBidi" w:hAnsiTheme="majorBidi" w:cstheme="majorBidi"/>
+                <w:sz w:val="24"/>
+                <w:szCs w:val="24"/>
+              </w:rPr>
+            </w:pPr>
+            <w:r>
+              <w:rPr>
+                <w:rFonts w:asciiTheme="majorBidi" w:hAnsiTheme="majorBidi" w:cstheme="majorBidi"/>
+                <w:sz w:val="24"/>
+                <w:szCs w:val="24"/>
+              </w:rPr>
+              <w:t>Completing purchase, applying coupons, creating order items.</w:t>
+            </w:r>
+          </w:p>
+        </w:tc>
+      </w:tr>
+      <w:tr>
+        <w:tc>
+          <w:tcPr>
+            <w:tcW w:w="3116" w:type="dxa"/>
+            <w:vAlign w:val="center"/>
+          </w:tcPr>
+          <w:p>
+            <w:pPr>
+              <w:rPr>
+                <w:rFonts w:asciiTheme="majorBidi" w:hAnsiTheme="majorBidi" w:cstheme="majorBidi"/>
+                <w:b/>
+                <w:bCs/>
+                <w:sz w:val="24"/>
+                <w:szCs w:val="24"/>
+              </w:rPr>
+            </w:pPr>
+            <w:r>
+              <w:rPr>
+                <w:rStyle w:val="Strong"/>
+                <w:rFonts w:asciiTheme="majorBidi" w:hAnsiTheme="majorBidi" w:cstheme="majorBidi"/>
+                <w:b w:val="0"/>
+                <w:bCs w:val="0"/>
+                <w:sz w:val="24"/>
+                <w:szCs w:val="24"/>
+              </w:rPr>
+              <w:t>Payment Processing</w:t>
+            </w:r>
+          </w:p>
+        </w:tc>
+        <w:tc>
+          <w:tcPr>
+            <w:tcW w:w="2369" w:type="dxa"/>
+            <w:vAlign w:val="center"/>
+          </w:tcPr>
+          <w:p>
+            <w:pPr>
+              <w:rPr>
+                <w:rFonts w:asciiTheme="majorBidi" w:hAnsiTheme="majorBidi" w:cstheme="majorBidi"/>
+                <w:sz w:val="24"/>
+                <w:szCs w:val="24"/>
+              </w:rPr>
+            </w:pPr>
+            <w:r>
+              <w:rPr>
+                <w:rFonts w:asciiTheme="majorBidi" w:hAnsiTheme="majorBidi" w:cstheme="majorBidi"/>
+                <w:sz w:val="24"/>
+                <w:szCs w:val="24"/>
+              </w:rPr>
+              <w:t>UC-16, UC-20</w:t>
+            </w:r>
+          </w:p>
+        </w:tc>
+        <w:tc>
+          <w:tcPr>
+            <w:tcW w:w="3865" w:type="dxa"/>
+            <w:vAlign w:val="center"/>
+          </w:tcPr>
+          <w:p>
+            <w:pPr>
+              <w:rPr>
+                <w:rFonts w:asciiTheme="majorBidi" w:hAnsiTheme="majorBidi" w:cstheme="majorBidi"/>
+                <w:sz w:val="24"/>
+                <w:szCs w:val="24"/>
+              </w:rPr>
+            </w:pPr>
+            <w:r>
+              <w:rPr>
+                <w:rFonts w:asciiTheme="majorBidi" w:hAnsiTheme="majorBidi" w:cstheme="majorBidi"/>
+                <w:sz w:val="24"/>
+                <w:szCs w:val="24"/>
+              </w:rPr>
+              <w:t>Payment validation and updating order/payment status.</w:t>
+            </w:r>
+          </w:p>
+        </w:tc>
+      </w:tr>
+      <w:tr>
+        <w:tc>
+          <w:tcPr>
+            <w:tcW w:w="3116" w:type="dxa"/>
+            <w:vAlign w:val="center"/>
+          </w:tcPr>
+          <w:p>
+            <w:pPr>
+              <w:rPr>
+                <w:rFonts w:asciiTheme="majorBidi" w:hAnsiTheme="majorBidi" w:cstheme="majorBidi"/>
+                <w:b/>
+                <w:bCs/>
+                <w:sz w:val="24"/>
+                <w:szCs w:val="24"/>
+              </w:rPr>
+            </w:pPr>
+            <w:r>
+              <w:rPr>
+                <w:rStyle w:val="Strong"/>
+                <w:rFonts w:asciiTheme="majorBidi" w:hAnsiTheme="majorBidi" w:cstheme="majorBidi"/>
+                <w:b w:val="0"/>
+                <w:bCs w:val="0"/>
+                <w:sz w:val="24"/>
+                <w:szCs w:val="24"/>
+              </w:rPr>
+              <w:t>Order Tracking</w:t>
+            </w:r>
+          </w:p>
+        </w:tc>
+        <w:tc>
+          <w:tcPr>
+            <w:tcW w:w="2369" w:type="dxa"/>
+            <w:vAlign w:val="center"/>
+          </w:tcPr>
+          <w:p>
+            <w:pPr>
+              <w:rPr>
+                <w:rFonts w:asciiTheme="majorBidi" w:hAnsiTheme="majorBidi" w:cstheme="majorBidi"/>
+                <w:sz w:val="24"/>
+                <w:szCs w:val="24"/>
+              </w:rPr>
+            </w:pPr>
+            <w:r>
+              <w:rPr>
+                <w:rFonts w:asciiTheme="majorBidi" w:hAnsiTheme="majorBidi" w:cstheme="majorBidi"/>
+                <w:sz w:val="24"/>
+                <w:szCs w:val="24"/>
+              </w:rPr>
+              <w:t>UC-17, UC-18, UC-33</w:t>
+            </w:r>
+          </w:p>
+        </w:tc>
+        <w:tc>
+          <w:tcPr>
+            <w:tcW w:w="3865" w:type="dxa"/>
+            <w:vAlign w:val="center"/>
+          </w:tcPr>
+          <w:p>
+            <w:pPr>
+              <w:rPr>
+                <w:rFonts w:asciiTheme="majorBidi" w:hAnsiTheme="majorBidi" w:cstheme="majorBidi"/>
+                <w:sz w:val="24"/>
+                <w:szCs w:val="24"/>
+              </w:rPr>
+            </w:pPr>
+            <w:r>
+              <w:rPr>
+                <w:rFonts w:asciiTheme="majorBidi" w:hAnsiTheme="majorBidi" w:cstheme="majorBidi"/>
+                <w:sz w:val="24"/>
+                <w:szCs w:val="24"/>
+              </w:rPr>
+              <w:t>Viewing order status and history.</w:t>
+            </w:r>
+          </w:p>
+        </w:tc>
+      </w:tr>
+      <w:tr>
+        <w:tc>
+          <w:tcPr>
+            <w:tcW w:w="3116" w:type="dxa"/>
+            <w:vAlign w:val="center"/>
+          </w:tcPr>
+          <w:p>
+            <w:pPr>
+              <w:rPr>
+                <w:rFonts w:asciiTheme="majorBidi" w:hAnsiTheme="majorBidi" w:cstheme="majorBidi"/>
+                <w:b/>
+                <w:bCs/>
+                <w:sz w:val="24"/>
+                <w:szCs w:val="24"/>
+              </w:rPr>
+            </w:pPr>
+            <w:r>
+              <w:rPr>
+                <w:rStyle w:val="Strong"/>
+                <w:rFonts w:asciiTheme="majorBidi" w:hAnsiTheme="majorBidi" w:cstheme="majorBidi"/>
+                <w:b w:val="0"/>
+                <w:bCs w:val="0"/>
+                <w:sz w:val="24"/>
+                <w:szCs w:val="24"/>
+              </w:rPr>
+              <w:t>Admin Actions (Optional)</w:t>
+            </w:r>
+          </w:p>
+        </w:tc>
+        <w:tc>
+          <w:tcPr>
+            <w:tcW w:w="2369" w:type="dxa"/>
+            <w:vAlign w:val="center"/>
+          </w:tcPr>
+          <w:p>
+            <w:pPr>
+              <w:rPr>
+                <w:rFonts w:asciiTheme="majorBidi" w:hAnsiTheme="majorBidi" w:cstheme="majorBidi"/>
+                <w:sz w:val="24"/>
+                <w:szCs w:val="24"/>
+              </w:rPr>
+            </w:pPr>
+            <w:r>
+              <w:rPr>
+                <w:rFonts w:asciiTheme="majorBidi" w:hAnsiTheme="majorBidi" w:cstheme="majorBidi"/>
+                <w:sz w:val="24"/>
+                <w:szCs w:val="24"/>
+              </w:rPr>
+              <w:t>UC-23–UC-34</w:t>
+            </w:r>
+          </w:p>
+        </w:tc>
+        <w:tc>
+          <w:tcPr>
+            <w:tcW w:w="3865" w:type="dxa"/>
+            <w:vAlign w:val="center"/>
+          </w:tcPr>
+          <w:p>
+            <w:pPr>
+              <w:rPr>
+                <w:rFonts w:asciiTheme="majorBidi" w:hAnsiTheme="majorBidi" w:cstheme="majorBidi"/>
+                <w:sz w:val="24"/>
+                <w:szCs w:val="24"/>
+              </w:rPr>
+            </w:pPr>
+            <w:r>
+              <w:rPr>
+                <w:rFonts w:asciiTheme="majorBidi" w:hAnsiTheme="majorBidi" w:cstheme="majorBidi"/>
+                <w:sz w:val="24"/>
+                <w:szCs w:val="24"/>
+              </w:rPr>
+              <w:t>Admin login, dashboard, product/category management, order/user management.</w:t>
+            </w:r>
+          </w:p>
+        </w:tc>
+      </w:tr>
+    </w:tbl>
+    <w:p>
+      <w:pPr>
+        <w:rPr>
+          <w:rFonts w:asciiTheme="majorBidi" w:hAnsiTheme="majorBidi" w:cstheme="majorBidi"/>
+          <w:sz w:val="24"/>
+          <w:szCs w:val="24"/>
+        </w:rPr>
+      </w:pPr>
+    </w:p>
+    <w:p>
+      <w:pPr>
+        <w:rPr>
+          <w:rFonts w:asciiTheme="minorBidi" w:hAnsiTheme="minorBidi"/>
+          <w:b/>
+          <w:bCs/>
+          <w:sz w:val="28"/>
+          <w:szCs w:val="28"/>
+        </w:rPr>
+      </w:pPr>
+      <w:r>
+        <w:rPr>
+          <w:rFonts w:asciiTheme="minorBidi" w:hAnsiTheme="minorBidi"/>
+          <w:b/>
+          <w:bCs/>
+          <w:sz w:val="28"/>
+          <w:szCs w:val="28"/>
+        </w:rPr>
+        <w:t>4.1.2 Sequence Diagram Examples (ASCII/Text)</w:t>
+      </w:r>
+    </w:p>
+    <w:p>
+      <w:pPr>
+        <w:rPr>
+          <w:rFonts w:asciiTheme="minorBidi" w:hAnsiTheme="minorBidi"/>
+          <w:b/>
+          <w:bCs/>
+          <w:sz w:val="28"/>
+          <w:szCs w:val="28"/>
+        </w:rPr>
       </w:pPr>
       <w:bookmarkStart w:id="17" w:name="_Toc506458811"/>
       <w:bookmarkStart w:id="18" w:name="_Toc506459177"/>
       <w:bookmarkStart w:id="19" w:name="_Toc438068855"/>
+      <w:r>
+        <w:rPr>
+          <w:rFonts w:asciiTheme="minorBidi" w:hAnsiTheme="minorBidi"/>
+          <w:b/>
+          <w:bCs/>
+          <w:sz w:val="28"/>
+          <w:szCs w:val="28"/>
+        </w:rPr>
+        <w:t>4.1.2</w:t>
+      </w:r>
+      <w:r>
+        <w:rPr>
+          <w:rFonts w:asciiTheme="minorBidi" w:hAnsiTheme="minorBidi"/>
+          <w:b/>
+          <w:bCs/>
+          <w:sz w:val="28"/>
+          <w:szCs w:val="28"/>
+        </w:rPr>
+        <w:t xml:space="preserve">.1 </w:t>
+      </w:r>
+      <w:r>
+        <w:rPr>
+          <w:rFonts w:asciiTheme="minorBidi" w:hAnsiTheme="minorBidi"/>
+          <w:b/>
+          <w:bCs/>
+          <w:sz w:val="28"/>
+          <w:szCs w:val="28"/>
+        </w:rPr>
+        <w:t>User Registration &amp; Login (UC-1, UC-2, UC-3)</w:t>
+      </w:r>
+    </w:p>
+    <w:p>
+      <w:pPr>
+        <w:rPr>
+          <w:rFonts w:asciiTheme="minorBidi" w:hAnsiTheme="minorBidi"/>
+          <w:b/>
+          <w:bCs/>
+          <w:sz w:val="24"/>
+          <w:szCs w:val="24"/>
+        </w:rPr>
+      </w:pPr>
+    </w:p>
+    <w:p>
+      <w:pPr>
+        <w:keepNext/>
+        <w:jc w:val="center"/>
+      </w:pPr>
+      <w:r>
+        <w:rPr>
+          <w:rFonts w:asciiTheme="minorBidi" w:hAnsiTheme="minorBidi"/>
+          <w:b/>
+          <w:bCs/>
+          <w:noProof/>
+          <w:sz w:val="24"/>
+          <w:szCs w:val="24"/>
+        </w:rPr>
+        <w:lastRenderedPageBreak/>
+        <w:drawing>
+          <wp:inline distT="0" distB="0" distL="0" distR="0" wp14:anchorId="3543C3EE" wp14:editId="08A4DF5E">
+            <wp:extent cx="3601316" cy="2867398"/>
+            <wp:effectExtent l="0" t="0" r="0" b="0"/>
+            <wp:docPr id="2087308633" name="Picture 7"/>
+            <wp:cNvGraphicFramePr>
+              <a:graphicFrameLocks xmlns:a="http://schemas.openxmlformats.org/drawingml/2006/main" noChangeAspect="1"/>
+            </wp:cNvGraphicFramePr>
+            <a:graphic xmlns:a="http://schemas.openxmlformats.org/drawingml/2006/main">
+              <a:graphicData uri="http://schemas.openxmlformats.org/drawingml/2006/picture">
+                <pic:pic xmlns:pic="http://schemas.openxmlformats.org/drawingml/2006/picture">
+                  <pic:nvPicPr>
+                    <pic:cNvPr id="0" name="Picture 2"/>
+                    <pic:cNvPicPr>
+                      <a:picLocks noChangeAspect="1" noChangeArrowheads="1"/>
+                    </pic:cNvPicPr>
+                  </pic:nvPicPr>
+                  <pic:blipFill rotWithShape="1">
+                    <a:blip r:embed="rId58">
+                      <a:extLst>
+                        <a:ext uri="{28A0092B-C50C-407E-A947-70E740481C1C}">
+                          <a14:useLocalDpi xmlns:a14="http://schemas.microsoft.com/office/drawing/2010/main" val="0"/>
+                        </a:ext>
+                      </a:extLst>
+                    </a:blip>
+                    <a:srcRect l="2198" t="2593" r="21669" b="20736"/>
+                    <a:stretch>
+                      <a:fillRect/>
+                    </a:stretch>
+                  </pic:blipFill>
+                  <pic:spPr bwMode="auto">
+                    <a:xfrm>
+                      <a:off x="0" y="0"/>
+                      <a:ext cx="3602158" cy="2868068"/>
+                    </a:xfrm>
+                    <a:prstGeom prst="rect">
+                      <a:avLst/>
+                    </a:prstGeom>
+                    <a:noFill/>
+                    <a:ln>
+                      <a:noFill/>
+                    </a:ln>
+                    <a:extLst>
+                      <a:ext uri="{53640926-AAD7-44D8-BBD7-CCE9431645EC}">
+                        <a14:shadowObscured xmlns:a14="http://schemas.microsoft.com/office/drawing/2010/main"/>
+                      </a:ext>
+                    </a:extLst>
+                  </pic:spPr>
+                </pic:pic>
+              </a:graphicData>
+            </a:graphic>
+          </wp:inline>
+        </w:drawing>
+      </w:r>
+    </w:p>
+    <w:p>
+      <w:pPr>
+        <w:pStyle w:val="Caption"/>
+        <w:jc w:val="center"/>
+        <w:rPr>
+          <w:rFonts w:asciiTheme="minorBidi" w:hAnsiTheme="minorBidi"/>
+          <w:b/>
+          <w:bCs/>
+          <w:sz w:val="24"/>
+          <w:szCs w:val="24"/>
+        </w:rPr>
+      </w:pPr>
+      <w:r>
+        <w:t xml:space="preserve">Figure </w:t>
+      </w:r>
+      <w:r>
+        <w:fldChar w:fldCharType="begin"/>
+      </w:r>
+      <w:r>
+        <w:instrText xml:space="preserve"> SEQ Figure \* ARABIC </w:instrText>
+      </w:r>
+      <w:r>
+        <w:fldChar w:fldCharType="separate"/>
+      </w:r>
+      <w:r>
+        <w:rPr>
+          <w:noProof/>
+        </w:rPr>
+        <w:t>48</w:t>
+      </w:r>
+      <w:r>
+        <w:fldChar w:fldCharType="end"/>
+      </w:r>
+      <w:r>
+        <w:t xml:space="preserve"> </w:t>
+      </w:r>
+      <w:r>
+        <w:t xml:space="preserve">User Registration &amp; Login </w:t>
+      </w:r>
+      <w:r>
+        <w:t>Sequence Diagram</w:t>
+      </w:r>
+    </w:p>
+    <w:p>
+      <w:pPr>
+        <w:rPr>
+          <w:rFonts w:asciiTheme="minorBidi" w:hAnsiTheme="minorBidi"/>
+          <w:b/>
+          <w:bCs/>
+          <w:sz w:val="24"/>
+          <w:szCs w:val="24"/>
+        </w:rPr>
+      </w:pPr>
+    </w:p>
+    <w:p>
+      <w:pPr>
+        <w:rPr>
+          <w:rFonts w:asciiTheme="minorBidi" w:hAnsiTheme="minorBidi"/>
+          <w:b/>
+          <w:bCs/>
+          <w:sz w:val="24"/>
+          <w:szCs w:val="24"/>
+        </w:rPr>
+      </w:pPr>
+      <w:r>
+        <w:rPr>
+          <w:rFonts w:asciiTheme="minorBidi" w:hAnsiTheme="minorBidi"/>
+          <w:b/>
+          <w:bCs/>
+          <w:sz w:val="24"/>
+          <w:szCs w:val="24"/>
+        </w:rPr>
+        <w:t>Description:</w:t>
+      </w:r>
+    </w:p>
+    <w:p>
+      <w:pPr>
+        <w:numPr>
+          <w:ilvl w:val="0"/>
+          <w:numId w:val="97"/>
+        </w:numPr>
+        <w:rPr>
+          <w:rFonts w:asciiTheme="majorBidi" w:hAnsiTheme="majorBidi" w:cstheme="majorBidi"/>
+          <w:sz w:val="24"/>
+          <w:szCs w:val="24"/>
+        </w:rPr>
+      </w:pPr>
+      <w:r>
+        <w:rPr>
+          <w:rFonts w:asciiTheme="majorBidi" w:hAnsiTheme="majorBidi" w:cstheme="majorBidi"/>
+          <w:sz w:val="24"/>
+          <w:szCs w:val="24"/>
+        </w:rPr>
+        <w:t>User registers → System validates → UserDB stores data → Confirmation sent.</w:t>
+      </w:r>
+    </w:p>
+    <w:p>
+      <w:pPr>
+        <w:numPr>
+          <w:ilvl w:val="0"/>
+          <w:numId w:val="97"/>
+        </w:numPr>
+        <w:rPr>
+          <w:rFonts w:asciiTheme="majorBidi" w:hAnsiTheme="majorBidi" w:cstheme="majorBidi"/>
+          <w:sz w:val="24"/>
+          <w:szCs w:val="24"/>
+        </w:rPr>
+      </w:pPr>
+      <w:r>
+        <w:rPr>
+          <w:rFonts w:asciiTheme="majorBidi" w:hAnsiTheme="majorBidi" w:cstheme="majorBidi"/>
+          <w:sz w:val="24"/>
+          <w:szCs w:val="24"/>
+        </w:rPr>
+        <w:t>User logs in → System checks credentials → Grants access if valid.</w:t>
+      </w:r>
+    </w:p>
+    <w:p>
+      <w:pPr>
+        <w:rPr>
+          <w:rFonts w:asciiTheme="minorBidi" w:hAnsiTheme="minorBidi"/>
+          <w:b/>
+          <w:bCs/>
+          <w:sz w:val="28"/>
+          <w:szCs w:val="28"/>
+        </w:rPr>
+      </w:pPr>
+      <w:r>
+        <w:rPr>
+          <w:rFonts w:asciiTheme="minorBidi" w:hAnsiTheme="minorBidi"/>
+          <w:b/>
+          <w:bCs/>
+          <w:sz w:val="28"/>
+          <w:szCs w:val="28"/>
+        </w:rPr>
+        <w:t>4.1.2.</w:t>
+      </w:r>
+      <w:r>
+        <w:rPr>
+          <w:rFonts w:asciiTheme="minorBidi" w:hAnsiTheme="minorBidi"/>
+          <w:b/>
+          <w:bCs/>
+          <w:sz w:val="28"/>
+          <w:szCs w:val="28"/>
+        </w:rPr>
+        <w:t>2</w:t>
+      </w:r>
+      <w:r>
+        <w:rPr>
+          <w:rFonts w:asciiTheme="minorBidi" w:hAnsiTheme="minorBidi"/>
+          <w:b/>
+          <w:bCs/>
+          <w:sz w:val="28"/>
+          <w:szCs w:val="28"/>
+        </w:rPr>
+        <w:t xml:space="preserve"> Browse/Search Products (UC-4, UC-8, UC-9, UC-10, UC-21)</w:t>
+      </w:r>
+    </w:p>
+    <w:p>
+      <w:pPr>
+        <w:keepNext/>
+        <w:jc w:val="center"/>
+      </w:pPr>
+      <w:r>
+        <w:rPr>
+          <w:rFonts w:asciiTheme="minorBidi" w:hAnsiTheme="minorBidi"/>
+          <w:b/>
+          <w:bCs/>
+          <w:noProof/>
+          <w:sz w:val="24"/>
+          <w:szCs w:val="24"/>
+        </w:rPr>
+        <w:lastRenderedPageBreak/>
+        <w:drawing>
+          <wp:inline distT="0" distB="0" distL="0" distR="0" wp14:anchorId="2A804279" wp14:editId="44D6172F">
+            <wp:extent cx="4549775" cy="3206339"/>
+            <wp:effectExtent l="0" t="0" r="3175" b="0"/>
+            <wp:docPr id="1022750262" name="Picture 8"/>
+            <wp:cNvGraphicFramePr>
+              <a:graphicFrameLocks xmlns:a="http://schemas.openxmlformats.org/drawingml/2006/main" noChangeAspect="1"/>
+            </wp:cNvGraphicFramePr>
+            <a:graphic xmlns:a="http://schemas.openxmlformats.org/drawingml/2006/main">
+              <a:graphicData uri="http://schemas.openxmlformats.org/drawingml/2006/picture">
+                <pic:pic xmlns:pic="http://schemas.openxmlformats.org/drawingml/2006/picture">
+                  <pic:nvPicPr>
+                    <pic:cNvPr id="0" name="Picture 3"/>
+                    <pic:cNvPicPr>
+                      <a:picLocks noChangeAspect="1" noChangeArrowheads="1"/>
+                    </pic:cNvPicPr>
+                  </pic:nvPicPr>
+                  <pic:blipFill rotWithShape="1">
+                    <a:blip r:embed="rId59">
+                      <a:extLst>
+                        <a:ext uri="{28A0092B-C50C-407E-A947-70E740481C1C}">
+                          <a14:useLocalDpi xmlns:a14="http://schemas.microsoft.com/office/drawing/2010/main" val="0"/>
+                        </a:ext>
+                      </a:extLst>
+                    </a:blip>
+                    <a:srcRect l="1516" t="1756" r="21912" b="24334"/>
+                    <a:stretch>
+                      <a:fillRect/>
+                    </a:stretch>
+                  </pic:blipFill>
+                  <pic:spPr bwMode="auto">
+                    <a:xfrm>
+                      <a:off x="0" y="0"/>
+                      <a:ext cx="4551201" cy="3207344"/>
+                    </a:xfrm>
+                    <a:prstGeom prst="rect">
+                      <a:avLst/>
+                    </a:prstGeom>
+                    <a:noFill/>
+                    <a:ln>
+                      <a:noFill/>
+                    </a:ln>
+                    <a:extLst>
+                      <a:ext uri="{53640926-AAD7-44D8-BBD7-CCE9431645EC}">
+                        <a14:shadowObscured xmlns:a14="http://schemas.microsoft.com/office/drawing/2010/main"/>
+                      </a:ext>
+                    </a:extLst>
+                  </pic:spPr>
+                </pic:pic>
+              </a:graphicData>
+            </a:graphic>
+          </wp:inline>
+        </w:drawing>
+      </w:r>
+    </w:p>
+    <w:p>
+      <w:pPr>
+        <w:pStyle w:val="Caption"/>
+        <w:jc w:val="center"/>
+      </w:pPr>
+      <w:r>
+        <w:t xml:space="preserve">Figure </w:t>
+      </w:r>
+      <w:r>
+        <w:fldChar w:fldCharType="begin"/>
+      </w:r>
+      <w:r>
+        <w:instrText xml:space="preserve"> SEQ Figure \* ARABIC </w:instrText>
+      </w:r>
+      <w:r>
+        <w:fldChar w:fldCharType="separate"/>
+      </w:r>
+      <w:r>
+        <w:rPr>
+          <w:noProof/>
+        </w:rPr>
+        <w:t>49</w:t>
+      </w:r>
+      <w:r>
+        <w:fldChar w:fldCharType="end"/>
+      </w:r>
+      <w:r>
+        <w:t xml:space="preserve"> </w:t>
+      </w:r>
+      <w:r>
+        <w:t xml:space="preserve">Browse/Search Products </w:t>
+      </w:r>
+      <w:r>
+        <w:t>Sequence Diagram</w:t>
+      </w:r>
+    </w:p>
+    <w:p>
+      <w:pPr>
+        <w:rPr>
+          <w:rFonts w:asciiTheme="minorBidi" w:hAnsiTheme="minorBidi"/>
+          <w:b/>
+          <w:bCs/>
+          <w:sz w:val="24"/>
+          <w:szCs w:val="24"/>
+        </w:rPr>
+      </w:pPr>
+      <w:r>
+        <w:rPr>
+          <w:rFonts w:asciiTheme="minorBidi" w:hAnsiTheme="minorBidi"/>
+          <w:b/>
+          <w:bCs/>
+          <w:sz w:val="24"/>
+          <w:szCs w:val="24"/>
+        </w:rPr>
+        <w:t>Description:</w:t>
+      </w:r>
+    </w:p>
+    <w:p>
+      <w:pPr>
+        <w:pStyle w:val="ListParagraph"/>
+        <w:numPr>
+          <w:ilvl w:val="0"/>
+          <w:numId w:val="88"/>
+        </w:numPr>
+      </w:pPr>
+      <w:r>
+        <w:t>User browses categories, searches keywords, applies filters, and sees recommended products.</w:t>
+      </w:r>
+    </w:p>
+    <w:p>
+      <w:pPr>
+        <w:rPr>
+          <w:rFonts w:asciiTheme="minorBidi" w:hAnsiTheme="minorBidi"/>
+          <w:b/>
+          <w:bCs/>
+          <w:sz w:val="24"/>
+          <w:szCs w:val="24"/>
+        </w:rPr>
+      </w:pPr>
+    </w:p>
+    <w:p>
+      <w:pPr>
+        <w:rPr>
+          <w:rFonts w:asciiTheme="minorBidi" w:hAnsiTheme="minorBidi"/>
+          <w:b/>
+          <w:bCs/>
+          <w:sz w:val="28"/>
+          <w:szCs w:val="28"/>
+        </w:rPr>
+      </w:pPr>
+      <w:r>
+        <w:rPr>
+          <w:rFonts w:asciiTheme="minorBidi" w:hAnsiTheme="minorBidi"/>
+          <w:b/>
+          <w:bCs/>
+          <w:sz w:val="28"/>
+          <w:szCs w:val="28"/>
+        </w:rPr>
+        <w:t>4.1.2.</w:t>
+      </w:r>
+      <w:r>
+        <w:rPr>
+          <w:rFonts w:asciiTheme="minorBidi" w:hAnsiTheme="minorBidi"/>
+          <w:b/>
+          <w:bCs/>
+          <w:sz w:val="28"/>
+          <w:szCs w:val="28"/>
+        </w:rPr>
+        <w:t>3</w:t>
+      </w:r>
+      <w:r>
+        <w:rPr>
+          <w:rFonts w:asciiTheme="minorBidi" w:hAnsiTheme="minorBidi"/>
+          <w:b/>
+          <w:bCs/>
+          <w:sz w:val="28"/>
+          <w:szCs w:val="28"/>
+        </w:rPr>
+        <w:t xml:space="preserve"> Cart Management (UC-11, UC-12, UC-13)</w:t>
+      </w:r>
+    </w:p>
+    <w:p>
+      <w:pPr>
+        <w:keepNext/>
+        <w:jc w:val="center"/>
+      </w:pPr>
+      <w:r>
+        <w:rPr>
+          <w:rFonts w:asciiTheme="minorBidi" w:hAnsiTheme="minorBidi"/>
+          <w:b/>
+          <w:bCs/>
+          <w:noProof/>
+          <w:sz w:val="24"/>
+          <w:szCs w:val="24"/>
+        </w:rPr>
+        <w:drawing>
+          <wp:inline distT="0" distB="0" distL="0" distR="0" wp14:anchorId="62718050" wp14:editId="40B03941">
+            <wp:extent cx="4315518" cy="2451639"/>
+            <wp:effectExtent l="0" t="0" r="0" b="0"/>
+            <wp:docPr id="1765453596" name="Picture 9"/>
+            <wp:cNvGraphicFramePr>
+              <a:graphicFrameLocks xmlns:a="http://schemas.openxmlformats.org/drawingml/2006/main" noChangeAspect="1"/>
+            </wp:cNvGraphicFramePr>
+            <a:graphic xmlns:a="http://schemas.openxmlformats.org/drawingml/2006/main">
+              <a:graphicData uri="http://schemas.openxmlformats.org/drawingml/2006/picture">
+                <pic:pic xmlns:pic="http://schemas.openxmlformats.org/drawingml/2006/picture">
+                  <pic:nvPicPr>
+                    <pic:cNvPr id="0" name="Picture 4"/>
+                    <pic:cNvPicPr>
+                      <a:picLocks noChangeAspect="1" noChangeArrowheads="1"/>
+                    </pic:cNvPicPr>
+                  </pic:nvPicPr>
+                  <pic:blipFill rotWithShape="1">
+                    <a:blip r:embed="rId60">
+                      <a:extLst>
+                        <a:ext uri="{28A0092B-C50C-407E-A947-70E740481C1C}">
+                          <a14:useLocalDpi xmlns:a14="http://schemas.microsoft.com/office/drawing/2010/main" val="0"/>
+                        </a:ext>
+                      </a:extLst>
+                    </a:blip>
+                    <a:srcRect l="1502" r="20505" b="22531"/>
+                    <a:stretch>
+                      <a:fillRect/>
+                    </a:stretch>
+                  </pic:blipFill>
+                  <pic:spPr bwMode="auto">
+                    <a:xfrm>
+                      <a:off x="0" y="0"/>
+                      <a:ext cx="4316603" cy="2452255"/>
+                    </a:xfrm>
+                    <a:prstGeom prst="rect">
+                      <a:avLst/>
+                    </a:prstGeom>
+                    <a:noFill/>
+                    <a:ln>
+                      <a:noFill/>
+                    </a:ln>
+                    <a:extLst>
+                      <a:ext uri="{53640926-AAD7-44D8-BBD7-CCE9431645EC}">
+                        <a14:shadowObscured xmlns:a14="http://schemas.microsoft.com/office/drawing/2010/main"/>
+                      </a:ext>
+                    </a:extLst>
+                  </pic:spPr>
+                </pic:pic>
+              </a:graphicData>
+            </a:graphic>
+          </wp:inline>
+        </w:drawing>
+      </w:r>
+    </w:p>
+    <w:p>
+      <w:pPr>
+        <w:pStyle w:val="Caption"/>
+        <w:jc w:val="center"/>
+        <w:rPr>
+          <w:rFonts w:asciiTheme="minorBidi" w:hAnsiTheme="minorBidi"/>
+          <w:b/>
+          <w:bCs/>
+          <w:sz w:val="24"/>
+          <w:szCs w:val="24"/>
+        </w:rPr>
+      </w:pPr>
+      <w:r>
+        <w:t xml:space="preserve">Figure </w:t>
+      </w:r>
+      <w:r>
+        <w:fldChar w:fldCharType="begin"/>
+      </w:r>
+      <w:r>
+        <w:instrText xml:space="preserve"> SEQ Figure \* ARABIC </w:instrText>
+      </w:r>
+      <w:r>
+        <w:fldChar w:fldCharType="separate"/>
+      </w:r>
+      <w:r>
+        <w:rPr>
+          <w:noProof/>
+        </w:rPr>
+        <w:t>50</w:t>
+      </w:r>
+      <w:r>
+        <w:fldChar w:fldCharType="end"/>
+      </w:r>
+      <w:r>
+        <w:t xml:space="preserve"> </w:t>
+      </w:r>
+      <w:r>
+        <w:t xml:space="preserve">Cart Management </w:t>
+      </w:r>
+      <w:r>
+        <w:t>Sequence Diagram</w:t>
+      </w:r>
+    </w:p>
+    <w:p>
+      <w:pPr>
+        <w:rPr>
+          <w:rFonts w:asciiTheme="minorBidi" w:hAnsiTheme="minorBidi"/>
+          <w:b/>
+          <w:bCs/>
+          <w:sz w:val="24"/>
+          <w:szCs w:val="24"/>
+        </w:rPr>
+      </w:pPr>
+      <w:r>
+        <w:rPr>
+          <w:rFonts w:asciiTheme="minorBidi" w:hAnsiTheme="minorBidi"/>
+          <w:b/>
+          <w:bCs/>
+          <w:sz w:val="24"/>
+          <w:szCs w:val="24"/>
+        </w:rPr>
+        <w:lastRenderedPageBreak/>
+        <w:t>Description:</w:t>
+      </w:r>
+    </w:p>
+    <w:p>
+      <w:pPr>
+        <w:pStyle w:val="NormalWeb"/>
+        <w:numPr>
+          <w:ilvl w:val="0"/>
+          <w:numId w:val="88"/>
+        </w:numPr>
+      </w:pPr>
+      <w:r>
+        <w:t>User adds, updates, or removes products from cart. System validates stock and updates cart.</w:t>
+      </w:r>
+    </w:p>
+    <w:p>
+      <w:pPr>
+        <w:rPr>
+          <w:rFonts w:asciiTheme="minorBidi" w:hAnsiTheme="minorBidi"/>
+          <w:b/>
+          <w:bCs/>
+          <w:sz w:val="28"/>
+          <w:szCs w:val="28"/>
+        </w:rPr>
+      </w:pPr>
+      <w:r>
+        <w:rPr>
+          <w:rFonts w:asciiTheme="minorBidi" w:hAnsiTheme="minorBidi"/>
+          <w:b/>
+          <w:bCs/>
+          <w:sz w:val="28"/>
+          <w:szCs w:val="28"/>
+        </w:rPr>
+        <w:t>4.1.2.</w:t>
+      </w:r>
+      <w:r>
+        <w:rPr>
+          <w:rFonts w:asciiTheme="minorBidi" w:hAnsiTheme="minorBidi"/>
+          <w:b/>
+          <w:bCs/>
+          <w:sz w:val="28"/>
+          <w:szCs w:val="28"/>
+        </w:rPr>
+        <w:t>4</w:t>
+      </w:r>
+      <w:r>
+        <w:rPr>
+          <w:rFonts w:asciiTheme="minorBidi" w:hAnsiTheme="minorBidi"/>
+          <w:b/>
+          <w:bCs/>
+          <w:sz w:val="28"/>
+          <w:szCs w:val="28"/>
+        </w:rPr>
+        <w:t xml:space="preserve"> </w:t>
+      </w:r>
+      <w:r>
+        <w:rPr>
+          <w:rFonts w:asciiTheme="minorBidi" w:hAnsiTheme="minorBidi"/>
+          <w:b/>
+          <w:bCs/>
+          <w:sz w:val="28"/>
+          <w:szCs w:val="28"/>
+        </w:rPr>
+        <w:t>Wishlist Management (UC-14, UC-15)</w:t>
+      </w:r>
+    </w:p>
+    <w:p>
+      <w:pPr>
+        <w:keepNext/>
+        <w:jc w:val="center"/>
+      </w:pPr>
+      <w:r>
+        <w:rPr>
+          <w:rFonts w:asciiTheme="minorBidi" w:hAnsiTheme="minorBidi"/>
+          <w:b/>
+          <w:bCs/>
+          <w:noProof/>
+          <w:sz w:val="24"/>
+          <w:szCs w:val="24"/>
+        </w:rPr>
+        <w:drawing>
+          <wp:inline distT="0" distB="0" distL="0" distR="0" wp14:anchorId="321E5A59" wp14:editId="12D286E4">
+            <wp:extent cx="4731327" cy="2791460"/>
+            <wp:effectExtent l="0" t="0" r="0" b="0"/>
+            <wp:docPr id="1173649303" name="Picture 10"/>
+            <wp:cNvGraphicFramePr>
+              <a:graphicFrameLocks xmlns:a="http://schemas.openxmlformats.org/drawingml/2006/main" noChangeAspect="1"/>
+            </wp:cNvGraphicFramePr>
+            <a:graphic xmlns:a="http://schemas.openxmlformats.org/drawingml/2006/main">
+              <a:graphicData uri="http://schemas.openxmlformats.org/drawingml/2006/picture">
+                <pic:pic xmlns:pic="http://schemas.openxmlformats.org/drawingml/2006/picture">
+                  <pic:nvPicPr>
+                    <pic:cNvPr id="0" name="Picture 5"/>
+                    <pic:cNvPicPr>
+                      <a:picLocks noChangeAspect="1" noChangeArrowheads="1"/>
+                    </pic:cNvPicPr>
+                  </pic:nvPicPr>
+                  <pic:blipFill rotWithShape="1">
+                    <a:blip r:embed="rId61">
+                      <a:extLst>
+                        <a:ext uri="{28A0092B-C50C-407E-A947-70E740481C1C}">
+                          <a14:useLocalDpi xmlns:a14="http://schemas.microsoft.com/office/drawing/2010/main" val="0"/>
+                        </a:ext>
+                      </a:extLst>
+                    </a:blip>
+                    <a:srcRect r="20390" b="18781"/>
+                    <a:stretch>
+                      <a:fillRect/>
+                    </a:stretch>
+                  </pic:blipFill>
+                  <pic:spPr bwMode="auto">
+                    <a:xfrm>
+                      <a:off x="0" y="0"/>
+                      <a:ext cx="4731719" cy="2791691"/>
+                    </a:xfrm>
+                    <a:prstGeom prst="rect">
+                      <a:avLst/>
+                    </a:prstGeom>
+                    <a:noFill/>
+                    <a:ln>
+                      <a:noFill/>
+                    </a:ln>
+                    <a:extLst>
+                      <a:ext uri="{53640926-AAD7-44D8-BBD7-CCE9431645EC}">
+                        <a14:shadowObscured xmlns:a14="http://schemas.microsoft.com/office/drawing/2010/main"/>
+                      </a:ext>
+                    </a:extLst>
+                  </pic:spPr>
+                </pic:pic>
+              </a:graphicData>
+            </a:graphic>
+          </wp:inline>
+        </w:drawing>
+      </w:r>
+    </w:p>
+    <w:p>
+      <w:pPr>
+        <w:pStyle w:val="Caption"/>
+        <w:jc w:val="center"/>
+        <w:rPr>
+          <w:rFonts w:asciiTheme="minorBidi" w:hAnsiTheme="minorBidi"/>
+          <w:b/>
+          <w:bCs/>
+          <w:sz w:val="24"/>
+          <w:szCs w:val="24"/>
+        </w:rPr>
+      </w:pPr>
+      <w:r>
+        <w:t xml:space="preserve">Figure </w:t>
+      </w:r>
+      <w:r>
+        <w:fldChar w:fldCharType="begin"/>
+      </w:r>
+      <w:r>
+        <w:instrText xml:space="preserve"> SEQ Figure \* ARABIC </w:instrText>
+      </w:r>
+      <w:r>
+        <w:fldChar w:fldCharType="separate"/>
+      </w:r>
+      <w:r>
+        <w:rPr>
+          <w:noProof/>
+        </w:rPr>
+        <w:t>51</w:t>
+      </w:r>
+      <w:r>
+        <w:fldChar w:fldCharType="end"/>
+      </w:r>
+      <w:r>
+        <w:t xml:space="preserve"> </w:t>
+      </w:r>
+      <w:r>
+        <w:t xml:space="preserve">Wishlist Management </w:t>
+      </w:r>
+      <w:r>
+        <w:t>Sequence Diagram</w:t>
+      </w:r>
+    </w:p>
+    <w:p>
+      <w:pPr>
+        <w:rPr>
+          <w:rFonts w:asciiTheme="minorBidi" w:hAnsiTheme="minorBidi"/>
+          <w:b/>
+          <w:bCs/>
+          <w:sz w:val="24"/>
+          <w:szCs w:val="24"/>
+        </w:rPr>
+      </w:pPr>
+      <w:r>
+        <w:rPr>
+          <w:rFonts w:asciiTheme="minorBidi" w:hAnsiTheme="minorBidi"/>
+          <w:b/>
+          <w:bCs/>
+          <w:sz w:val="24"/>
+          <w:szCs w:val="24"/>
+        </w:rPr>
+        <w:t>Description:</w:t>
+      </w:r>
+    </w:p>
+    <w:p>
+      <w:pPr>
+        <w:pStyle w:val="NormalWeb"/>
+        <w:numPr>
+          <w:ilvl w:val="0"/>
+          <w:numId w:val="88"/>
+        </w:numPr>
+      </w:pPr>
+      <w:r>
+        <w:t>User manages wishlist. System updates database and confirms actions.</w:t>
+      </w:r>
+    </w:p>
+    <w:p/>
+    <w:p>
+      <w:pPr>
+        <w:rPr>
+          <w:rFonts w:asciiTheme="minorBidi" w:hAnsiTheme="minorBidi"/>
+          <w:b/>
+          <w:bCs/>
+          <w:sz w:val="28"/>
+          <w:szCs w:val="28"/>
+        </w:rPr>
+      </w:pPr>
+      <w:r>
+        <w:rPr>
+          <w:rFonts w:asciiTheme="minorBidi" w:hAnsiTheme="minorBidi"/>
+          <w:b/>
+          <w:bCs/>
+          <w:sz w:val="28"/>
+          <w:szCs w:val="28"/>
+        </w:rPr>
+        <w:br w:type="page"/>
+      </w:r>
+    </w:p>
+    <w:p>
+      <w:pPr>
+        <w:rPr>
+          <w:rFonts w:asciiTheme="minorBidi" w:hAnsiTheme="minorBidi"/>
+          <w:b/>
+          <w:bCs/>
+          <w:sz w:val="28"/>
+          <w:szCs w:val="28"/>
+        </w:rPr>
+      </w:pPr>
+      <w:r>
+        <w:rPr>
+          <w:rFonts w:asciiTheme="minorBidi" w:hAnsiTheme="minorBidi"/>
+          <w:b/>
+          <w:bCs/>
+          <w:sz w:val="28"/>
+          <w:szCs w:val="28"/>
+        </w:rPr>
+        <w:lastRenderedPageBreak/>
+        <w:t>4.1.2.</w:t>
+      </w:r>
+      <w:r>
+        <w:rPr>
+          <w:rFonts w:asciiTheme="minorBidi" w:hAnsiTheme="minorBidi"/>
+          <w:b/>
+          <w:bCs/>
+          <w:sz w:val="28"/>
+          <w:szCs w:val="28"/>
+        </w:rPr>
+        <w:t>5</w:t>
+      </w:r>
+      <w:r>
+        <w:rPr>
+          <w:rFonts w:asciiTheme="minorBidi" w:hAnsiTheme="minorBidi"/>
+          <w:b/>
+          <w:bCs/>
+          <w:sz w:val="28"/>
+          <w:szCs w:val="28"/>
+        </w:rPr>
+        <w:t xml:space="preserve"> </w:t>
+      </w:r>
+      <w:r>
+        <w:rPr>
+          <w:rFonts w:asciiTheme="minorBidi" w:hAnsiTheme="minorBidi"/>
+          <w:b/>
+          <w:bCs/>
+          <w:sz w:val="28"/>
+          <w:szCs w:val="28"/>
+        </w:rPr>
+        <w:t>Checkout &amp; Order Placement</w:t>
+      </w:r>
+      <w:r>
+        <w:rPr>
+          <w:rFonts w:asciiTheme="minorBidi" w:hAnsiTheme="minorBidi"/>
+          <w:b/>
+          <w:bCs/>
+          <w:sz w:val="28"/>
+          <w:szCs w:val="28"/>
+        </w:rPr>
+        <w:t xml:space="preserve"> </w:t>
+      </w:r>
+      <w:r>
+        <w:rPr>
+          <w:rFonts w:asciiTheme="minorBidi" w:hAnsiTheme="minorBidi"/>
+          <w:b/>
+          <w:bCs/>
+          <w:sz w:val="28"/>
+          <w:szCs w:val="28"/>
+        </w:rPr>
+        <w:t>(UC-16, UC-20)</w:t>
+      </w:r>
+    </w:p>
+    <w:p>
+      <w:pPr>
+        <w:keepNext/>
+        <w:jc w:val="center"/>
+      </w:pPr>
+      <w:r>
+        <w:rPr>
+          <w:noProof/>
+        </w:rPr>
+        <w:drawing>
+          <wp:inline distT="0" distB="0" distL="0" distR="0" wp14:anchorId="31861606" wp14:editId="650368A8">
+            <wp:extent cx="4682836" cy="2520950"/>
+            <wp:effectExtent l="0" t="0" r="3810" b="0"/>
+            <wp:docPr id="1834053184" name="Picture 13"/>
+            <wp:cNvGraphicFramePr>
+              <a:graphicFrameLocks xmlns:a="http://schemas.openxmlformats.org/drawingml/2006/main" noChangeAspect="1"/>
+            </wp:cNvGraphicFramePr>
+            <a:graphic xmlns:a="http://schemas.openxmlformats.org/drawingml/2006/main">
+              <a:graphicData uri="http://schemas.openxmlformats.org/drawingml/2006/picture">
+                <pic:pic xmlns:pic="http://schemas.openxmlformats.org/drawingml/2006/picture">
+                  <pic:nvPicPr>
+                    <pic:cNvPr id="0" name="Picture 8"/>
+                    <pic:cNvPicPr>
+                      <a:picLocks noChangeAspect="1" noChangeArrowheads="1"/>
+                    </pic:cNvPicPr>
+                  </pic:nvPicPr>
+                  <pic:blipFill rotWithShape="1">
+                    <a:blip r:embed="rId62">
+                      <a:extLst>
+                        <a:ext uri="{28A0092B-C50C-407E-A947-70E740481C1C}">
+                          <a14:useLocalDpi xmlns:a14="http://schemas.microsoft.com/office/drawing/2010/main" val="0"/>
+                        </a:ext>
+                      </a:extLst>
+                    </a:blip>
+                    <a:srcRect r="21194" b="21275"/>
+                    <a:stretch>
+                      <a:fillRect/>
+                    </a:stretch>
+                  </pic:blipFill>
+                  <pic:spPr bwMode="auto">
+                    <a:xfrm>
+                      <a:off x="0" y="0"/>
+                      <a:ext cx="4683908" cy="2521527"/>
+                    </a:xfrm>
+                    <a:prstGeom prst="rect">
+                      <a:avLst/>
+                    </a:prstGeom>
+                    <a:noFill/>
+                    <a:ln>
+                      <a:noFill/>
+                    </a:ln>
+                    <a:extLst>
+                      <a:ext uri="{53640926-AAD7-44D8-BBD7-CCE9431645EC}">
+                        <a14:shadowObscured xmlns:a14="http://schemas.microsoft.com/office/drawing/2010/main"/>
+                      </a:ext>
+                    </a:extLst>
+                  </pic:spPr>
+                </pic:pic>
+              </a:graphicData>
+            </a:graphic>
+          </wp:inline>
+        </w:drawing>
+      </w:r>
+    </w:p>
+    <w:p>
+      <w:pPr>
+        <w:pStyle w:val="Caption"/>
+        <w:jc w:val="center"/>
+        <w:rPr>
+          <w:rFonts w:asciiTheme="minorBidi" w:hAnsiTheme="minorBidi"/>
+          <w:b/>
+          <w:bCs/>
+          <w:sz w:val="24"/>
+          <w:szCs w:val="24"/>
+        </w:rPr>
+      </w:pPr>
+      <w:r>
+        <w:t xml:space="preserve">Figure </w:t>
+      </w:r>
+      <w:r>
+        <w:fldChar w:fldCharType="begin"/>
+      </w:r>
+      <w:r>
+        <w:instrText xml:space="preserve"> SEQ Figure \* ARABIC </w:instrText>
+      </w:r>
+      <w:r>
+        <w:fldChar w:fldCharType="separate"/>
+      </w:r>
+      <w:r>
+        <w:rPr>
+          <w:noProof/>
+        </w:rPr>
+        <w:t>52</w:t>
+      </w:r>
+      <w:r>
+        <w:fldChar w:fldCharType="end"/>
+      </w:r>
+      <w:r>
+        <w:t xml:space="preserve"> </w:t>
+      </w:r>
+      <w:r>
+        <w:t>Checkout &amp; Order Placement</w:t>
+      </w:r>
+      <w:r>
+        <w:t xml:space="preserve"> </w:t>
+      </w:r>
+      <w:r>
+        <w:t>Sequence Diagram</w:t>
+      </w:r>
+    </w:p>
+    <w:p>
+      <w:pPr>
+        <w:rPr>
+          <w:rFonts w:asciiTheme="minorBidi" w:hAnsiTheme="minorBidi"/>
+          <w:b/>
+          <w:bCs/>
+          <w:sz w:val="24"/>
+          <w:szCs w:val="24"/>
+        </w:rPr>
+      </w:pPr>
+      <w:r>
+        <w:rPr>
+          <w:rFonts w:asciiTheme="minorBidi" w:hAnsiTheme="minorBidi"/>
+          <w:b/>
+          <w:bCs/>
+          <w:sz w:val="24"/>
+          <w:szCs w:val="24"/>
+        </w:rPr>
+        <w:t>Description:</w:t>
+      </w:r>
+    </w:p>
+    <w:p>
+      <w:pPr>
+        <w:pStyle w:val="NormalWeb"/>
+        <w:numPr>
+          <w:ilvl w:val="0"/>
+          <w:numId w:val="88"/>
+        </w:numPr>
+        <w:ind w:left="360"/>
+      </w:pPr>
+      <w:r>
+        <w:t>User proceeds to checkout → System validates cart → Applies coupon → Creates order → Confirms order.</w:t>
+      </w:r>
+      <w:r>
+        <w:br w:type="page"/>
+      </w:r>
+    </w:p>
+    <w:p/>
+    <w:p>
+      <w:pPr>
+        <w:pStyle w:val="Heading2"/>
+        <w:ind w:left="0" w:firstLine="0"/>
+      </w:pPr>
       <w:r>
         <w:t>4.2  Data Flow Diagrams (DFD)</w:t>
       </w:r>
@@ -40415,7 +42261,7 @@
       </w:pPr>
     </w:p>
     <w:sectPr>
-      <w:footerReference w:type="default" r:id="rId58"/>
+      <w:footerReference w:type="default" r:id="rId63"/>
       <w:pgSz w:w="12240" w:h="15840"/>
       <w:pgMar w:top="1440" w:right="1440" w:bottom="1440" w:left="1440" w:header="720" w:footer="720" w:gutter="0"/>
       <w:pgNumType w:start="1"/>
@@ -46647,7 +48493,7 @@
   <w:abstractNum w:abstractNumId="48" w15:restartNumberingAfterBreak="0">
     <w:nsid w:val="4168671B"/>
     <w:multiLevelType w:val="hybridMultilevel"/>
-    <w:tmpl w:val="BA861930"/>
+    <w:tmpl w:val="D174CCD4"/>
     <w:lvl w:ilvl="0" w:tplc="04090001">
       <w:start w:val="1"/>
       <w:numFmt w:val="bullet"/>
@@ -47322,6 +49168,155 @@
     </w:lvl>
   </w:abstractNum>
   <w:abstractNum w:abstractNumId="53" w15:restartNumberingAfterBreak="0">
+    <w:nsid w:val="470711CE"/>
+    <w:multiLevelType w:val="multilevel"/>
+    <w:tmpl w:val="62A01C04"/>
+    <w:lvl w:ilvl="0">
+      <w:start w:val="1"/>
+      <w:numFmt w:val="bullet"/>
+      <w:lvlText w:val=""/>
+      <w:lvlJc w:val="left"/>
+      <w:pPr>
+        <w:tabs>
+          <w:tab w:val="num" w:pos="720"/>
+        </w:tabs>
+        <w:ind w:left="720" w:hanging="360"/>
+      </w:pPr>
+      <w:rPr>
+        <w:rFonts w:ascii="Symbol" w:hAnsi="Symbol" w:hint="default"/>
+        <w:sz w:val="20"/>
+      </w:rPr>
+    </w:lvl>
+    <w:lvl w:ilvl="1" w:tentative="1">
+      <w:start w:val="1"/>
+      <w:numFmt w:val="bullet"/>
+      <w:lvlText w:val="o"/>
+      <w:lvlJc w:val="left"/>
+      <w:pPr>
+        <w:tabs>
+          <w:tab w:val="num" w:pos="1440"/>
+        </w:tabs>
+        <w:ind w:left="1440" w:hanging="360"/>
+      </w:pPr>
+      <w:rPr>
+        <w:rFonts w:ascii="Courier New" w:hAnsi="Courier New" w:hint="default"/>
+        <w:sz w:val="20"/>
+      </w:rPr>
+    </w:lvl>
+    <w:lvl w:ilvl="2" w:tentative="1">
+      <w:start w:val="1"/>
+      <w:numFmt w:val="bullet"/>
+      <w:lvlText w:val=""/>
+      <w:lvlJc w:val="left"/>
+      <w:pPr>
+        <w:tabs>
+          <w:tab w:val="num" w:pos="2160"/>
+        </w:tabs>
+        <w:ind w:left="2160" w:hanging="360"/>
+      </w:pPr>
+      <w:rPr>
+        <w:rFonts w:ascii="Wingdings" w:hAnsi="Wingdings" w:hint="default"/>
+        <w:sz w:val="20"/>
+      </w:rPr>
+    </w:lvl>
+    <w:lvl w:ilvl="3" w:tentative="1">
+      <w:start w:val="1"/>
+      <w:numFmt w:val="bullet"/>
+      <w:lvlText w:val=""/>
+      <w:lvlJc w:val="left"/>
+      <w:pPr>
+        <w:tabs>
+          <w:tab w:val="num" w:pos="2880"/>
+        </w:tabs>
+        <w:ind w:left="2880" w:hanging="360"/>
+      </w:pPr>
+      <w:rPr>
+        <w:rFonts w:ascii="Wingdings" w:hAnsi="Wingdings" w:hint="default"/>
+        <w:sz w:val="20"/>
+      </w:rPr>
+    </w:lvl>
+    <w:lvl w:ilvl="4" w:tentative="1">
+      <w:start w:val="1"/>
+      <w:numFmt w:val="bullet"/>
+      <w:lvlText w:val=""/>
+      <w:lvlJc w:val="left"/>
+      <w:pPr>
+        <w:tabs>
+          <w:tab w:val="num" w:pos="3600"/>
+        </w:tabs>
+        <w:ind w:left="3600" w:hanging="360"/>
+      </w:pPr>
+      <w:rPr>
+        <w:rFonts w:ascii="Wingdings" w:hAnsi="Wingdings" w:hint="default"/>
+        <w:sz w:val="20"/>
+      </w:rPr>
+    </w:lvl>
+    <w:lvl w:ilvl="5" w:tentative="1">
+      <w:start w:val="1"/>
+      <w:numFmt w:val="bullet"/>
+      <w:lvlText w:val=""/>
+      <w:lvlJc w:val="left"/>
+      <w:pPr>
+        <w:tabs>
+          <w:tab w:val="num" w:pos="4320"/>
+        </w:tabs>
+        <w:ind w:left="4320" w:hanging="360"/>
+      </w:pPr>
+      <w:rPr>
+        <w:rFonts w:ascii="Wingdings" w:hAnsi="Wingdings" w:hint="default"/>
+        <w:sz w:val="20"/>
+      </w:rPr>
+    </w:lvl>
+    <w:lvl w:ilvl="6" w:tentative="1">
+      <w:start w:val="1"/>
+      <w:numFmt w:val="bullet"/>
+      <w:lvlText w:val=""/>
+      <w:lvlJc w:val="left"/>
+      <w:pPr>
+        <w:tabs>
+          <w:tab w:val="num" w:pos="5040"/>
+        </w:tabs>
+        <w:ind w:left="5040" w:hanging="360"/>
+      </w:pPr>
+      <w:rPr>
+        <w:rFonts w:ascii="Wingdings" w:hAnsi="Wingdings" w:hint="default"/>
+        <w:sz w:val="20"/>
+      </w:rPr>
+    </w:lvl>
+    <w:lvl w:ilvl="7" w:tentative="1">
+      <w:start w:val="1"/>
+      <w:numFmt w:val="bullet"/>
+      <w:lvlText w:val=""/>
+      <w:lvlJc w:val="left"/>
+      <w:pPr>
+        <w:tabs>
+          <w:tab w:val="num" w:pos="5760"/>
+        </w:tabs>
+        <w:ind w:left="5760" w:hanging="360"/>
+      </w:pPr>
+      <w:rPr>
+        <w:rFonts w:ascii="Wingdings" w:hAnsi="Wingdings" w:hint="default"/>
+        <w:sz w:val="20"/>
+      </w:rPr>
+    </w:lvl>
+    <w:lvl w:ilvl="8" w:tentative="1">
+      <w:start w:val="1"/>
+      <w:numFmt w:val="bullet"/>
+      <w:lvlText w:val=""/>
+      <w:lvlJc w:val="left"/>
+      <w:pPr>
+        <w:tabs>
+          <w:tab w:val="num" w:pos="6480"/>
+        </w:tabs>
+        <w:ind w:left="6480" w:hanging="360"/>
+      </w:pPr>
+      <w:rPr>
+        <w:rFonts w:ascii="Wingdings" w:hAnsi="Wingdings" w:hint="default"/>
+        <w:sz w:val="20"/>
+      </w:rPr>
+    </w:lvl>
+  </w:abstractNum>
+  <w:abstractNum w:abstractNumId="54" w15:restartNumberingAfterBreak="0">
     <w:nsid w:val="47E144B0"/>
     <w:multiLevelType w:val="multilevel"/>
     <w:tmpl w:val="B16E3A74"/>
@@ -47470,7 +49465,7 @@
       </w:rPr>
     </w:lvl>
   </w:abstractNum>
-  <w:abstractNum w:abstractNumId="54" w15:restartNumberingAfterBreak="0">
+  <w:abstractNum w:abstractNumId="55" w15:restartNumberingAfterBreak="0">
     <w:nsid w:val="495F13D7"/>
     <w:multiLevelType w:val="multilevel"/>
     <w:tmpl w:val="8D3CC29E"/>
@@ -47619,7 +49614,7 @@
       </w:rPr>
     </w:lvl>
   </w:abstractNum>
-  <w:abstractNum w:abstractNumId="55" w15:restartNumberingAfterBreak="0">
+  <w:abstractNum w:abstractNumId="56" w15:restartNumberingAfterBreak="0">
     <w:nsid w:val="4B7C1C18"/>
     <w:multiLevelType w:val="multilevel"/>
     <w:tmpl w:val="F42030F2"/>
@@ -47768,7 +49763,7 @@
       </w:rPr>
     </w:lvl>
   </w:abstractNum>
-  <w:abstractNum w:abstractNumId="56" w15:restartNumberingAfterBreak="0">
+  <w:abstractNum w:abstractNumId="57" w15:restartNumberingAfterBreak="0">
     <w:nsid w:val="4C132DFF"/>
     <w:multiLevelType w:val="multilevel"/>
     <w:tmpl w:val="B9F0B656"/>
@@ -47917,7 +49912,7 @@
       </w:rPr>
     </w:lvl>
   </w:abstractNum>
-  <w:abstractNum w:abstractNumId="57" w15:restartNumberingAfterBreak="0">
+  <w:abstractNum w:abstractNumId="58" w15:restartNumberingAfterBreak="0">
     <w:nsid w:val="4D451A85"/>
     <w:multiLevelType w:val="multilevel"/>
     <w:tmpl w:val="23245E82"/>
@@ -48030,7 +50025,7 @@
       </w:pPr>
     </w:lvl>
   </w:abstractNum>
-  <w:abstractNum w:abstractNumId="58" w15:restartNumberingAfterBreak="0">
+  <w:abstractNum w:abstractNumId="59" w15:restartNumberingAfterBreak="0">
     <w:nsid w:val="4F3039D6"/>
     <w:multiLevelType w:val="hybridMultilevel"/>
     <w:tmpl w:val="D084010E"/>
@@ -48119,7 +50114,7 @@
       </w:pPr>
     </w:lvl>
   </w:abstractNum>
-  <w:abstractNum w:abstractNumId="59" w15:restartNumberingAfterBreak="0">
+  <w:abstractNum w:abstractNumId="60" w15:restartNumberingAfterBreak="0">
     <w:nsid w:val="5235735B"/>
     <w:multiLevelType w:val="multilevel"/>
     <w:tmpl w:val="80BC3FF6"/>
@@ -48268,7 +50263,7 @@
       </w:rPr>
     </w:lvl>
   </w:abstractNum>
-  <w:abstractNum w:abstractNumId="60" w15:restartNumberingAfterBreak="0">
+  <w:abstractNum w:abstractNumId="61" w15:restartNumberingAfterBreak="0">
     <w:nsid w:val="52F07AF8"/>
     <w:multiLevelType w:val="multilevel"/>
     <w:tmpl w:val="B2EECBAE"/>
@@ -48381,7 +50376,7 @@
       </w:pPr>
     </w:lvl>
   </w:abstractNum>
-  <w:abstractNum w:abstractNumId="61" w15:restartNumberingAfterBreak="0">
+  <w:abstractNum w:abstractNumId="62" w15:restartNumberingAfterBreak="0">
     <w:nsid w:val="54C13308"/>
     <w:multiLevelType w:val="multilevel"/>
     <w:tmpl w:val="CB82F492"/>
@@ -48530,7 +50525,7 @@
       </w:rPr>
     </w:lvl>
   </w:abstractNum>
-  <w:abstractNum w:abstractNumId="62" w15:restartNumberingAfterBreak="0">
+  <w:abstractNum w:abstractNumId="63" w15:restartNumberingAfterBreak="0">
     <w:nsid w:val="54EB1082"/>
     <w:multiLevelType w:val="multilevel"/>
     <w:tmpl w:val="1CB6CF4A"/>
@@ -48679,7 +50674,7 @@
       </w:rPr>
     </w:lvl>
   </w:abstractNum>
-  <w:abstractNum w:abstractNumId="63" w15:restartNumberingAfterBreak="0">
+  <w:abstractNum w:abstractNumId="64" w15:restartNumberingAfterBreak="0">
     <w:nsid w:val="55950E4A"/>
     <w:multiLevelType w:val="multilevel"/>
     <w:tmpl w:val="D2D49DCA"/>
@@ -48828,7 +50823,7 @@
       </w:rPr>
     </w:lvl>
   </w:abstractNum>
-  <w:abstractNum w:abstractNumId="64" w15:restartNumberingAfterBreak="0">
+  <w:abstractNum w:abstractNumId="65" w15:restartNumberingAfterBreak="0">
     <w:nsid w:val="55E1574A"/>
     <w:multiLevelType w:val="multilevel"/>
     <w:tmpl w:val="DB8AC304"/>
@@ -48977,7 +50972,7 @@
       </w:rPr>
     </w:lvl>
   </w:abstractNum>
-  <w:abstractNum w:abstractNumId="65" w15:restartNumberingAfterBreak="0">
+  <w:abstractNum w:abstractNumId="66" w15:restartNumberingAfterBreak="0">
     <w:nsid w:val="57481B5A"/>
     <w:multiLevelType w:val="multilevel"/>
     <w:tmpl w:val="245EAA70"/>
@@ -49126,7 +51121,7 @@
       </w:rPr>
     </w:lvl>
   </w:abstractNum>
-  <w:abstractNum w:abstractNumId="66" w15:restartNumberingAfterBreak="0">
+  <w:abstractNum w:abstractNumId="67" w15:restartNumberingAfterBreak="0">
     <w:nsid w:val="57FC2653"/>
     <w:multiLevelType w:val="hybridMultilevel"/>
     <w:tmpl w:val="D264DC16"/>
@@ -49212,7 +51207,7 @@
       </w:pPr>
     </w:lvl>
   </w:abstractNum>
-  <w:abstractNum w:abstractNumId="67" w15:restartNumberingAfterBreak="0">
+  <w:abstractNum w:abstractNumId="68" w15:restartNumberingAfterBreak="0">
     <w:nsid w:val="58A56855"/>
     <w:multiLevelType w:val="multilevel"/>
     <w:tmpl w:val="C56C4270"/>
@@ -49361,7 +51356,7 @@
       </w:rPr>
     </w:lvl>
   </w:abstractNum>
-  <w:abstractNum w:abstractNumId="68" w15:restartNumberingAfterBreak="0">
+  <w:abstractNum w:abstractNumId="69" w15:restartNumberingAfterBreak="0">
     <w:nsid w:val="59DD4E12"/>
     <w:multiLevelType w:val="multilevel"/>
     <w:tmpl w:val="933286E6"/>
@@ -49510,7 +51505,7 @@
       </w:rPr>
     </w:lvl>
   </w:abstractNum>
-  <w:abstractNum w:abstractNumId="69" w15:restartNumberingAfterBreak="0">
+  <w:abstractNum w:abstractNumId="70" w15:restartNumberingAfterBreak="0">
     <w:nsid w:val="5BDF3BE6"/>
     <w:multiLevelType w:val="multilevel"/>
     <w:tmpl w:val="397CB3A8"/>
@@ -49659,7 +51654,7 @@
       </w:rPr>
     </w:lvl>
   </w:abstractNum>
-  <w:abstractNum w:abstractNumId="70" w15:restartNumberingAfterBreak="0">
+  <w:abstractNum w:abstractNumId="71" w15:restartNumberingAfterBreak="0">
     <w:nsid w:val="5E3F5456"/>
     <w:multiLevelType w:val="multilevel"/>
     <w:tmpl w:val="38129DD6"/>
@@ -49772,7 +51767,7 @@
       </w:pPr>
     </w:lvl>
   </w:abstractNum>
-  <w:abstractNum w:abstractNumId="71" w15:restartNumberingAfterBreak="0">
+  <w:abstractNum w:abstractNumId="72" w15:restartNumberingAfterBreak="0">
     <w:nsid w:val="62326284"/>
     <w:multiLevelType w:val="multilevel"/>
     <w:tmpl w:val="4F90C90C"/>
@@ -49921,7 +51916,7 @@
       </w:rPr>
     </w:lvl>
   </w:abstractNum>
-  <w:abstractNum w:abstractNumId="72" w15:restartNumberingAfterBreak="0">
+  <w:abstractNum w:abstractNumId="73" w15:restartNumberingAfterBreak="0">
     <w:nsid w:val="63405CA5"/>
     <w:multiLevelType w:val="multilevel"/>
     <w:tmpl w:val="C73A8476"/>
@@ -50070,7 +52065,7 @@
       </w:rPr>
     </w:lvl>
   </w:abstractNum>
-  <w:abstractNum w:abstractNumId="73" w15:restartNumberingAfterBreak="0">
+  <w:abstractNum w:abstractNumId="74" w15:restartNumberingAfterBreak="0">
     <w:nsid w:val="649E41BD"/>
     <w:multiLevelType w:val="singleLevel"/>
     <w:tmpl w:val="7FF44A92"/>
@@ -50085,7 +52080,7 @@
       </w:pPr>
     </w:lvl>
   </w:abstractNum>
-  <w:abstractNum w:abstractNumId="74" w15:restartNumberingAfterBreak="0">
+  <w:abstractNum w:abstractNumId="75" w15:restartNumberingAfterBreak="0">
     <w:nsid w:val="67C30021"/>
     <w:multiLevelType w:val="multilevel"/>
     <w:tmpl w:val="52502386"/>
@@ -50234,7 +52229,7 @@
       </w:rPr>
     </w:lvl>
   </w:abstractNum>
-  <w:abstractNum w:abstractNumId="75" w15:restartNumberingAfterBreak="0">
+  <w:abstractNum w:abstractNumId="76" w15:restartNumberingAfterBreak="0">
     <w:nsid w:val="67FC71FC"/>
     <w:multiLevelType w:val="multilevel"/>
     <w:tmpl w:val="5AD8A372"/>
@@ -50383,7 +52378,7 @@
       </w:rPr>
     </w:lvl>
   </w:abstractNum>
-  <w:abstractNum w:abstractNumId="76" w15:restartNumberingAfterBreak="0">
+  <w:abstractNum w:abstractNumId="77" w15:restartNumberingAfterBreak="0">
     <w:nsid w:val="6D714D8D"/>
     <w:multiLevelType w:val="multilevel"/>
     <w:tmpl w:val="C000636A"/>
@@ -50496,7 +52491,7 @@
       </w:pPr>
     </w:lvl>
   </w:abstractNum>
-  <w:abstractNum w:abstractNumId="77" w15:restartNumberingAfterBreak="0">
+  <w:abstractNum w:abstractNumId="78" w15:restartNumberingAfterBreak="0">
     <w:nsid w:val="709E354E"/>
     <w:multiLevelType w:val="multilevel"/>
     <w:tmpl w:val="578292F8"/>
@@ -50609,7 +52604,7 @@
       </w:pPr>
     </w:lvl>
   </w:abstractNum>
-  <w:abstractNum w:abstractNumId="78" w15:restartNumberingAfterBreak="0">
+  <w:abstractNum w:abstractNumId="79" w15:restartNumberingAfterBreak="0">
     <w:nsid w:val="727700EB"/>
     <w:multiLevelType w:val="multilevel"/>
     <w:tmpl w:val="D53E47A6"/>
@@ -50758,7 +52753,7 @@
       </w:rPr>
     </w:lvl>
   </w:abstractNum>
-  <w:abstractNum w:abstractNumId="79" w15:restartNumberingAfterBreak="0">
+  <w:abstractNum w:abstractNumId="80" w15:restartNumberingAfterBreak="0">
     <w:nsid w:val="733D4720"/>
     <w:multiLevelType w:val="multilevel"/>
     <w:tmpl w:val="93722110"/>
@@ -50875,7 +52870,7 @@
       </w:pPr>
     </w:lvl>
   </w:abstractNum>
-  <w:abstractNum w:abstractNumId="80" w15:restartNumberingAfterBreak="0">
+  <w:abstractNum w:abstractNumId="81" w15:restartNumberingAfterBreak="0">
     <w:nsid w:val="73A13944"/>
     <w:multiLevelType w:val="multilevel"/>
     <w:tmpl w:val="4EA813E8"/>
@@ -51024,7 +53019,7 @@
       </w:rPr>
     </w:lvl>
   </w:abstractNum>
-  <w:abstractNum w:abstractNumId="81" w15:restartNumberingAfterBreak="0">
+  <w:abstractNum w:abstractNumId="82" w15:restartNumberingAfterBreak="0">
     <w:nsid w:val="75C4322F"/>
     <w:multiLevelType w:val="singleLevel"/>
     <w:tmpl w:val="7FF44A92"/>
@@ -51039,7 +53034,7 @@
       </w:pPr>
     </w:lvl>
   </w:abstractNum>
-  <w:abstractNum w:abstractNumId="82" w15:restartNumberingAfterBreak="0">
+  <w:abstractNum w:abstractNumId="83" w15:restartNumberingAfterBreak="0">
     <w:nsid w:val="76585BF8"/>
     <w:multiLevelType w:val="multilevel"/>
     <w:tmpl w:val="2144ACA8"/>
@@ -51188,7 +53183,7 @@
       </w:rPr>
     </w:lvl>
   </w:abstractNum>
-  <w:abstractNum w:abstractNumId="83" w15:restartNumberingAfterBreak="0">
+  <w:abstractNum w:abstractNumId="84" w15:restartNumberingAfterBreak="0">
     <w:nsid w:val="76823728"/>
     <w:multiLevelType w:val="multilevel"/>
     <w:tmpl w:val="7C123FFE"/>
@@ -51337,7 +53332,7 @@
       </w:rPr>
     </w:lvl>
   </w:abstractNum>
-  <w:abstractNum w:abstractNumId="84" w15:restartNumberingAfterBreak="0">
+  <w:abstractNum w:abstractNumId="85" w15:restartNumberingAfterBreak="0">
     <w:nsid w:val="78A52BD0"/>
     <w:multiLevelType w:val="singleLevel"/>
     <w:tmpl w:val="04090001"/>
@@ -51357,7 +53352,7 @@
       </w:rPr>
     </w:lvl>
   </w:abstractNum>
-  <w:abstractNum w:abstractNumId="85" w15:restartNumberingAfterBreak="0">
+  <w:abstractNum w:abstractNumId="86" w15:restartNumberingAfterBreak="0">
     <w:nsid w:val="790D3EC2"/>
     <w:multiLevelType w:val="multilevel"/>
     <w:tmpl w:val="7E9A3662"/>
@@ -51502,7 +53497,7 @@
       </w:rPr>
     </w:lvl>
   </w:abstractNum>
-  <w:abstractNum w:abstractNumId="86" w15:restartNumberingAfterBreak="0">
+  <w:abstractNum w:abstractNumId="87" w15:restartNumberingAfterBreak="0">
     <w:nsid w:val="79CC666E"/>
     <w:multiLevelType w:val="singleLevel"/>
     <w:tmpl w:val="7FF44A92"/>
@@ -51517,7 +53512,7 @@
       </w:pPr>
     </w:lvl>
   </w:abstractNum>
-  <w:abstractNum w:abstractNumId="87" w15:restartNumberingAfterBreak="0">
+  <w:abstractNum w:abstractNumId="88" w15:restartNumberingAfterBreak="0">
     <w:nsid w:val="7BAB3510"/>
     <w:multiLevelType w:val="multilevel"/>
     <w:tmpl w:val="A9604976"/>
@@ -51630,7 +53625,7 @@
       </w:pPr>
     </w:lvl>
   </w:abstractNum>
-  <w:abstractNum w:abstractNumId="88" w15:restartNumberingAfterBreak="0">
+  <w:abstractNum w:abstractNumId="89" w15:restartNumberingAfterBreak="0">
     <w:nsid w:val="7CA3548D"/>
     <w:multiLevelType w:val="multilevel"/>
     <w:tmpl w:val="C9C4E7DE"/>
@@ -51779,7 +53774,7 @@
       </w:rPr>
     </w:lvl>
   </w:abstractNum>
-  <w:abstractNum w:abstractNumId="89" w15:restartNumberingAfterBreak="0">
+  <w:abstractNum w:abstractNumId="90" w15:restartNumberingAfterBreak="0">
     <w:nsid w:val="7D3079EC"/>
     <w:multiLevelType w:val="multilevel"/>
     <w:tmpl w:val="65BAE6C6"/>
@@ -51928,7 +53923,7 @@
       </w:rPr>
     </w:lvl>
   </w:abstractNum>
-  <w:abstractNum w:abstractNumId="90" w15:restartNumberingAfterBreak="0">
+  <w:abstractNum w:abstractNumId="91" w15:restartNumberingAfterBreak="0">
     <w:nsid w:val="7D3D6DF4"/>
     <w:multiLevelType w:val="hybridMultilevel"/>
     <w:tmpl w:val="F1EEFAC8"/>
@@ -52068,7 +54063,7 @@
       </w:rPr>
     </w:lvl>
   </w:abstractNum>
-  <w:abstractNum w:abstractNumId="91" w15:restartNumberingAfterBreak="0">
+  <w:abstractNum w:abstractNumId="92" w15:restartNumberingAfterBreak="0">
     <w:nsid w:val="7D7960D6"/>
     <w:multiLevelType w:val="multilevel"/>
     <w:tmpl w:val="718EBC26"/>
@@ -52185,7 +54180,7 @@
       </w:pPr>
     </w:lvl>
   </w:abstractNum>
-  <w:abstractNum w:abstractNumId="92" w15:restartNumberingAfterBreak="0">
+  <w:abstractNum w:abstractNumId="93" w15:restartNumberingAfterBreak="0">
     <w:nsid w:val="7E320F34"/>
     <w:multiLevelType w:val="multilevel"/>
     <w:tmpl w:val="BD44833A"/>
@@ -52334,7 +54329,7 @@
       </w:rPr>
     </w:lvl>
   </w:abstractNum>
-  <w:abstractNum w:abstractNumId="93" w15:restartNumberingAfterBreak="0">
+  <w:abstractNum w:abstractNumId="94" w15:restartNumberingAfterBreak="0">
     <w:nsid w:val="7EA8457B"/>
     <w:multiLevelType w:val="multilevel"/>
     <w:tmpl w:val="93022896"/>
@@ -52483,7 +54478,7 @@
       </w:rPr>
     </w:lvl>
   </w:abstractNum>
-  <w:abstractNum w:abstractNumId="94" w15:restartNumberingAfterBreak="0">
+  <w:abstractNum w:abstractNumId="95" w15:restartNumberingAfterBreak="0">
     <w:nsid w:val="7F53573A"/>
     <w:multiLevelType w:val="multilevel"/>
     <w:tmpl w:val="47DC309A"/>
@@ -52632,7 +54627,7 @@
       </w:rPr>
     </w:lvl>
   </w:abstractNum>
-  <w:abstractNum w:abstractNumId="95" w15:restartNumberingAfterBreak="0">
+  <w:abstractNum w:abstractNumId="96" w15:restartNumberingAfterBreak="0">
     <w:nsid w:val="7F8859DE"/>
     <w:multiLevelType w:val="multilevel"/>
     <w:tmpl w:val="BBBC90E4"/>
@@ -52788,7 +54783,7 @@
     <w:abstractNumId w:val="15"/>
   </w:num>
   <w:num w:numId="3" w16cid:durableId="479229787">
-    <w:abstractNumId w:val="73"/>
+    <w:abstractNumId w:val="74"/>
   </w:num>
   <w:num w:numId="4" w16cid:durableId="490875212">
     <w:abstractNumId w:val="39"/>
@@ -52797,13 +54792,13 @@
     <w:abstractNumId w:val="17"/>
   </w:num>
   <w:num w:numId="6" w16cid:durableId="1850867905">
-    <w:abstractNumId w:val="81"/>
+    <w:abstractNumId w:val="82"/>
   </w:num>
   <w:num w:numId="7" w16cid:durableId="1492066132">
     <w:abstractNumId w:val="3"/>
   </w:num>
   <w:num w:numId="8" w16cid:durableId="883910707">
-    <w:abstractNumId w:val="86"/>
+    <w:abstractNumId w:val="87"/>
   </w:num>
   <w:num w:numId="9" w16cid:durableId="2102022887">
     <w:abstractNumId w:val="0"/>
@@ -52827,31 +54822,31 @@
     <w:abstractNumId w:val="31"/>
   </w:num>
   <w:num w:numId="11" w16cid:durableId="1344015488">
-    <w:abstractNumId w:val="84"/>
+    <w:abstractNumId w:val="85"/>
   </w:num>
   <w:num w:numId="12" w16cid:durableId="1604923698">
-    <w:abstractNumId w:val="90"/>
+    <w:abstractNumId w:val="91"/>
   </w:num>
   <w:num w:numId="13" w16cid:durableId="1431655522">
-    <w:abstractNumId w:val="87"/>
+    <w:abstractNumId w:val="88"/>
   </w:num>
   <w:num w:numId="14" w16cid:durableId="2077317424">
-    <w:abstractNumId w:val="75"/>
+    <w:abstractNumId w:val="76"/>
   </w:num>
   <w:num w:numId="15" w16cid:durableId="680936941">
-    <w:abstractNumId w:val="60"/>
+    <w:abstractNumId w:val="61"/>
   </w:num>
   <w:num w:numId="16" w16cid:durableId="187722428">
     <w:abstractNumId w:val="40"/>
   </w:num>
   <w:num w:numId="17" w16cid:durableId="945692659">
-    <w:abstractNumId w:val="91"/>
+    <w:abstractNumId w:val="92"/>
   </w:num>
   <w:num w:numId="18" w16cid:durableId="610405660">
     <w:abstractNumId w:val="2"/>
   </w:num>
   <w:num w:numId="19" w16cid:durableId="240024476">
-    <w:abstractNumId w:val="57"/>
+    <w:abstractNumId w:val="58"/>
   </w:num>
   <w:num w:numId="20" w16cid:durableId="602494022">
     <w:abstractNumId w:val="34"/>
@@ -52860,13 +54855,13 @@
     <w:abstractNumId w:val="27"/>
   </w:num>
   <w:num w:numId="22" w16cid:durableId="1861091992">
-    <w:abstractNumId w:val="79"/>
+    <w:abstractNumId w:val="80"/>
   </w:num>
   <w:num w:numId="23" w16cid:durableId="995298941">
     <w:abstractNumId w:val="52"/>
   </w:num>
   <w:num w:numId="24" w16cid:durableId="1243181441">
-    <w:abstractNumId w:val="56"/>
+    <w:abstractNumId w:val="57"/>
   </w:num>
   <w:num w:numId="25" w16cid:durableId="1400127335">
     <w:abstractNumId w:val="20"/>
@@ -52878,7 +54873,7 @@
     <w:abstractNumId w:val="32"/>
   </w:num>
   <w:num w:numId="28" w16cid:durableId="605508239">
-    <w:abstractNumId w:val="67"/>
+    <w:abstractNumId w:val="68"/>
   </w:num>
   <w:num w:numId="29" w16cid:durableId="1995991865">
     <w:abstractNumId w:val="4"/>
@@ -52890,10 +54885,10 @@
     <w:abstractNumId w:val="7"/>
   </w:num>
   <w:num w:numId="32" w16cid:durableId="199827349">
-    <w:abstractNumId w:val="64"/>
+    <w:abstractNumId w:val="65"/>
   </w:num>
   <w:num w:numId="33" w16cid:durableId="1401737">
-    <w:abstractNumId w:val="63"/>
+    <w:abstractNumId w:val="64"/>
   </w:num>
   <w:num w:numId="34" w16cid:durableId="174078672">
     <w:abstractNumId w:val="50"/>
@@ -52902,19 +54897,19 @@
     <w:abstractNumId w:val="6"/>
   </w:num>
   <w:num w:numId="36" w16cid:durableId="2100517148">
-    <w:abstractNumId w:val="65"/>
+    <w:abstractNumId w:val="66"/>
   </w:num>
   <w:num w:numId="37" w16cid:durableId="1455052194">
-    <w:abstractNumId w:val="70"/>
+    <w:abstractNumId w:val="71"/>
   </w:num>
   <w:num w:numId="38" w16cid:durableId="914126050">
-    <w:abstractNumId w:val="76"/>
+    <w:abstractNumId w:val="77"/>
   </w:num>
   <w:num w:numId="39" w16cid:durableId="1317801746">
     <w:abstractNumId w:val="49"/>
   </w:num>
   <w:num w:numId="40" w16cid:durableId="1650789376">
-    <w:abstractNumId w:val="62"/>
+    <w:abstractNumId w:val="63"/>
   </w:num>
   <w:num w:numId="41" w16cid:durableId="122314112">
     <w:abstractNumId w:val="19"/>
@@ -52929,7 +54924,7 @@
     <w:abstractNumId w:val="33"/>
   </w:num>
   <w:num w:numId="45" w16cid:durableId="166099456">
-    <w:abstractNumId w:val="82"/>
+    <w:abstractNumId w:val="83"/>
   </w:num>
   <w:num w:numId="46" w16cid:durableId="1558976690">
     <w:abstractNumId w:val="29"/>
@@ -52938,7 +54933,7 @@
     <w:abstractNumId w:val="10"/>
   </w:num>
   <w:num w:numId="48" w16cid:durableId="729766078">
-    <w:abstractNumId w:val="71"/>
+    <w:abstractNumId w:val="72"/>
   </w:num>
   <w:num w:numId="49" w16cid:durableId="1699115506">
     <w:abstractNumId w:val="42"/>
@@ -52947,10 +54942,10 @@
     <w:abstractNumId w:val="13"/>
   </w:num>
   <w:num w:numId="51" w16cid:durableId="1393652294">
-    <w:abstractNumId w:val="77"/>
+    <w:abstractNumId w:val="78"/>
   </w:num>
   <w:num w:numId="52" w16cid:durableId="1226139880">
-    <w:abstractNumId w:val="58"/>
+    <w:abstractNumId w:val="59"/>
   </w:num>
   <w:num w:numId="53" w16cid:durableId="1547790724">
     <w:abstractNumId w:val="44"/>
@@ -52971,13 +54966,13 @@
     <w:abstractNumId w:val="22"/>
   </w:num>
   <w:num w:numId="59" w16cid:durableId="1671979463">
-    <w:abstractNumId w:val="69"/>
+    <w:abstractNumId w:val="70"/>
   </w:num>
   <w:num w:numId="60" w16cid:durableId="296375267">
-    <w:abstractNumId w:val="61"/>
+    <w:abstractNumId w:val="62"/>
   </w:num>
   <w:num w:numId="61" w16cid:durableId="2126845730">
-    <w:abstractNumId w:val="80"/>
+    <w:abstractNumId w:val="81"/>
   </w:num>
   <w:num w:numId="62" w16cid:durableId="912199684">
     <w:abstractNumId w:val="28"/>
@@ -52986,7 +54981,7 @@
     <w:abstractNumId w:val="30"/>
   </w:num>
   <w:num w:numId="64" w16cid:durableId="2076123765">
-    <w:abstractNumId w:val="95"/>
+    <w:abstractNumId w:val="96"/>
   </w:num>
   <w:num w:numId="65" w16cid:durableId="567763017">
     <w:abstractNumId w:val="12"/>
@@ -52995,34 +54990,34 @@
     <w:abstractNumId w:val="23"/>
   </w:num>
   <w:num w:numId="67" w16cid:durableId="1633902507">
-    <w:abstractNumId w:val="53"/>
+    <w:abstractNumId w:val="54"/>
   </w:num>
   <w:num w:numId="68" w16cid:durableId="1554922946">
-    <w:abstractNumId w:val="88"/>
+    <w:abstractNumId w:val="89"/>
   </w:num>
   <w:num w:numId="69" w16cid:durableId="371613801">
     <w:abstractNumId w:val="9"/>
   </w:num>
   <w:num w:numId="70" w16cid:durableId="567227018">
-    <w:abstractNumId w:val="72"/>
+    <w:abstractNumId w:val="73"/>
   </w:num>
   <w:num w:numId="71" w16cid:durableId="152258173">
     <w:abstractNumId w:val="16"/>
   </w:num>
   <w:num w:numId="72" w16cid:durableId="440106267">
-    <w:abstractNumId w:val="74"/>
+    <w:abstractNumId w:val="75"/>
   </w:num>
   <w:num w:numId="73" w16cid:durableId="2132818787">
     <w:abstractNumId w:val="51"/>
   </w:num>
   <w:num w:numId="74" w16cid:durableId="8485118">
-    <w:abstractNumId w:val="89"/>
+    <w:abstractNumId w:val="90"/>
   </w:num>
   <w:num w:numId="75" w16cid:durableId="1535314219">
-    <w:abstractNumId w:val="92"/>
+    <w:abstractNumId w:val="93"/>
   </w:num>
   <w:num w:numId="76" w16cid:durableId="1805199919">
-    <w:abstractNumId w:val="85"/>
+    <w:abstractNumId w:val="86"/>
   </w:num>
   <w:num w:numId="77" w16cid:durableId="82066288">
     <w:abstractNumId w:val="8"/>
@@ -53031,25 +55026,25 @@
     <w:abstractNumId w:val="5"/>
   </w:num>
   <w:num w:numId="79" w16cid:durableId="1910382414">
-    <w:abstractNumId w:val="94"/>
+    <w:abstractNumId w:val="95"/>
   </w:num>
   <w:num w:numId="80" w16cid:durableId="1346830791">
     <w:abstractNumId w:val="36"/>
   </w:num>
   <w:num w:numId="81" w16cid:durableId="1577858292">
-    <w:abstractNumId w:val="68"/>
+    <w:abstractNumId w:val="69"/>
   </w:num>
   <w:num w:numId="82" w16cid:durableId="24989359">
     <w:abstractNumId w:val="37"/>
   </w:num>
   <w:num w:numId="83" w16cid:durableId="495533116">
-    <w:abstractNumId w:val="55"/>
+    <w:abstractNumId w:val="56"/>
   </w:num>
   <w:num w:numId="84" w16cid:durableId="705838472">
-    <w:abstractNumId w:val="93"/>
+    <w:abstractNumId w:val="94"/>
   </w:num>
   <w:num w:numId="85" w16cid:durableId="1755668632">
-    <w:abstractNumId w:val="54"/>
+    <w:abstractNumId w:val="55"/>
   </w:num>
   <w:num w:numId="86" w16cid:durableId="897130912">
     <w:abstractNumId w:val="25"/>
@@ -53067,22 +55062,25 @@
     <w:abstractNumId w:val="43"/>
   </w:num>
   <w:num w:numId="91" w16cid:durableId="1090656431">
-    <w:abstractNumId w:val="83"/>
+    <w:abstractNumId w:val="84"/>
   </w:num>
   <w:num w:numId="92" w16cid:durableId="43411327">
     <w:abstractNumId w:val="21"/>
   </w:num>
   <w:num w:numId="93" w16cid:durableId="564995029">
-    <w:abstractNumId w:val="78"/>
+    <w:abstractNumId w:val="79"/>
   </w:num>
   <w:num w:numId="94" w16cid:durableId="1419710243">
-    <w:abstractNumId w:val="66"/>
+    <w:abstractNumId w:val="67"/>
   </w:num>
   <w:num w:numId="95" w16cid:durableId="1751345760">
     <w:abstractNumId w:val="41"/>
   </w:num>
   <w:num w:numId="96" w16cid:durableId="103308967">
-    <w:abstractNumId w:val="59"/>
+    <w:abstractNumId w:val="60"/>
+  </w:num>
+  <w:num w:numId="97" w16cid:durableId="504176029">
+    <w:abstractNumId w:val="53"/>
   </w:num>
   <w:numIdMacAtCleanup w:val="12"/>
 </w:numbering>
@@ -53486,7 +55484,7 @@
   <w:style w:type="paragraph" w:default="1" w:styleId="Normal">
     <w:name w:val="Normal"/>
     <w:qFormat/>
-    <w:rsid w:val="00615E60"/>
+    <w:rsid w:val="001309C4"/>
   </w:style>
   <w:style w:type="paragraph" w:styleId="Heading1">
     <w:name w:val="heading 1"/>

</xml_diff>